<commit_message>
added: delivery note template added: sales invoice template
</commit_message>
<xml_diff>
--- a/templates/DeliveryNote.docx
+++ b/templates/DeliveryNote.docx
@@ -26,77 +26,13 @@
                 <w:lang w:val="en-GB"/>
               </w:rPr>
             </w:pPr>
-            <w:proofErr w:type="spellStart"/>
             <w:r>
               <w:rPr>
                 <w:b/>
                 <w:bCs/>
                 <w:lang w:val="en-GB"/>
               </w:rPr>
-              <w:t>Comanda</w:t>
-            </w:r>
-            <w:proofErr w:type="spellEnd"/>
-            <w:r>
-              <w:rPr>
-                <w:b/>
-                <w:bCs/>
-                <w:lang w:val="en-GB"/>
-              </w:rPr>
-              <w:t xml:space="preserve"> { </w:t>
-            </w:r>
-            <w:proofErr w:type="spellStart"/>
-            <w:r>
-              <w:rPr>
-                <w:b/>
-                <w:bCs/>
-                <w:lang w:val="en-GB"/>
-              </w:rPr>
-              <w:t>d.orders</w:t>
-            </w:r>
-            <w:proofErr w:type="spellEnd"/>
-            <w:r>
-              <w:rPr>
-                <w:b/>
-                <w:bCs/>
-                <w:lang w:val="en-GB"/>
-              </w:rPr>
-              <w:t>[</w:t>
-            </w:r>
-            <w:proofErr w:type="spellStart"/>
-            <w:r>
-              <w:rPr>
-                <w:b/>
-                <w:bCs/>
-                <w:lang w:val="en-GB"/>
-              </w:rPr>
-              <w:t>i</w:t>
-            </w:r>
-            <w:proofErr w:type="spellEnd"/>
-            <w:r>
-              <w:rPr>
-                <w:b/>
-                <w:bCs/>
-                <w:lang w:val="en-GB"/>
-              </w:rPr>
-              <w:t>].</w:t>
-            </w:r>
-            <w:proofErr w:type="spellStart"/>
-            <w:r>
-              <w:rPr>
-                <w:b/>
-                <w:bCs/>
-                <w:lang w:val="en-GB"/>
-              </w:rPr>
-              <w:t>salesOrderNumber</w:t>
-            </w:r>
-            <w:proofErr w:type="spellEnd"/>
-            <w:r>
-              <w:rPr>
-                <w:b/>
-                <w:bCs/>
-                <w:lang w:val="en-GB"/>
-              </w:rPr>
-              <w:t xml:space="preserve"> }</w:t>
+              <w:t>Comanda { d.orders[i].salesOrderNumber }</w:t>
             </w:r>
             <w:r>
               <w:rPr>
@@ -106,41 +42,13 @@
               </w:rPr>
               <w:t xml:space="preserve"> – ({</w:t>
             </w:r>
-            <w:proofErr w:type="spellStart"/>
             <w:r>
               <w:rPr>
                 <w:b/>
                 <w:bCs/>
                 <w:lang w:val="en-GB"/>
               </w:rPr>
-              <w:t>d.orders</w:t>
-            </w:r>
-            <w:proofErr w:type="spellEnd"/>
-            <w:r>
-              <w:rPr>
-                <w:b/>
-                <w:bCs/>
-                <w:lang w:val="en-GB"/>
-              </w:rPr>
-              <w:t>[</w:t>
-            </w:r>
-            <w:proofErr w:type="spellStart"/>
-            <w:r>
-              <w:rPr>
-                <w:b/>
-                <w:bCs/>
-                <w:lang w:val="en-GB"/>
-              </w:rPr>
-              <w:t>i</w:t>
-            </w:r>
-            <w:proofErr w:type="spellEnd"/>
-            <w:r>
-              <w:rPr>
-                <w:b/>
-                <w:bCs/>
-                <w:lang w:val="en-GB"/>
-              </w:rPr>
-              <w:t>].</w:t>
+              <w:t>d.orders[i].</w:t>
             </w:r>
             <w:r>
               <w:rPr>
@@ -148,7 +56,6 @@
               </w:rPr>
               <w:t xml:space="preserve"> </w:t>
             </w:r>
-            <w:proofErr w:type="spellStart"/>
             <w:r>
               <w:rPr>
                 <w:b/>
@@ -157,7 +64,6 @@
               </w:rPr>
               <w:t>customerSalesOrderNumber</w:t>
             </w:r>
-            <w:proofErr w:type="spellEnd"/>
             <w:r>
               <w:rPr>
                 <w:b/>
@@ -208,7 +114,6 @@
                       <w:szCs w:val="20"/>
                     </w:rPr>
                   </w:pPr>
-                  <w:proofErr w:type="spellStart"/>
                   <w:r>
                     <w:rPr>
                       <w:b/>
@@ -218,7 +123,6 @@
                     </w:rPr>
                     <w:t>Quantitat</w:t>
                   </w:r>
-                  <w:proofErr w:type="spellEnd"/>
                 </w:p>
               </w:tc>
               <w:tc>
@@ -237,7 +141,6 @@
                       <w:szCs w:val="20"/>
                     </w:rPr>
                   </w:pPr>
-                  <w:proofErr w:type="spellStart"/>
                   <w:r>
                     <w:rPr>
                       <w:b/>
@@ -247,7 +150,6 @@
                     </w:rPr>
                     <w:t>Descripció</w:t>
                   </w:r>
-                  <w:proofErr w:type="spellEnd"/>
                 </w:p>
               </w:tc>
               <w:tc>
@@ -266,7 +168,6 @@
                       <w:szCs w:val="20"/>
                     </w:rPr>
                   </w:pPr>
-                  <w:proofErr w:type="spellStart"/>
                   <w:r>
                     <w:rPr>
                       <w:b/>
@@ -276,7 +177,6 @@
                     </w:rPr>
                     <w:t>Import</w:t>
                   </w:r>
-                  <w:proofErr w:type="spellEnd"/>
                 </w:p>
               </w:tc>
             </w:tr>
@@ -301,79 +201,7 @@
                       <w:lang w:val="en-GB"/>
                     </w:rPr>
                     <w:br/>
-                    <w:t xml:space="preserve">{ </w:t>
-                  </w:r>
-                  <w:proofErr w:type="spellStart"/>
-                  <w:r>
-                    <w:rPr>
-                      <w:sz w:val="20"/>
-                      <w:szCs w:val="20"/>
-                      <w:lang w:val="en-GB"/>
-                    </w:rPr>
-                    <w:t>d.orders</w:t>
-                  </w:r>
-                  <w:proofErr w:type="spellEnd"/>
-                  <w:r>
-                    <w:rPr>
-                      <w:sz w:val="20"/>
-                      <w:szCs w:val="20"/>
-                      <w:lang w:val="en-GB"/>
-                    </w:rPr>
-                    <w:t>[</w:t>
-                  </w:r>
-                  <w:proofErr w:type="spellStart"/>
-                  <w:r>
-                    <w:rPr>
-                      <w:sz w:val="20"/>
-                      <w:szCs w:val="20"/>
-                      <w:lang w:val="en-GB"/>
-                    </w:rPr>
-                    <w:t>i</w:t>
-                  </w:r>
-                  <w:proofErr w:type="spellEnd"/>
-                  <w:r>
-                    <w:rPr>
-                      <w:sz w:val="20"/>
-                      <w:szCs w:val="20"/>
-                      <w:lang w:val="en-GB"/>
-                    </w:rPr>
-                    <w:t>].</w:t>
-                  </w:r>
-                  <w:proofErr w:type="spellStart"/>
-                  <w:r>
-                    <w:rPr>
-                      <w:sz w:val="20"/>
-                      <w:szCs w:val="20"/>
-                      <w:lang w:val="en-GB"/>
-                    </w:rPr>
-                    <w:t>salesOrderDetails</w:t>
-                  </w:r>
-                  <w:proofErr w:type="spellEnd"/>
-                  <w:r>
-                    <w:rPr>
-                      <w:sz w:val="20"/>
-                      <w:szCs w:val="20"/>
-                      <w:lang w:val="en-GB"/>
-                    </w:rPr>
-                    <w:t>[</w:t>
-                  </w:r>
-                  <w:proofErr w:type="spellStart"/>
-                  <w:r>
-                    <w:rPr>
-                      <w:sz w:val="20"/>
-                      <w:szCs w:val="20"/>
-                      <w:lang w:val="en-GB"/>
-                    </w:rPr>
-                    <w:t>i</w:t>
-                  </w:r>
-                  <w:proofErr w:type="spellEnd"/>
-                  <w:r>
-                    <w:rPr>
-                      <w:sz w:val="20"/>
-                      <w:szCs w:val="20"/>
-                      <w:lang w:val="en-GB"/>
-                    </w:rPr>
-                    <w:t>].quantity }</w:t>
+                    <w:t>{ d.orders[i].salesOrderDetails[i].quantity }</w:t>
                   </w:r>
                   <w:r>
                     <w:rPr>
@@ -405,187 +233,7 @@
                       <w:lang w:val="en-GB"/>
                     </w:rPr>
                     <w:br/>
-                    <w:t xml:space="preserve">{ </w:t>
-                  </w:r>
-                  <w:proofErr w:type="spellStart"/>
-                  <w:r>
-                    <w:rPr>
-                      <w:sz w:val="20"/>
-                      <w:szCs w:val="20"/>
-                      <w:lang w:val="en-GB"/>
-                    </w:rPr>
-                    <w:t>d.orders</w:t>
-                  </w:r>
-                  <w:proofErr w:type="spellEnd"/>
-                  <w:r>
-                    <w:rPr>
-                      <w:sz w:val="20"/>
-                      <w:szCs w:val="20"/>
-                      <w:lang w:val="en-GB"/>
-                    </w:rPr>
-                    <w:t>[</w:t>
-                  </w:r>
-                  <w:proofErr w:type="spellStart"/>
-                  <w:r>
-                    <w:rPr>
-                      <w:sz w:val="20"/>
-                      <w:szCs w:val="20"/>
-                      <w:lang w:val="en-GB"/>
-                    </w:rPr>
-                    <w:t>i</w:t>
-                  </w:r>
-                  <w:proofErr w:type="spellEnd"/>
-                  <w:r>
-                    <w:rPr>
-                      <w:sz w:val="20"/>
-                      <w:szCs w:val="20"/>
-                      <w:lang w:val="en-GB"/>
-                    </w:rPr>
-                    <w:t>].</w:t>
-                  </w:r>
-                  <w:proofErr w:type="spellStart"/>
-                  <w:r>
-                    <w:rPr>
-                      <w:sz w:val="20"/>
-                      <w:szCs w:val="20"/>
-                      <w:lang w:val="en-GB"/>
-                    </w:rPr>
-                    <w:t>salesOrderDetails</w:t>
-                  </w:r>
-                  <w:proofErr w:type="spellEnd"/>
-                  <w:r>
-                    <w:rPr>
-                      <w:sz w:val="20"/>
-                      <w:szCs w:val="20"/>
-                      <w:lang w:val="en-GB"/>
-                    </w:rPr>
-                    <w:t>[</w:t>
-                  </w:r>
-                  <w:proofErr w:type="spellStart"/>
-                  <w:r>
-                    <w:rPr>
-                      <w:sz w:val="20"/>
-                      <w:szCs w:val="20"/>
-                      <w:lang w:val="en-GB"/>
-                    </w:rPr>
-                    <w:t>i</w:t>
-                  </w:r>
-                  <w:proofErr w:type="spellEnd"/>
-                  <w:r>
-                    <w:rPr>
-                      <w:sz w:val="20"/>
-                      <w:szCs w:val="20"/>
-                      <w:lang w:val="en-GB"/>
-                    </w:rPr>
-                    <w:t>].</w:t>
-                  </w:r>
-                  <w:proofErr w:type="spellStart"/>
-                  <w:r>
-                    <w:rPr>
-                      <w:sz w:val="20"/>
-                      <w:szCs w:val="20"/>
-                      <w:lang w:val="en-GB"/>
-                    </w:rPr>
-                    <w:t>reference.code</w:t>
-                  </w:r>
-                  <w:proofErr w:type="spellEnd"/>
-                  <w:r>
-                    <w:rPr>
-                      <w:sz w:val="20"/>
-                      <w:szCs w:val="20"/>
-                      <w:lang w:val="en-GB"/>
-                    </w:rPr>
-                    <w:t xml:space="preserve"> } - { </w:t>
-                  </w:r>
-                  <w:proofErr w:type="spellStart"/>
-                  <w:r>
-                    <w:rPr>
-                      <w:sz w:val="20"/>
-                      <w:szCs w:val="20"/>
-                      <w:lang w:val="en-GB"/>
-                    </w:rPr>
-                    <w:t>d.orders</w:t>
-                  </w:r>
-                  <w:proofErr w:type="spellEnd"/>
-                  <w:r>
-                    <w:rPr>
-                      <w:sz w:val="20"/>
-                      <w:szCs w:val="20"/>
-                      <w:lang w:val="en-GB"/>
-                    </w:rPr>
-                    <w:t>[</w:t>
-                  </w:r>
-                  <w:proofErr w:type="spellStart"/>
-                  <w:r>
-                    <w:rPr>
-                      <w:sz w:val="20"/>
-                      <w:szCs w:val="20"/>
-                      <w:lang w:val="en-GB"/>
-                    </w:rPr>
-                    <w:t>i</w:t>
-                  </w:r>
-                  <w:proofErr w:type="spellEnd"/>
-                  <w:r>
-                    <w:rPr>
-                      <w:sz w:val="20"/>
-                      <w:szCs w:val="20"/>
-                      <w:lang w:val="en-GB"/>
-                    </w:rPr>
-                    <w:t>].</w:t>
-                  </w:r>
-                  <w:proofErr w:type="spellStart"/>
-                  <w:r>
-                    <w:rPr>
-                      <w:sz w:val="20"/>
-                      <w:szCs w:val="20"/>
-                      <w:lang w:val="en-GB"/>
-                    </w:rPr>
-                    <w:t>salesOrderDetails</w:t>
-                  </w:r>
-                  <w:proofErr w:type="spellEnd"/>
-                  <w:r>
-                    <w:rPr>
-                      <w:sz w:val="20"/>
-                      <w:szCs w:val="20"/>
-                      <w:lang w:val="en-GB"/>
-                    </w:rPr>
-                    <w:t>[</w:t>
-                  </w:r>
-                  <w:proofErr w:type="spellStart"/>
-                  <w:r>
-                    <w:rPr>
-                      <w:sz w:val="20"/>
-                      <w:szCs w:val="20"/>
-                      <w:lang w:val="en-GB"/>
-                    </w:rPr>
-                    <w:t>i</w:t>
-                  </w:r>
-                  <w:proofErr w:type="spellEnd"/>
-                  <w:r>
-                    <w:rPr>
-                      <w:sz w:val="20"/>
-                      <w:szCs w:val="20"/>
-                      <w:lang w:val="en-GB"/>
-                    </w:rPr>
-                    <w:t>].</w:t>
-                  </w:r>
-                  <w:proofErr w:type="spellStart"/>
-                  <w:r>
-                    <w:rPr>
-                      <w:sz w:val="20"/>
-                      <w:szCs w:val="20"/>
-                      <w:lang w:val="en-GB"/>
-                    </w:rPr>
-                    <w:t>reference.description</w:t>
-                  </w:r>
-                  <w:proofErr w:type="spellEnd"/>
-                  <w:r>
-                    <w:rPr>
-                      <w:sz w:val="20"/>
-                      <w:szCs w:val="20"/>
-                      <w:lang w:val="en-GB"/>
-                    </w:rPr>
-                    <w:t xml:space="preserve"> }</w:t>
+                    <w:t>{ d.orders[i].salesOrderDetails[i].reference.code } - { d.orders[i].salesOrderDetails[i].reference.description }</w:t>
                   </w:r>
                   <w:r>
                     <w:rPr>
@@ -619,77 +267,13 @@
                     <w:br/>
                     <w:t xml:space="preserve">{ </w:t>
                   </w:r>
-                  <w:proofErr w:type="spellStart"/>
                   <w:r>
                     <w:rPr>
                       <w:sz w:val="20"/>
                       <w:szCs w:val="20"/>
                       <w:lang w:val="en-GB"/>
                     </w:rPr>
-                    <w:t>d.orders</w:t>
-                  </w:r>
-                  <w:proofErr w:type="spellEnd"/>
-                  <w:r>
-                    <w:rPr>
-                      <w:sz w:val="20"/>
-                      <w:szCs w:val="20"/>
-                      <w:lang w:val="en-GB"/>
-                    </w:rPr>
-                    <w:t>[</w:t>
-                  </w:r>
-                  <w:proofErr w:type="spellStart"/>
-                  <w:r>
-                    <w:rPr>
-                      <w:sz w:val="20"/>
-                      <w:szCs w:val="20"/>
-                      <w:lang w:val="en-GB"/>
-                    </w:rPr>
-                    <w:t>i</w:t>
-                  </w:r>
-                  <w:proofErr w:type="spellEnd"/>
-                  <w:r>
-                    <w:rPr>
-                      <w:sz w:val="20"/>
-                      <w:szCs w:val="20"/>
-                      <w:lang w:val="en-GB"/>
-                    </w:rPr>
-                    <w:t>].</w:t>
-                  </w:r>
-                  <w:proofErr w:type="spellStart"/>
-                  <w:r>
-                    <w:rPr>
-                      <w:sz w:val="20"/>
-                      <w:szCs w:val="20"/>
-                      <w:lang w:val="en-GB"/>
-                    </w:rPr>
-                    <w:t>salesOrderDetails</w:t>
-                  </w:r>
-                  <w:proofErr w:type="spellEnd"/>
-                  <w:r>
-                    <w:rPr>
-                      <w:sz w:val="20"/>
-                      <w:szCs w:val="20"/>
-                      <w:lang w:val="en-GB"/>
-                    </w:rPr>
-                    <w:t>[</w:t>
-                  </w:r>
-                  <w:proofErr w:type="spellStart"/>
-                  <w:r>
-                    <w:rPr>
-                      <w:sz w:val="20"/>
-                      <w:szCs w:val="20"/>
-                      <w:lang w:val="en-GB"/>
-                    </w:rPr>
-                    <w:t>i</w:t>
-                  </w:r>
-                  <w:proofErr w:type="spellEnd"/>
-                  <w:r>
-                    <w:rPr>
-                      <w:sz w:val="20"/>
-                      <w:szCs w:val="20"/>
-                      <w:lang w:val="en-GB"/>
-                    </w:rPr>
-                    <w:t xml:space="preserve">].amount </w:t>
+                    <w:t xml:space="preserve">d.orders[i].salesOrderDetails[i].amount </w:t>
                   </w:r>
                   <w:r>
                     <w:rPr>
@@ -731,61 +315,7 @@
                       <w:lang w:val="en-GB"/>
                     </w:rPr>
                     <w:br/>
-                    <w:t xml:space="preserve">{ </w:t>
-                  </w:r>
-                  <w:proofErr w:type="spellStart"/>
-                  <w:r>
-                    <w:rPr>
-                      <w:sz w:val="20"/>
-                      <w:szCs w:val="20"/>
-                      <w:lang w:val="en-GB"/>
-                    </w:rPr>
-                    <w:t>d.orders</w:t>
-                  </w:r>
-                  <w:proofErr w:type="spellEnd"/>
-                  <w:r>
-                    <w:rPr>
-                      <w:sz w:val="20"/>
-                      <w:szCs w:val="20"/>
-                      <w:lang w:val="en-GB"/>
-                    </w:rPr>
-                    <w:t>[</w:t>
-                  </w:r>
-                  <w:proofErr w:type="spellStart"/>
-                  <w:r>
-                    <w:rPr>
-                      <w:sz w:val="20"/>
-                      <w:szCs w:val="20"/>
-                      <w:lang w:val="en-GB"/>
-                    </w:rPr>
-                    <w:t>i</w:t>
-                  </w:r>
-                  <w:proofErr w:type="spellEnd"/>
-                  <w:r>
-                    <w:rPr>
-                      <w:sz w:val="20"/>
-                      <w:szCs w:val="20"/>
-                      <w:lang w:val="en-GB"/>
-                    </w:rPr>
-                    <w:t>].</w:t>
-                  </w:r>
-                  <w:proofErr w:type="spellStart"/>
-                  <w:r>
-                    <w:rPr>
-                      <w:sz w:val="20"/>
-                      <w:szCs w:val="20"/>
-                      <w:lang w:val="en-GB"/>
-                    </w:rPr>
-                    <w:t>salesOrderDetails</w:t>
-                  </w:r>
-                  <w:proofErr w:type="spellEnd"/>
-                  <w:r>
-                    <w:rPr>
-                      <w:sz w:val="20"/>
-                      <w:szCs w:val="20"/>
-                      <w:lang w:val="en-GB"/>
-                    </w:rPr>
-                    <w:t>[i+1].quantity }</w:t>
+                    <w:t>{ d.orders[i].salesOrderDetails[i+1].quantity }</w:t>
                   </w:r>
                 </w:p>
               </w:tc>
@@ -809,151 +339,7 @@
                       <w:lang w:val="en-GB"/>
                     </w:rPr>
                     <w:br/>
-                    <w:t xml:space="preserve">{ </w:t>
-                  </w:r>
-                  <w:proofErr w:type="spellStart"/>
-                  <w:r>
-                    <w:rPr>
-                      <w:sz w:val="20"/>
-                      <w:szCs w:val="20"/>
-                      <w:lang w:val="en-GB"/>
-                    </w:rPr>
-                    <w:t>d.orders</w:t>
-                  </w:r>
-                  <w:proofErr w:type="spellEnd"/>
-                  <w:r>
-                    <w:rPr>
-                      <w:sz w:val="20"/>
-                      <w:szCs w:val="20"/>
-                      <w:lang w:val="en-GB"/>
-                    </w:rPr>
-                    <w:t>[</w:t>
-                  </w:r>
-                  <w:proofErr w:type="spellStart"/>
-                  <w:r>
-                    <w:rPr>
-                      <w:sz w:val="20"/>
-                      <w:szCs w:val="20"/>
-                      <w:lang w:val="en-GB"/>
-                    </w:rPr>
-                    <w:t>i</w:t>
-                  </w:r>
-                  <w:proofErr w:type="spellEnd"/>
-                  <w:r>
-                    <w:rPr>
-                      <w:sz w:val="20"/>
-                      <w:szCs w:val="20"/>
-                      <w:lang w:val="en-GB"/>
-                    </w:rPr>
-                    <w:t>].</w:t>
-                  </w:r>
-                  <w:proofErr w:type="spellStart"/>
-                  <w:r>
-                    <w:rPr>
-                      <w:sz w:val="20"/>
-                      <w:szCs w:val="20"/>
-                      <w:lang w:val="en-GB"/>
-                    </w:rPr>
-                    <w:t>salesOrderDetails</w:t>
-                  </w:r>
-                  <w:proofErr w:type="spellEnd"/>
-                  <w:r>
-                    <w:rPr>
-                      <w:sz w:val="20"/>
-                      <w:szCs w:val="20"/>
-                      <w:lang w:val="en-GB"/>
-                    </w:rPr>
-                    <w:t>[i+1].</w:t>
-                  </w:r>
-                  <w:proofErr w:type="spellStart"/>
-                  <w:r>
-                    <w:rPr>
-                      <w:sz w:val="20"/>
-                      <w:szCs w:val="20"/>
-                      <w:lang w:val="en-GB"/>
-                    </w:rPr>
-                    <w:t>reference.code</w:t>
-                  </w:r>
-                  <w:proofErr w:type="spellEnd"/>
-                  <w:r>
-                    <w:rPr>
-                      <w:sz w:val="20"/>
-                      <w:szCs w:val="20"/>
-                      <w:lang w:val="en-GB"/>
-                    </w:rPr>
-                    <w:t xml:space="preserve"> } - { </w:t>
-                  </w:r>
-                  <w:proofErr w:type="spellStart"/>
-                  <w:r>
-                    <w:rPr>
-                      <w:sz w:val="20"/>
-                      <w:szCs w:val="20"/>
-                      <w:lang w:val="en-GB"/>
-                    </w:rPr>
-                    <w:t>d.orders</w:t>
-                  </w:r>
-                  <w:proofErr w:type="spellEnd"/>
-                  <w:r>
-                    <w:rPr>
-                      <w:sz w:val="20"/>
-                      <w:szCs w:val="20"/>
-                      <w:lang w:val="en-GB"/>
-                    </w:rPr>
-                    <w:t>[</w:t>
-                  </w:r>
-                  <w:proofErr w:type="spellStart"/>
-                  <w:r>
-                    <w:rPr>
-                      <w:sz w:val="20"/>
-                      <w:szCs w:val="20"/>
-                      <w:lang w:val="en-GB"/>
-                    </w:rPr>
-                    <w:t>i</w:t>
-                  </w:r>
-                  <w:proofErr w:type="spellEnd"/>
-                  <w:r>
-                    <w:rPr>
-                      <w:sz w:val="20"/>
-                      <w:szCs w:val="20"/>
-                      <w:lang w:val="en-GB"/>
-                    </w:rPr>
-                    <w:t>].</w:t>
-                  </w:r>
-                  <w:proofErr w:type="spellStart"/>
-                  <w:r>
-                    <w:rPr>
-                      <w:sz w:val="20"/>
-                      <w:szCs w:val="20"/>
-                      <w:lang w:val="en-GB"/>
-                    </w:rPr>
-                    <w:t>salesOrderDetails</w:t>
-                  </w:r>
-                  <w:proofErr w:type="spellEnd"/>
-                  <w:r>
-                    <w:rPr>
-                      <w:sz w:val="20"/>
-                      <w:szCs w:val="20"/>
-                      <w:lang w:val="en-GB"/>
-                    </w:rPr>
-                    <w:t>[i+1].</w:t>
-                  </w:r>
-                  <w:proofErr w:type="spellStart"/>
-                  <w:r>
-                    <w:rPr>
-                      <w:sz w:val="20"/>
-                      <w:szCs w:val="20"/>
-                      <w:lang w:val="en-GB"/>
-                    </w:rPr>
-                    <w:t>reference.description</w:t>
-                  </w:r>
-                  <w:proofErr w:type="spellEnd"/>
-                  <w:r>
-                    <w:rPr>
-                      <w:sz w:val="20"/>
-                      <w:szCs w:val="20"/>
-                      <w:lang w:val="en-GB"/>
-                    </w:rPr>
-                    <w:t xml:space="preserve"> }</w:t>
+                    <w:t>{ d.orders[i].salesOrderDetails[i+1].reference.code } - { d.orders[i].salesOrderDetails[i+1].reference.description }</w:t>
                   </w:r>
                   <w:r>
                     <w:rPr>
@@ -987,59 +373,13 @@
                     <w:br/>
                     <w:t xml:space="preserve">{ </w:t>
                   </w:r>
-                  <w:proofErr w:type="spellStart"/>
                   <w:r>
                     <w:rPr>
                       <w:sz w:val="20"/>
                       <w:szCs w:val="20"/>
                       <w:lang w:val="en-GB"/>
                     </w:rPr>
-                    <w:t>d.orders</w:t>
-                  </w:r>
-                  <w:proofErr w:type="spellEnd"/>
-                  <w:r>
-                    <w:rPr>
-                      <w:sz w:val="20"/>
-                      <w:szCs w:val="20"/>
-                      <w:lang w:val="en-GB"/>
-                    </w:rPr>
-                    <w:t>[</w:t>
-                  </w:r>
-                  <w:proofErr w:type="spellStart"/>
-                  <w:r>
-                    <w:rPr>
-                      <w:sz w:val="20"/>
-                      <w:szCs w:val="20"/>
-                      <w:lang w:val="en-GB"/>
-                    </w:rPr>
-                    <w:t>i</w:t>
-                  </w:r>
-                  <w:proofErr w:type="spellEnd"/>
-                  <w:r>
-                    <w:rPr>
-                      <w:sz w:val="20"/>
-                      <w:szCs w:val="20"/>
-                      <w:lang w:val="en-GB"/>
-                    </w:rPr>
-                    <w:t>].</w:t>
-                  </w:r>
-                  <w:proofErr w:type="spellStart"/>
-                  <w:r>
-                    <w:rPr>
-                      <w:sz w:val="20"/>
-                      <w:szCs w:val="20"/>
-                      <w:lang w:val="en-GB"/>
-                    </w:rPr>
-                    <w:t>salesOrderDetails</w:t>
-                  </w:r>
-                  <w:proofErr w:type="spellEnd"/>
-                  <w:r>
-                    <w:rPr>
-                      <w:sz w:val="20"/>
-                      <w:szCs w:val="20"/>
-                      <w:lang w:val="en-GB"/>
-                    </w:rPr>
-                    <w:t xml:space="preserve">[i+1].amount </w:t>
+                    <w:t xml:space="preserve">d.orders[i].salesOrderDetails[i+1].amount </w:t>
                   </w:r>
                   <w:r>
                     <w:rPr>
@@ -1084,41 +424,13 @@
                 <w:lang w:val="en-GB"/>
               </w:rPr>
             </w:pPr>
-            <w:proofErr w:type="spellStart"/>
             <w:r>
               <w:rPr>
                 <w:b/>
                 <w:bCs/>
                 <w:lang w:val="en-GB"/>
               </w:rPr>
-              <w:t>Comanda</w:t>
-            </w:r>
-            <w:proofErr w:type="spellEnd"/>
-            <w:r>
-              <w:rPr>
-                <w:b/>
-                <w:bCs/>
-                <w:lang w:val="en-GB"/>
-              </w:rPr>
-              <w:t xml:space="preserve"> { </w:t>
-            </w:r>
-            <w:proofErr w:type="spellStart"/>
-            <w:r>
-              <w:rPr>
-                <w:b/>
-                <w:bCs/>
-                <w:lang w:val="en-GB"/>
-              </w:rPr>
-              <w:t>d.orders</w:t>
-            </w:r>
-            <w:proofErr w:type="spellEnd"/>
-            <w:r>
-              <w:rPr>
-                <w:b/>
-                <w:bCs/>
-                <w:lang w:val="en-GB"/>
-              </w:rPr>
-              <w:t>[i</w:t>
+              <w:t>Comanda { d.orders[i</w:t>
             </w:r>
             <w:r>
               <w:rPr>
@@ -1134,25 +446,7 @@
                 <w:bCs/>
                 <w:lang w:val="en-GB"/>
               </w:rPr>
-              <w:t>].</w:t>
-            </w:r>
-            <w:proofErr w:type="spellStart"/>
-            <w:r>
-              <w:rPr>
-                <w:b/>
-                <w:bCs/>
-                <w:lang w:val="en-GB"/>
-              </w:rPr>
-              <w:t>salesOrderNumber</w:t>
-            </w:r>
-            <w:proofErr w:type="spellEnd"/>
-            <w:r>
-              <w:rPr>
-                <w:b/>
-                <w:bCs/>
-                <w:lang w:val="en-GB"/>
-              </w:rPr>
-              <w:t xml:space="preserve"> }</w:t>
+              <w:t>].salesOrderNumber }</w:t>
             </w:r>
             <w:r>
               <w:rPr>
@@ -1162,23 +456,13 @@
               </w:rPr>
               <w:t xml:space="preserve"> – ({</w:t>
             </w:r>
-            <w:proofErr w:type="spellStart"/>
             <w:r>
               <w:rPr>
                 <w:b/>
                 <w:bCs/>
                 <w:lang w:val="en-GB"/>
               </w:rPr>
-              <w:t>d.orders</w:t>
-            </w:r>
-            <w:proofErr w:type="spellEnd"/>
-            <w:r>
-              <w:rPr>
-                <w:b/>
-                <w:bCs/>
-                <w:lang w:val="en-GB"/>
-              </w:rPr>
-              <w:t>[i</w:t>
+              <w:t>d.orders[i</w:t>
             </w:r>
             <w:r>
               <w:rPr>
@@ -1202,7 +486,6 @@
               </w:rPr>
               <w:t xml:space="preserve"> </w:t>
             </w:r>
-            <w:proofErr w:type="spellStart"/>
             <w:r>
               <w:rPr>
                 <w:b/>
@@ -1211,7 +494,6 @@
               </w:rPr>
               <w:t>customerSalesOrderNumber</w:t>
             </w:r>
-            <w:proofErr w:type="spellEnd"/>
             <w:r>
               <w:rPr>
                 <w:b/>
@@ -1662,23 +944,7 @@
               <w:sz w:val="20"/>
               <w:szCs w:val="20"/>
             </w:rPr>
-            <w:t xml:space="preserve">{ </w:t>
-          </w:r>
-          <w:proofErr w:type="spellStart"/>
-          <w:r>
-            <w:rPr>
-              <w:sz w:val="20"/>
-              <w:szCs w:val="20"/>
-            </w:rPr>
-            <w:t>d.deliveryNote.number</w:t>
-          </w:r>
-          <w:proofErr w:type="spellEnd"/>
-          <w:r>
-            <w:rPr>
-              <w:sz w:val="20"/>
-              <w:szCs w:val="20"/>
-            </w:rPr>
-            <w:t xml:space="preserve"> }</w:t>
+            <w:t>{ d.deliveryNote.number }</w:t>
           </w:r>
         </w:p>
       </w:tc>
@@ -1709,25 +975,7 @@
               <w:szCs w:val="20"/>
               <w:lang w:val="en-US"/>
             </w:rPr>
-            <w:t xml:space="preserve">{ </w:t>
-          </w:r>
-          <w:proofErr w:type="spellStart"/>
-          <w:r>
-            <w:rPr>
-              <w:sz w:val="20"/>
-              <w:szCs w:val="20"/>
-              <w:lang w:val="en-US"/>
-            </w:rPr>
-            <w:t>d.deliveryNote.createdOn:formatD</w:t>
-          </w:r>
-          <w:proofErr w:type="spellEnd"/>
-          <w:r>
-            <w:rPr>
-              <w:sz w:val="20"/>
-              <w:szCs w:val="20"/>
-              <w:lang w:val="en-US"/>
-            </w:rPr>
-            <w:t>(DD/MM/YYYY) }</w:t>
+            <w:t>{ d.deliveryNote.createdOn:formatD(DD/MM/YYYY) }</w:t>
           </w:r>
         </w:p>
       </w:tc>
@@ -1817,135 +1065,59 @@
                               <w:b/>
                               <w:bCs/>
                             </w:rPr>
+                            <w:t>{ d.customer.taxName }</w:t>
+                          </w:r>
+                          <w:r>
+                            <w:br/>
+                            <w:t>{ d.customer.comercialName }</w:t>
+                          </w:r>
+                          <w:r>
+                            <w:br/>
+                          </w:r>
+                          <w:r>
                             <w:t xml:space="preserve">{ </w:t>
                           </w:r>
-                          <w:proofErr w:type="spellStart"/>
-                          <w:r>
-                            <w:rPr>
-                              <w:b/>
-                              <w:bCs/>
-                            </w:rPr>
-                            <w:t>d.customer.taxName</w:t>
-                          </w:r>
-                          <w:proofErr w:type="spellEnd"/>
-                          <w:r>
-                            <w:rPr>
-                              <w:b/>
-                              <w:bCs/>
-                            </w:rPr>
-                            <w:t xml:space="preserve"> }</w:t>
+                          <w:r>
+                            <w:t>d.customer.</w:t>
+                          </w:r>
+                          <w:r>
+                            <w:t>address[0].address }</w:t>
                           </w:r>
                           <w:r>
                             <w:br/>
+                          </w:r>
+                          <w:r>
+                            <w:t xml:space="preserve"> { </w:t>
+                          </w:r>
+                          <w:r>
+                            <w:t>d.customer.</w:t>
+                          </w:r>
+                          <w:r>
+                            <w:t xml:space="preserve">address[0].postalCode } </w:t>
+                          </w:r>
+                          <w:r>
+                            <w:t xml:space="preserve">– </w:t>
+                          </w:r>
+                          <w:r>
                             <w:t xml:space="preserve">{ </w:t>
                           </w:r>
-                          <w:proofErr w:type="spellStart"/>
-                          <w:r>
-                            <w:t>d.customer.comercialName</w:t>
-                          </w:r>
-                          <w:proofErr w:type="spellEnd"/>
-                          <w:r>
-                            <w:t xml:space="preserve"> }</w:t>
-                          </w:r>
-                          <w:r>
-                            <w:br/>
-                          </w:r>
-                          <w:r>
-                            <w:t xml:space="preserve">{ </w:t>
-                          </w:r>
-                          <w:proofErr w:type="spellStart"/>
                           <w:r>
                             <w:t>d.customer.</w:t>
                           </w:r>
                           <w:r>
-                            <w:t>address</w:t>
-                          </w:r>
-                          <w:proofErr w:type="spellEnd"/>
-                          <w:r>
-                            <w:t>[0].</w:t>
-                          </w:r>
-                          <w:proofErr w:type="spellStart"/>
-                          <w:r>
-                            <w:t>address</w:t>
-                          </w:r>
-                          <w:proofErr w:type="spellEnd"/>
-                          <w:r>
-                            <w:t xml:space="preserve"> }</w:t>
-                          </w:r>
-                          <w:r>
-                            <w:br/>
-                          </w:r>
-                          <w:r>
-                            <w:t xml:space="preserve"> { </w:t>
-                          </w:r>
-                          <w:proofErr w:type="spellStart"/>
+                            <w:t xml:space="preserve">address[0].city } </w:t>
+                          </w:r>
+                          <w:r>
+                            <w:t>(</w:t>
+                          </w:r>
+                          <w:r>
+                            <w:t>{</w:t>
+                          </w:r>
                           <w:r>
                             <w:t>d.customer.</w:t>
                           </w:r>
                           <w:r>
-                            <w:t>address</w:t>
-                          </w:r>
-                          <w:proofErr w:type="spellEnd"/>
-                          <w:r>
-                            <w:t>[0].</w:t>
-                          </w:r>
-                          <w:proofErr w:type="spellStart"/>
-                          <w:r>
-                            <w:t>postalCode</w:t>
-                          </w:r>
-                          <w:proofErr w:type="spellEnd"/>
-                          <w:r>
-                            <w:t xml:space="preserve"> } </w:t>
-                          </w:r>
-                          <w:r>
-                            <w:t xml:space="preserve">– </w:t>
-                          </w:r>
-                          <w:r>
-                            <w:t xml:space="preserve">{ </w:t>
-                          </w:r>
-                          <w:proofErr w:type="spellStart"/>
-                          <w:r>
-                            <w:t>d.customer.</w:t>
-                          </w:r>
-                          <w:r>
-                            <w:t>address</w:t>
-                          </w:r>
-                          <w:proofErr w:type="spellEnd"/>
-                          <w:r>
-                            <w:t>[0].</w:t>
-                          </w:r>
-                          <w:proofErr w:type="spellStart"/>
-                          <w:r>
-                            <w:t>city</w:t>
-                          </w:r>
-                          <w:proofErr w:type="spellEnd"/>
-                          <w:r>
-                            <w:t xml:space="preserve"> } </w:t>
-                          </w:r>
-                          <w:r>
-                            <w:t>(</w:t>
-                          </w:r>
-                          <w:r>
-                            <w:t>{</w:t>
-                          </w:r>
-                          <w:proofErr w:type="spellStart"/>
-                          <w:r>
-                            <w:t>d.customer.</w:t>
-                          </w:r>
-                          <w:r>
-                            <w:t>address</w:t>
-                          </w:r>
-                          <w:proofErr w:type="spellEnd"/>
-                          <w:r>
-                            <w:t>[0].</w:t>
-                          </w:r>
-                          <w:proofErr w:type="spellStart"/>
-                          <w:r>
-                            <w:t>region</w:t>
-                          </w:r>
-                          <w:proofErr w:type="spellEnd"/>
-                          <w:r>
-                            <w:t xml:space="preserve"> }</w:t>
+                            <w:t>address[0].region }</w:t>
                           </w:r>
                           <w:r>
                             <w:t>)</w:t>
@@ -2194,7 +1366,6 @@
                               <w:right w:val="single" w:sz="4" w:space="4" w:color="auto"/>
                             </w:pBdr>
                           </w:pPr>
-                          <w:proofErr w:type="spellStart"/>
                           <w:r>
                             <w:rPr>
                               <w:b/>
@@ -2202,73 +1373,31 @@
                               <w:sz w:val="24"/>
                               <w:szCs w:val="24"/>
                             </w:rPr>
-                            <w:t>Temges</w:t>
-                          </w:r>
-                          <w:proofErr w:type="spellEnd"/>
-                          <w:r>
-                            <w:rPr>
-                              <w:b/>
-                              <w:bCs/>
-                              <w:sz w:val="24"/>
-                              <w:szCs w:val="24"/>
-                            </w:rPr>
-                            <w:t xml:space="preserve"> S.L.U.</w:t>
+                            <w:t>Temges S.L.U.</w:t>
                           </w:r>
                           <w:r>
                             <w:br/>
                           </w:r>
                           <w:r>
-                            <w:t xml:space="preserve">{ </w:t>
-                          </w:r>
-                          <w:proofErr w:type="spellStart"/>
-                          <w:r>
-                            <w:t>d.site.address</w:t>
-                          </w:r>
-                          <w:proofErr w:type="spellEnd"/>
-                          <w:r>
-                            <w:t xml:space="preserve"> }</w:t>
+                            <w:t>{ d.site.address }</w:t>
                           </w:r>
                           <w:r>
                             <w:br/>
                           </w:r>
                           <w:r>
-                            <w:t xml:space="preserve">{ </w:t>
-                          </w:r>
-                          <w:proofErr w:type="spellStart"/>
-                          <w:r>
-                            <w:t>d.site.postalCode</w:t>
-                          </w:r>
-                          <w:proofErr w:type="spellEnd"/>
-                          <w:r>
-                            <w:t xml:space="preserve"> } </w:t>
+                            <w:t xml:space="preserve">{ d.site.postalCode } </w:t>
                           </w:r>
                           <w:r>
                             <w:t xml:space="preserve">– </w:t>
                           </w:r>
                           <w:r>
-                            <w:t xml:space="preserve">{ </w:t>
-                          </w:r>
-                          <w:proofErr w:type="spellStart"/>
-                          <w:r>
-                            <w:t>d.site.city</w:t>
-                          </w:r>
-                          <w:proofErr w:type="spellEnd"/>
-                          <w:r>
-                            <w:t xml:space="preserve"> } </w:t>
+                            <w:t xml:space="preserve">{ d.site.city } </w:t>
                           </w:r>
                           <w:r>
                             <w:t>(</w:t>
                           </w:r>
                           <w:r>
-                            <w:t>{</w:t>
-                          </w:r>
-                          <w:proofErr w:type="spellStart"/>
-                          <w:r>
-                            <w:t>d.site.region</w:t>
-                          </w:r>
-                          <w:proofErr w:type="spellEnd"/>
-                          <w:r>
-                            <w:t>}</w:t>
+                            <w:t>{d.site.region}</w:t>
                           </w:r>
                           <w:r>
                             <w:t>)</w:t>
@@ -2278,45 +1407,21 @@
                             <w:t xml:space="preserve">NIF: </w:t>
                           </w:r>
                           <w:r>
-                            <w:t xml:space="preserve">{ </w:t>
-                          </w:r>
-                          <w:proofErr w:type="spellStart"/>
-                          <w:r>
-                            <w:t>d.site.vatNumber</w:t>
-                          </w:r>
-                          <w:proofErr w:type="spellEnd"/>
-                          <w:r>
-                            <w:t xml:space="preserve"> }</w:t>
+                            <w:t>{ d.site.vatNumber }</w:t>
                           </w:r>
                           <w:r>
                             <w:br/>
                             <w:t xml:space="preserve">Tel: </w:t>
                           </w:r>
                           <w:r>
-                            <w:t xml:space="preserve">{ </w:t>
-                          </w:r>
-                          <w:proofErr w:type="spellStart"/>
-                          <w:r>
-                            <w:t>d.site.phoneNumber</w:t>
-                          </w:r>
-                          <w:proofErr w:type="spellEnd"/>
-                          <w:r>
-                            <w:t xml:space="preserve"> }</w:t>
+                            <w:t>{ d.site.phoneNumber }</w:t>
                           </w:r>
                           <w:r>
                             <w:br/>
                             <w:t xml:space="preserve">Email: </w:t>
                           </w:r>
                           <w:r>
-                            <w:t xml:space="preserve">{ </w:t>
-                          </w:r>
-                          <w:proofErr w:type="spellStart"/>
-                          <w:r>
-                            <w:t>d.site.email</w:t>
-                          </w:r>
-                          <w:proofErr w:type="spellEnd"/>
-                          <w:r>
-                            <w:t xml:space="preserve"> }</w:t>
+                            <w:t>{ d.site.email }</w:t>
                           </w:r>
                         </w:p>
                       </w:txbxContent>

</xml_diff>

<commit_message>
change: water mark & footer image on sales reports
</commit_message>
<xml_diff>
--- a/templates/DeliveryNote.docx
+++ b/templates/DeliveryNote.docx
@@ -26,13 +26,95 @@
                 <w:lang w:val="en-GB"/>
               </w:rPr>
             </w:pPr>
+            <w:proofErr w:type="spellStart"/>
             <w:r>
               <w:rPr>
                 <w:b/>
                 <w:bCs/>
                 <w:lang w:val="en-GB"/>
               </w:rPr>
-              <w:t>Comanda { d.orders[i].salesOrderNumber }</w:t>
+              <w:t>Comanda</w:t>
+            </w:r>
+            <w:proofErr w:type="spellEnd"/>
+            <w:r>
+              <w:rPr>
+                <w:b/>
+                <w:bCs/>
+                <w:lang w:val="en-GB"/>
+              </w:rPr>
+              <w:t xml:space="preserve"> </w:t>
+            </w:r>
+            <w:proofErr w:type="gramStart"/>
+            <w:r>
+              <w:rPr>
+                <w:b/>
+                <w:bCs/>
+                <w:lang w:val="en-GB"/>
+              </w:rPr>
+              <w:t xml:space="preserve">{ </w:t>
+            </w:r>
+            <w:proofErr w:type="spellStart"/>
+            <w:r>
+              <w:rPr>
+                <w:b/>
+                <w:bCs/>
+                <w:lang w:val="en-GB"/>
+              </w:rPr>
+              <w:t>d</w:t>
+            </w:r>
+            <w:proofErr w:type="gramEnd"/>
+            <w:r>
+              <w:rPr>
+                <w:b/>
+                <w:bCs/>
+                <w:lang w:val="en-GB"/>
+              </w:rPr>
+              <w:t>.orders</w:t>
+            </w:r>
+            <w:proofErr w:type="spellEnd"/>
+            <w:r>
+              <w:rPr>
+                <w:b/>
+                <w:bCs/>
+                <w:lang w:val="en-GB"/>
+              </w:rPr>
+              <w:t>[</w:t>
+            </w:r>
+            <w:proofErr w:type="spellStart"/>
+            <w:r>
+              <w:rPr>
+                <w:b/>
+                <w:bCs/>
+                <w:lang w:val="en-GB"/>
+              </w:rPr>
+              <w:t>i</w:t>
+            </w:r>
+            <w:proofErr w:type="spellEnd"/>
+            <w:r>
+              <w:rPr>
+                <w:b/>
+                <w:bCs/>
+                <w:lang w:val="en-GB"/>
+              </w:rPr>
+              <w:t>].</w:t>
+            </w:r>
+            <w:proofErr w:type="spellStart"/>
+            <w:r>
+              <w:rPr>
+                <w:b/>
+                <w:bCs/>
+                <w:lang w:val="en-GB"/>
+              </w:rPr>
+              <w:t>salesOrderNumber</w:t>
+            </w:r>
+            <w:proofErr w:type="spellEnd"/>
+            <w:r>
+              <w:rPr>
+                <w:b/>
+                <w:bCs/>
+                <w:lang w:val="en-GB"/>
+              </w:rPr>
+              <w:t xml:space="preserve"> }</w:t>
             </w:r>
             <w:r>
               <w:rPr>
@@ -42,13 +124,41 @@
               </w:rPr>
               <w:t xml:space="preserve"> – ({</w:t>
             </w:r>
+            <w:proofErr w:type="spellStart"/>
             <w:r>
               <w:rPr>
                 <w:b/>
                 <w:bCs/>
                 <w:lang w:val="en-GB"/>
               </w:rPr>
-              <w:t>d.orders[i].</w:t>
+              <w:t>d.orders</w:t>
+            </w:r>
+            <w:proofErr w:type="spellEnd"/>
+            <w:r>
+              <w:rPr>
+                <w:b/>
+                <w:bCs/>
+                <w:lang w:val="en-GB"/>
+              </w:rPr>
+              <w:t>[</w:t>
+            </w:r>
+            <w:proofErr w:type="spellStart"/>
+            <w:r>
+              <w:rPr>
+                <w:b/>
+                <w:bCs/>
+                <w:lang w:val="en-GB"/>
+              </w:rPr>
+              <w:t>i</w:t>
+            </w:r>
+            <w:proofErr w:type="spellEnd"/>
+            <w:r>
+              <w:rPr>
+                <w:b/>
+                <w:bCs/>
+                <w:lang w:val="en-GB"/>
+              </w:rPr>
+              <w:t>].</w:t>
             </w:r>
             <w:r>
               <w:rPr>
@@ -56,6 +166,7 @@
               </w:rPr>
               <w:t xml:space="preserve"> </w:t>
             </w:r>
+            <w:proofErr w:type="spellStart"/>
             <w:r>
               <w:rPr>
                 <w:b/>
@@ -64,6 +175,7 @@
               </w:rPr>
               <w:t>customerSalesOrderNumber</w:t>
             </w:r>
+            <w:proofErr w:type="spellEnd"/>
             <w:r>
               <w:rPr>
                 <w:b/>
@@ -114,6 +226,7 @@
                       <w:szCs w:val="20"/>
                     </w:rPr>
                   </w:pPr>
+                  <w:proofErr w:type="spellStart"/>
                   <w:r>
                     <w:rPr>
                       <w:b/>
@@ -123,6 +236,7 @@
                     </w:rPr>
                     <w:t>Quantitat</w:t>
                   </w:r>
+                  <w:proofErr w:type="spellEnd"/>
                 </w:p>
               </w:tc>
               <w:tc>
@@ -141,6 +255,7 @@
                       <w:szCs w:val="20"/>
                     </w:rPr>
                   </w:pPr>
+                  <w:proofErr w:type="spellStart"/>
                   <w:r>
                     <w:rPr>
                       <w:b/>
@@ -150,6 +265,7 @@
                     </w:rPr>
                     <w:t>Descripció</w:t>
                   </w:r>
+                  <w:proofErr w:type="spellEnd"/>
                 </w:p>
               </w:tc>
               <w:tc>
@@ -168,6 +284,7 @@
                       <w:szCs w:val="20"/>
                     </w:rPr>
                   </w:pPr>
+                  <w:proofErr w:type="spellStart"/>
                   <w:r>
                     <w:rPr>
                       <w:b/>
@@ -177,6 +294,7 @@
                     </w:rPr>
                     <w:t>Import</w:t>
                   </w:r>
+                  <w:proofErr w:type="spellEnd"/>
                 </w:p>
               </w:tc>
             </w:tr>
@@ -201,7 +319,96 @@
                       <w:lang w:val="en-GB"/>
                     </w:rPr>
                     <w:br/>
-                    <w:t>{ d.orders[i].salesOrderDetails[i].quantity }</w:t>
+                  </w:r>
+                  <w:proofErr w:type="gramStart"/>
+                  <w:r>
+                    <w:rPr>
+                      <w:sz w:val="20"/>
+                      <w:szCs w:val="20"/>
+                      <w:lang w:val="en-GB"/>
+                    </w:rPr>
+                    <w:t xml:space="preserve">{ </w:t>
+                  </w:r>
+                  <w:proofErr w:type="spellStart"/>
+                  <w:r>
+                    <w:rPr>
+                      <w:sz w:val="20"/>
+                      <w:szCs w:val="20"/>
+                      <w:lang w:val="en-GB"/>
+                    </w:rPr>
+                    <w:t>d</w:t>
+                  </w:r>
+                  <w:proofErr w:type="gramEnd"/>
+                  <w:r>
+                    <w:rPr>
+                      <w:sz w:val="20"/>
+                      <w:szCs w:val="20"/>
+                      <w:lang w:val="en-GB"/>
+                    </w:rPr>
+                    <w:t>.orders</w:t>
+                  </w:r>
+                  <w:proofErr w:type="spellEnd"/>
+                  <w:r>
+                    <w:rPr>
+                      <w:sz w:val="20"/>
+                      <w:szCs w:val="20"/>
+                      <w:lang w:val="en-GB"/>
+                    </w:rPr>
+                    <w:t>[</w:t>
+                  </w:r>
+                  <w:proofErr w:type="spellStart"/>
+                  <w:r>
+                    <w:rPr>
+                      <w:sz w:val="20"/>
+                      <w:szCs w:val="20"/>
+                      <w:lang w:val="en-GB"/>
+                    </w:rPr>
+                    <w:t>i</w:t>
+                  </w:r>
+                  <w:proofErr w:type="spellEnd"/>
+                  <w:r>
+                    <w:rPr>
+                      <w:sz w:val="20"/>
+                      <w:szCs w:val="20"/>
+                      <w:lang w:val="en-GB"/>
+                    </w:rPr>
+                    <w:t>].</w:t>
+                  </w:r>
+                  <w:proofErr w:type="spellStart"/>
+                  <w:r>
+                    <w:rPr>
+                      <w:sz w:val="20"/>
+                      <w:szCs w:val="20"/>
+                      <w:lang w:val="en-GB"/>
+                    </w:rPr>
+                    <w:t>salesOrderDetails</w:t>
+                  </w:r>
+                  <w:proofErr w:type="spellEnd"/>
+                  <w:r>
+                    <w:rPr>
+                      <w:sz w:val="20"/>
+                      <w:szCs w:val="20"/>
+                      <w:lang w:val="en-GB"/>
+                    </w:rPr>
+                    <w:t>[</w:t>
+                  </w:r>
+                  <w:proofErr w:type="spellStart"/>
+                  <w:r>
+                    <w:rPr>
+                      <w:sz w:val="20"/>
+                      <w:szCs w:val="20"/>
+                      <w:lang w:val="en-GB"/>
+                    </w:rPr>
+                    <w:t>i</w:t>
+                  </w:r>
+                  <w:proofErr w:type="spellEnd"/>
+                  <w:r>
+                    <w:rPr>
+                      <w:sz w:val="20"/>
+                      <w:szCs w:val="20"/>
+                      <w:lang w:val="en-GB"/>
+                    </w:rPr>
+                    <w:t>].quantity }</w:t>
                   </w:r>
                   <w:r>
                     <w:rPr>
@@ -233,7 +440,204 @@
                       <w:lang w:val="en-GB"/>
                     </w:rPr>
                     <w:br/>
-                    <w:t>{ d.orders[i].salesOrderDetails[i].reference.code } - { d.orders[i].salesOrderDetails[i].reference.description }</w:t>
+                  </w:r>
+                  <w:proofErr w:type="gramStart"/>
+                  <w:r>
+                    <w:rPr>
+                      <w:sz w:val="20"/>
+                      <w:szCs w:val="20"/>
+                      <w:lang w:val="en-GB"/>
+                    </w:rPr>
+                    <w:t xml:space="preserve">{ </w:t>
+                  </w:r>
+                  <w:proofErr w:type="spellStart"/>
+                  <w:r>
+                    <w:rPr>
+                      <w:sz w:val="20"/>
+                      <w:szCs w:val="20"/>
+                      <w:lang w:val="en-GB"/>
+                    </w:rPr>
+                    <w:t>d</w:t>
+                  </w:r>
+                  <w:proofErr w:type="gramEnd"/>
+                  <w:r>
+                    <w:rPr>
+                      <w:sz w:val="20"/>
+                      <w:szCs w:val="20"/>
+                      <w:lang w:val="en-GB"/>
+                    </w:rPr>
+                    <w:t>.orders</w:t>
+                  </w:r>
+                  <w:proofErr w:type="spellEnd"/>
+                  <w:r>
+                    <w:rPr>
+                      <w:sz w:val="20"/>
+                      <w:szCs w:val="20"/>
+                      <w:lang w:val="en-GB"/>
+                    </w:rPr>
+                    <w:t>[</w:t>
+                  </w:r>
+                  <w:proofErr w:type="spellStart"/>
+                  <w:r>
+                    <w:rPr>
+                      <w:sz w:val="20"/>
+                      <w:szCs w:val="20"/>
+                      <w:lang w:val="en-GB"/>
+                    </w:rPr>
+                    <w:t>i</w:t>
+                  </w:r>
+                  <w:proofErr w:type="spellEnd"/>
+                  <w:r>
+                    <w:rPr>
+                      <w:sz w:val="20"/>
+                      <w:szCs w:val="20"/>
+                      <w:lang w:val="en-GB"/>
+                    </w:rPr>
+                    <w:t>].</w:t>
+                  </w:r>
+                  <w:proofErr w:type="spellStart"/>
+                  <w:r>
+                    <w:rPr>
+                      <w:sz w:val="20"/>
+                      <w:szCs w:val="20"/>
+                      <w:lang w:val="en-GB"/>
+                    </w:rPr>
+                    <w:t>salesOrderDetails</w:t>
+                  </w:r>
+                  <w:proofErr w:type="spellEnd"/>
+                  <w:r>
+                    <w:rPr>
+                      <w:sz w:val="20"/>
+                      <w:szCs w:val="20"/>
+                      <w:lang w:val="en-GB"/>
+                    </w:rPr>
+                    <w:t>[</w:t>
+                  </w:r>
+                  <w:proofErr w:type="spellStart"/>
+                  <w:r>
+                    <w:rPr>
+                      <w:sz w:val="20"/>
+                      <w:szCs w:val="20"/>
+                      <w:lang w:val="en-GB"/>
+                    </w:rPr>
+                    <w:t>i</w:t>
+                  </w:r>
+                  <w:proofErr w:type="spellEnd"/>
+                  <w:r>
+                    <w:rPr>
+                      <w:sz w:val="20"/>
+                      <w:szCs w:val="20"/>
+                      <w:lang w:val="en-GB"/>
+                    </w:rPr>
+                    <w:t>].</w:t>
+                  </w:r>
+                  <w:proofErr w:type="spellStart"/>
+                  <w:r>
+                    <w:rPr>
+                      <w:sz w:val="20"/>
+                      <w:szCs w:val="20"/>
+                      <w:lang w:val="en-GB"/>
+                    </w:rPr>
+                    <w:t>reference.code</w:t>
+                  </w:r>
+                  <w:proofErr w:type="spellEnd"/>
+                  <w:r>
+                    <w:rPr>
+                      <w:sz w:val="20"/>
+                      <w:szCs w:val="20"/>
+                      <w:lang w:val="en-GB"/>
+                    </w:rPr>
+                    <w:t xml:space="preserve"> } - { </w:t>
+                  </w:r>
+                  <w:proofErr w:type="spellStart"/>
+                  <w:r>
+                    <w:rPr>
+                      <w:sz w:val="20"/>
+                      <w:szCs w:val="20"/>
+                      <w:lang w:val="en-GB"/>
+                    </w:rPr>
+                    <w:t>d.orders</w:t>
+                  </w:r>
+                  <w:proofErr w:type="spellEnd"/>
+                  <w:r>
+                    <w:rPr>
+                      <w:sz w:val="20"/>
+                      <w:szCs w:val="20"/>
+                      <w:lang w:val="en-GB"/>
+                    </w:rPr>
+                    <w:t>[</w:t>
+                  </w:r>
+                  <w:proofErr w:type="spellStart"/>
+                  <w:r>
+                    <w:rPr>
+                      <w:sz w:val="20"/>
+                      <w:szCs w:val="20"/>
+                      <w:lang w:val="en-GB"/>
+                    </w:rPr>
+                    <w:t>i</w:t>
+                  </w:r>
+                  <w:proofErr w:type="spellEnd"/>
+                  <w:r>
+                    <w:rPr>
+                      <w:sz w:val="20"/>
+                      <w:szCs w:val="20"/>
+                      <w:lang w:val="en-GB"/>
+                    </w:rPr>
+                    <w:t>].</w:t>
+                  </w:r>
+                  <w:proofErr w:type="spellStart"/>
+                  <w:r>
+                    <w:rPr>
+                      <w:sz w:val="20"/>
+                      <w:szCs w:val="20"/>
+                      <w:lang w:val="en-GB"/>
+                    </w:rPr>
+                    <w:t>salesOrderDetails</w:t>
+                  </w:r>
+                  <w:proofErr w:type="spellEnd"/>
+                  <w:r>
+                    <w:rPr>
+                      <w:sz w:val="20"/>
+                      <w:szCs w:val="20"/>
+                      <w:lang w:val="en-GB"/>
+                    </w:rPr>
+                    <w:t>[</w:t>
+                  </w:r>
+                  <w:proofErr w:type="spellStart"/>
+                  <w:r>
+                    <w:rPr>
+                      <w:sz w:val="20"/>
+                      <w:szCs w:val="20"/>
+                      <w:lang w:val="en-GB"/>
+                    </w:rPr>
+                    <w:t>i</w:t>
+                  </w:r>
+                  <w:proofErr w:type="spellEnd"/>
+                  <w:r>
+                    <w:rPr>
+                      <w:sz w:val="20"/>
+                      <w:szCs w:val="20"/>
+                      <w:lang w:val="en-GB"/>
+                    </w:rPr>
+                    <w:t>].</w:t>
+                  </w:r>
+                  <w:proofErr w:type="spellStart"/>
+                  <w:r>
+                    <w:rPr>
+                      <w:sz w:val="20"/>
+                      <w:szCs w:val="20"/>
+                      <w:lang w:val="en-GB"/>
+                    </w:rPr>
+                    <w:t>reference.description</w:t>
+                  </w:r>
+                  <w:proofErr w:type="spellEnd"/>
+                  <w:r>
+                    <w:rPr>
+                      <w:sz w:val="20"/>
+                      <w:szCs w:val="20"/>
+                      <w:lang w:val="en-GB"/>
+                    </w:rPr>
+                    <w:t xml:space="preserve"> }</w:t>
                   </w:r>
                   <w:r>
                     <w:rPr>
@@ -265,15 +669,96 @@
                       <w:lang w:val="en-US"/>
                     </w:rPr>
                     <w:br/>
+                  </w:r>
+                  <w:proofErr w:type="gramStart"/>
+                  <w:r>
+                    <w:rPr>
+                      <w:sz w:val="20"/>
+                      <w:szCs w:val="20"/>
+                      <w:lang w:val="en-US"/>
+                    </w:rPr>
                     <w:t xml:space="preserve">{ </w:t>
                   </w:r>
-                  <w:r>
-                    <w:rPr>
-                      <w:sz w:val="20"/>
-                      <w:szCs w:val="20"/>
-                      <w:lang w:val="en-GB"/>
-                    </w:rPr>
-                    <w:t xml:space="preserve">d.orders[i].salesOrderDetails[i].amount </w:t>
+                  <w:proofErr w:type="spellStart"/>
+                  <w:r>
+                    <w:rPr>
+                      <w:sz w:val="20"/>
+                      <w:szCs w:val="20"/>
+                      <w:lang w:val="en-GB"/>
+                    </w:rPr>
+                    <w:t>d</w:t>
+                  </w:r>
+                  <w:proofErr w:type="gramEnd"/>
+                  <w:r>
+                    <w:rPr>
+                      <w:sz w:val="20"/>
+                      <w:szCs w:val="20"/>
+                      <w:lang w:val="en-GB"/>
+                    </w:rPr>
+                    <w:t>.orders</w:t>
+                  </w:r>
+                  <w:proofErr w:type="spellEnd"/>
+                  <w:r>
+                    <w:rPr>
+                      <w:sz w:val="20"/>
+                      <w:szCs w:val="20"/>
+                      <w:lang w:val="en-GB"/>
+                    </w:rPr>
+                    <w:t>[</w:t>
+                  </w:r>
+                  <w:proofErr w:type="spellStart"/>
+                  <w:r>
+                    <w:rPr>
+                      <w:sz w:val="20"/>
+                      <w:szCs w:val="20"/>
+                      <w:lang w:val="en-GB"/>
+                    </w:rPr>
+                    <w:t>i</w:t>
+                  </w:r>
+                  <w:proofErr w:type="spellEnd"/>
+                  <w:r>
+                    <w:rPr>
+                      <w:sz w:val="20"/>
+                      <w:szCs w:val="20"/>
+                      <w:lang w:val="en-GB"/>
+                    </w:rPr>
+                    <w:t>].</w:t>
+                  </w:r>
+                  <w:proofErr w:type="spellStart"/>
+                  <w:r>
+                    <w:rPr>
+                      <w:sz w:val="20"/>
+                      <w:szCs w:val="20"/>
+                      <w:lang w:val="en-GB"/>
+                    </w:rPr>
+                    <w:t>salesOrderDetails</w:t>
+                  </w:r>
+                  <w:proofErr w:type="spellEnd"/>
+                  <w:r>
+                    <w:rPr>
+                      <w:sz w:val="20"/>
+                      <w:szCs w:val="20"/>
+                      <w:lang w:val="en-GB"/>
+                    </w:rPr>
+                    <w:t>[</w:t>
+                  </w:r>
+                  <w:proofErr w:type="spellStart"/>
+                  <w:r>
+                    <w:rPr>
+                      <w:sz w:val="20"/>
+                      <w:szCs w:val="20"/>
+                      <w:lang w:val="en-GB"/>
+                    </w:rPr>
+                    <w:t>i</w:t>
+                  </w:r>
+                  <w:proofErr w:type="spellEnd"/>
+                  <w:r>
+                    <w:rPr>
+                      <w:sz w:val="20"/>
+                      <w:szCs w:val="20"/>
+                      <w:lang w:val="en-GB"/>
+                    </w:rPr>
+                    <w:t xml:space="preserve">].amount </w:t>
                   </w:r>
                   <w:r>
                     <w:rPr>
@@ -315,7 +800,78 @@
                       <w:lang w:val="en-GB"/>
                     </w:rPr>
                     <w:br/>
-                    <w:t>{ d.orders[i].salesOrderDetails[i+1].quantity }</w:t>
+                  </w:r>
+                  <w:proofErr w:type="gramStart"/>
+                  <w:r>
+                    <w:rPr>
+                      <w:sz w:val="20"/>
+                      <w:szCs w:val="20"/>
+                      <w:lang w:val="en-GB"/>
+                    </w:rPr>
+                    <w:t xml:space="preserve">{ </w:t>
+                  </w:r>
+                  <w:proofErr w:type="spellStart"/>
+                  <w:r>
+                    <w:rPr>
+                      <w:sz w:val="20"/>
+                      <w:szCs w:val="20"/>
+                      <w:lang w:val="en-GB"/>
+                    </w:rPr>
+                    <w:t>d</w:t>
+                  </w:r>
+                  <w:proofErr w:type="gramEnd"/>
+                  <w:r>
+                    <w:rPr>
+                      <w:sz w:val="20"/>
+                      <w:szCs w:val="20"/>
+                      <w:lang w:val="en-GB"/>
+                    </w:rPr>
+                    <w:t>.orders</w:t>
+                  </w:r>
+                  <w:proofErr w:type="spellEnd"/>
+                  <w:r>
+                    <w:rPr>
+                      <w:sz w:val="20"/>
+                      <w:szCs w:val="20"/>
+                      <w:lang w:val="en-GB"/>
+                    </w:rPr>
+                    <w:t>[</w:t>
+                  </w:r>
+                  <w:proofErr w:type="spellStart"/>
+                  <w:r>
+                    <w:rPr>
+                      <w:sz w:val="20"/>
+                      <w:szCs w:val="20"/>
+                      <w:lang w:val="en-GB"/>
+                    </w:rPr>
+                    <w:t>i</w:t>
+                  </w:r>
+                  <w:proofErr w:type="spellEnd"/>
+                  <w:r>
+                    <w:rPr>
+                      <w:sz w:val="20"/>
+                      <w:szCs w:val="20"/>
+                      <w:lang w:val="en-GB"/>
+                    </w:rPr>
+                    <w:t>].</w:t>
+                  </w:r>
+                  <w:proofErr w:type="spellStart"/>
+                  <w:r>
+                    <w:rPr>
+                      <w:sz w:val="20"/>
+                      <w:szCs w:val="20"/>
+                      <w:lang w:val="en-GB"/>
+                    </w:rPr>
+                    <w:t>salesOrderDetails</w:t>
+                  </w:r>
+                  <w:proofErr w:type="spellEnd"/>
+                  <w:r>
+                    <w:rPr>
+                      <w:sz w:val="20"/>
+                      <w:szCs w:val="20"/>
+                      <w:lang w:val="en-GB"/>
+                    </w:rPr>
+                    <w:t>[i+1].quantity }</w:t>
                   </w:r>
                 </w:p>
               </w:tc>
@@ -339,7 +895,168 @@
                       <w:lang w:val="en-GB"/>
                     </w:rPr>
                     <w:br/>
-                    <w:t>{ d.orders[i].salesOrderDetails[i+1].reference.code } - { d.orders[i].salesOrderDetails[i+1].reference.description }</w:t>
+                  </w:r>
+                  <w:proofErr w:type="gramStart"/>
+                  <w:r>
+                    <w:rPr>
+                      <w:sz w:val="20"/>
+                      <w:szCs w:val="20"/>
+                      <w:lang w:val="en-GB"/>
+                    </w:rPr>
+                    <w:t xml:space="preserve">{ </w:t>
+                  </w:r>
+                  <w:proofErr w:type="spellStart"/>
+                  <w:r>
+                    <w:rPr>
+                      <w:sz w:val="20"/>
+                      <w:szCs w:val="20"/>
+                      <w:lang w:val="en-GB"/>
+                    </w:rPr>
+                    <w:t>d</w:t>
+                  </w:r>
+                  <w:proofErr w:type="gramEnd"/>
+                  <w:r>
+                    <w:rPr>
+                      <w:sz w:val="20"/>
+                      <w:szCs w:val="20"/>
+                      <w:lang w:val="en-GB"/>
+                    </w:rPr>
+                    <w:t>.orders</w:t>
+                  </w:r>
+                  <w:proofErr w:type="spellEnd"/>
+                  <w:r>
+                    <w:rPr>
+                      <w:sz w:val="20"/>
+                      <w:szCs w:val="20"/>
+                      <w:lang w:val="en-GB"/>
+                    </w:rPr>
+                    <w:t>[</w:t>
+                  </w:r>
+                  <w:proofErr w:type="spellStart"/>
+                  <w:r>
+                    <w:rPr>
+                      <w:sz w:val="20"/>
+                      <w:szCs w:val="20"/>
+                      <w:lang w:val="en-GB"/>
+                    </w:rPr>
+                    <w:t>i</w:t>
+                  </w:r>
+                  <w:proofErr w:type="spellEnd"/>
+                  <w:r>
+                    <w:rPr>
+                      <w:sz w:val="20"/>
+                      <w:szCs w:val="20"/>
+                      <w:lang w:val="en-GB"/>
+                    </w:rPr>
+                    <w:t>].</w:t>
+                  </w:r>
+                  <w:proofErr w:type="spellStart"/>
+                  <w:r>
+                    <w:rPr>
+                      <w:sz w:val="20"/>
+                      <w:szCs w:val="20"/>
+                      <w:lang w:val="en-GB"/>
+                    </w:rPr>
+                    <w:t>salesOrderDetails</w:t>
+                  </w:r>
+                  <w:proofErr w:type="spellEnd"/>
+                  <w:r>
+                    <w:rPr>
+                      <w:sz w:val="20"/>
+                      <w:szCs w:val="20"/>
+                      <w:lang w:val="en-GB"/>
+                    </w:rPr>
+                    <w:t>[i+1].</w:t>
+                  </w:r>
+                  <w:proofErr w:type="spellStart"/>
+                  <w:r>
+                    <w:rPr>
+                      <w:sz w:val="20"/>
+                      <w:szCs w:val="20"/>
+                      <w:lang w:val="en-GB"/>
+                    </w:rPr>
+                    <w:t>reference.code</w:t>
+                  </w:r>
+                  <w:proofErr w:type="spellEnd"/>
+                  <w:r>
+                    <w:rPr>
+                      <w:sz w:val="20"/>
+                      <w:szCs w:val="20"/>
+                      <w:lang w:val="en-GB"/>
+                    </w:rPr>
+                    <w:t xml:space="preserve"> } - { </w:t>
+                  </w:r>
+                  <w:proofErr w:type="spellStart"/>
+                  <w:r>
+                    <w:rPr>
+                      <w:sz w:val="20"/>
+                      <w:szCs w:val="20"/>
+                      <w:lang w:val="en-GB"/>
+                    </w:rPr>
+                    <w:t>d.orders</w:t>
+                  </w:r>
+                  <w:proofErr w:type="spellEnd"/>
+                  <w:r>
+                    <w:rPr>
+                      <w:sz w:val="20"/>
+                      <w:szCs w:val="20"/>
+                      <w:lang w:val="en-GB"/>
+                    </w:rPr>
+                    <w:t>[</w:t>
+                  </w:r>
+                  <w:proofErr w:type="spellStart"/>
+                  <w:r>
+                    <w:rPr>
+                      <w:sz w:val="20"/>
+                      <w:szCs w:val="20"/>
+                      <w:lang w:val="en-GB"/>
+                    </w:rPr>
+                    <w:t>i</w:t>
+                  </w:r>
+                  <w:proofErr w:type="spellEnd"/>
+                  <w:r>
+                    <w:rPr>
+                      <w:sz w:val="20"/>
+                      <w:szCs w:val="20"/>
+                      <w:lang w:val="en-GB"/>
+                    </w:rPr>
+                    <w:t>].</w:t>
+                  </w:r>
+                  <w:proofErr w:type="spellStart"/>
+                  <w:r>
+                    <w:rPr>
+                      <w:sz w:val="20"/>
+                      <w:szCs w:val="20"/>
+                      <w:lang w:val="en-GB"/>
+                    </w:rPr>
+                    <w:t>salesOrderDetails</w:t>
+                  </w:r>
+                  <w:proofErr w:type="spellEnd"/>
+                  <w:r>
+                    <w:rPr>
+                      <w:sz w:val="20"/>
+                      <w:szCs w:val="20"/>
+                      <w:lang w:val="en-GB"/>
+                    </w:rPr>
+                    <w:t>[i+1].</w:t>
+                  </w:r>
+                  <w:proofErr w:type="spellStart"/>
+                  <w:r>
+                    <w:rPr>
+                      <w:sz w:val="20"/>
+                      <w:szCs w:val="20"/>
+                      <w:lang w:val="en-GB"/>
+                    </w:rPr>
+                    <w:t>reference.description</w:t>
+                  </w:r>
+                  <w:proofErr w:type="spellEnd"/>
+                  <w:r>
+                    <w:rPr>
+                      <w:sz w:val="20"/>
+                      <w:szCs w:val="20"/>
+                      <w:lang w:val="en-GB"/>
+                    </w:rPr>
+                    <w:t xml:space="preserve"> }</w:t>
                   </w:r>
                   <w:r>
                     <w:rPr>
@@ -371,15 +1088,78 @@
                       <w:lang w:val="en-US"/>
                     </w:rPr>
                     <w:br/>
+                  </w:r>
+                  <w:proofErr w:type="gramStart"/>
+                  <w:r>
+                    <w:rPr>
+                      <w:sz w:val="20"/>
+                      <w:szCs w:val="20"/>
+                      <w:lang w:val="en-US"/>
+                    </w:rPr>
                     <w:t xml:space="preserve">{ </w:t>
                   </w:r>
-                  <w:r>
-                    <w:rPr>
-                      <w:sz w:val="20"/>
-                      <w:szCs w:val="20"/>
-                      <w:lang w:val="en-GB"/>
-                    </w:rPr>
-                    <w:t xml:space="preserve">d.orders[i].salesOrderDetails[i+1].amount </w:t>
+                  <w:proofErr w:type="spellStart"/>
+                  <w:r>
+                    <w:rPr>
+                      <w:sz w:val="20"/>
+                      <w:szCs w:val="20"/>
+                      <w:lang w:val="en-GB"/>
+                    </w:rPr>
+                    <w:t>d</w:t>
+                  </w:r>
+                  <w:proofErr w:type="gramEnd"/>
+                  <w:r>
+                    <w:rPr>
+                      <w:sz w:val="20"/>
+                      <w:szCs w:val="20"/>
+                      <w:lang w:val="en-GB"/>
+                    </w:rPr>
+                    <w:t>.orders</w:t>
+                  </w:r>
+                  <w:proofErr w:type="spellEnd"/>
+                  <w:r>
+                    <w:rPr>
+                      <w:sz w:val="20"/>
+                      <w:szCs w:val="20"/>
+                      <w:lang w:val="en-GB"/>
+                    </w:rPr>
+                    <w:t>[</w:t>
+                  </w:r>
+                  <w:proofErr w:type="spellStart"/>
+                  <w:r>
+                    <w:rPr>
+                      <w:sz w:val="20"/>
+                      <w:szCs w:val="20"/>
+                      <w:lang w:val="en-GB"/>
+                    </w:rPr>
+                    <w:t>i</w:t>
+                  </w:r>
+                  <w:proofErr w:type="spellEnd"/>
+                  <w:r>
+                    <w:rPr>
+                      <w:sz w:val="20"/>
+                      <w:szCs w:val="20"/>
+                      <w:lang w:val="en-GB"/>
+                    </w:rPr>
+                    <w:t>].</w:t>
+                  </w:r>
+                  <w:proofErr w:type="spellStart"/>
+                  <w:r>
+                    <w:rPr>
+                      <w:sz w:val="20"/>
+                      <w:szCs w:val="20"/>
+                      <w:lang w:val="en-GB"/>
+                    </w:rPr>
+                    <w:t>salesOrderDetails</w:t>
+                  </w:r>
+                  <w:proofErr w:type="spellEnd"/>
+                  <w:r>
+                    <w:rPr>
+                      <w:sz w:val="20"/>
+                      <w:szCs w:val="20"/>
+                      <w:lang w:val="en-GB"/>
+                    </w:rPr>
+                    <w:t xml:space="preserve">[i+1].amount </w:t>
                   </w:r>
                   <w:r>
                     <w:rPr>
@@ -424,13 +1204,59 @@
                 <w:lang w:val="en-GB"/>
               </w:rPr>
             </w:pPr>
+            <w:proofErr w:type="spellStart"/>
             <w:r>
               <w:rPr>
                 <w:b/>
                 <w:bCs/>
                 <w:lang w:val="en-GB"/>
               </w:rPr>
-              <w:t>Comanda { d.orders[i</w:t>
+              <w:t>Comanda</w:t>
+            </w:r>
+            <w:proofErr w:type="spellEnd"/>
+            <w:r>
+              <w:rPr>
+                <w:b/>
+                <w:bCs/>
+                <w:lang w:val="en-GB"/>
+              </w:rPr>
+              <w:t xml:space="preserve"> </w:t>
+            </w:r>
+            <w:proofErr w:type="gramStart"/>
+            <w:r>
+              <w:rPr>
+                <w:b/>
+                <w:bCs/>
+                <w:lang w:val="en-GB"/>
+              </w:rPr>
+              <w:t xml:space="preserve">{ </w:t>
+            </w:r>
+            <w:proofErr w:type="spellStart"/>
+            <w:r>
+              <w:rPr>
+                <w:b/>
+                <w:bCs/>
+                <w:lang w:val="en-GB"/>
+              </w:rPr>
+              <w:t>d</w:t>
+            </w:r>
+            <w:proofErr w:type="gramEnd"/>
+            <w:r>
+              <w:rPr>
+                <w:b/>
+                <w:bCs/>
+                <w:lang w:val="en-GB"/>
+              </w:rPr>
+              <w:t>.orders</w:t>
+            </w:r>
+            <w:proofErr w:type="spellEnd"/>
+            <w:r>
+              <w:rPr>
+                <w:b/>
+                <w:bCs/>
+                <w:lang w:val="en-GB"/>
+              </w:rPr>
+              <w:t>[i</w:t>
             </w:r>
             <w:r>
               <w:rPr>
@@ -446,7 +1272,25 @@
                 <w:bCs/>
                 <w:lang w:val="en-GB"/>
               </w:rPr>
-              <w:t>].salesOrderNumber }</w:t>
+              <w:t>].</w:t>
+            </w:r>
+            <w:proofErr w:type="spellStart"/>
+            <w:r>
+              <w:rPr>
+                <w:b/>
+                <w:bCs/>
+                <w:lang w:val="en-GB"/>
+              </w:rPr>
+              <w:t>salesOrderNumber</w:t>
+            </w:r>
+            <w:proofErr w:type="spellEnd"/>
+            <w:r>
+              <w:rPr>
+                <w:b/>
+                <w:bCs/>
+                <w:lang w:val="en-GB"/>
+              </w:rPr>
+              <w:t xml:space="preserve"> }</w:t>
             </w:r>
             <w:r>
               <w:rPr>
@@ -456,13 +1300,23 @@
               </w:rPr>
               <w:t xml:space="preserve"> – ({</w:t>
             </w:r>
+            <w:proofErr w:type="spellStart"/>
             <w:r>
               <w:rPr>
                 <w:b/>
                 <w:bCs/>
                 <w:lang w:val="en-GB"/>
               </w:rPr>
-              <w:t>d.orders[i</w:t>
+              <w:t>d.orders</w:t>
+            </w:r>
+            <w:proofErr w:type="spellEnd"/>
+            <w:r>
+              <w:rPr>
+                <w:b/>
+                <w:bCs/>
+                <w:lang w:val="en-GB"/>
+              </w:rPr>
+              <w:t>[i</w:t>
             </w:r>
             <w:r>
               <w:rPr>
@@ -486,6 +1340,7 @@
               </w:rPr>
               <w:t xml:space="preserve"> </w:t>
             </w:r>
+            <w:proofErr w:type="spellStart"/>
             <w:r>
               <w:rPr>
                 <w:b/>
@@ -494,6 +1349,7 @@
               </w:rPr>
               <w:t>customerSalesOrderNumber</w:t>
             </w:r>
+            <w:proofErr w:type="spellEnd"/>
             <w:r>
               <w:rPr>
                 <w:b/>
@@ -550,9 +1406,139 @@
         </w:rPr>
       </w:pPr>
     </w:p>
+    <w:p>
+      <w:pPr>
+        <w:rPr>
+          <w:lang w:val="en-GB"/>
+        </w:rPr>
+      </w:pPr>
+    </w:p>
+    <w:p>
+      <w:pPr>
+        <w:rPr>
+          <w:lang w:val="en-GB"/>
+        </w:rPr>
+      </w:pPr>
+    </w:p>
+    <w:p>
+      <w:pPr>
+        <w:rPr>
+          <w:lang w:val="en-GB"/>
+        </w:rPr>
+      </w:pPr>
+    </w:p>
+    <w:p>
+      <w:pPr>
+        <w:rPr>
+          <w:lang w:val="en-GB"/>
+        </w:rPr>
+      </w:pPr>
+    </w:p>
+    <w:p>
+      <w:pPr>
+        <w:rPr>
+          <w:lang w:val="en-GB"/>
+        </w:rPr>
+      </w:pPr>
+    </w:p>
+    <w:p>
+      <w:pPr>
+        <w:rPr>
+          <w:lang w:val="en-GB"/>
+        </w:rPr>
+      </w:pPr>
+    </w:p>
+    <w:p>
+      <w:pPr>
+        <w:rPr>
+          <w:lang w:val="en-GB"/>
+        </w:rPr>
+      </w:pPr>
+    </w:p>
+    <w:p>
+      <w:pPr>
+        <w:tabs>
+          <w:tab w:val="left" w:pos="3153"/>
+        </w:tabs>
+        <w:rPr>
+          <w:lang w:val="en-GB"/>
+        </w:rPr>
+      </w:pPr>
+      <w:r>
+        <w:rPr>
+          <w:noProof/>
+          <w:lang w:val="en-GB"/>
+        </w:rPr>
+        <w:drawing>
+          <wp:anchor distT="0" distB="0" distL="114300" distR="114300" simplePos="0" relativeHeight="251658240" behindDoc="1" locked="0" layoutInCell="1" allowOverlap="1" wp14:anchorId="3D6E7BEC" wp14:editId="322E3BDC">
+            <wp:simplePos x="0" y="0"/>
+            <wp:positionH relativeFrom="margin">
+              <wp:align>center</wp:align>
+            </wp:positionH>
+            <wp:positionV relativeFrom="paragraph">
+              <wp:posOffset>210667</wp:posOffset>
+            </wp:positionV>
+            <wp:extent cx="6759113" cy="536027"/>
+            <wp:effectExtent l="0" t="0" r="3810" b="0"/>
+            <wp:wrapNone/>
+            <wp:docPr id="1724161482" name="Imagen 1"/>
+            <wp:cNvGraphicFramePr>
+              <a:graphicFrameLocks xmlns:a="http://schemas.openxmlformats.org/drawingml/2006/main" noChangeAspect="1"/>
+            </wp:cNvGraphicFramePr>
+            <a:graphic xmlns:a="http://schemas.openxmlformats.org/drawingml/2006/main">
+              <a:graphicData uri="http://schemas.openxmlformats.org/drawingml/2006/picture">
+                <pic:pic xmlns:pic="http://schemas.openxmlformats.org/drawingml/2006/picture">
+                  <pic:nvPicPr>
+                    <pic:cNvPr id="1724161482" name="Imagen 1724161482"/>
+                    <pic:cNvPicPr/>
+                  </pic:nvPicPr>
+                  <pic:blipFill>
+                    <a:blip r:embed="rId6" cstate="print">
+                      <a:extLst>
+                        <a:ext uri="{28A0092B-C50C-407E-A947-70E740481C1C}">
+                          <a14:useLocalDpi xmlns:a14="http://schemas.microsoft.com/office/drawing/2010/main" val="0"/>
+                        </a:ext>
+                      </a:extLst>
+                    </a:blip>
+                    <a:stretch>
+                      <a:fillRect/>
+                    </a:stretch>
+                  </pic:blipFill>
+                  <pic:spPr>
+                    <a:xfrm>
+                      <a:off x="0" y="0"/>
+                      <a:ext cx="6759113" cy="536027"/>
+                    </a:xfrm>
+                    <a:prstGeom prst="rect">
+                      <a:avLst/>
+                    </a:prstGeom>
+                  </pic:spPr>
+                </pic:pic>
+              </a:graphicData>
+            </a:graphic>
+            <wp14:sizeRelH relativeFrom="margin">
+              <wp14:pctWidth>0</wp14:pctWidth>
+            </wp14:sizeRelH>
+            <wp14:sizeRelV relativeFrom="margin">
+              <wp14:pctHeight>0</wp14:pctHeight>
+            </wp14:sizeRelV>
+          </wp:anchor>
+        </w:drawing>
+      </w:r>
+      <w:r>
+        <w:rPr>
+          <w:lang w:val="en-GB"/>
+        </w:rPr>
+        <w:tab/>
+      </w:r>
+    </w:p>
     <w:sectPr>
-      <w:headerReference w:type="default" r:id="rId6"/>
-      <w:footerReference w:type="default" r:id="rId7"/>
+      <w:headerReference w:type="even" r:id="rId7"/>
+      <w:headerReference w:type="default" r:id="rId8"/>
+      <w:footerReference w:type="even" r:id="rId9"/>
+      <w:footerReference w:type="default" r:id="rId10"/>
+      <w:headerReference w:type="first" r:id="rId11"/>
+      <w:footerReference w:type="first" r:id="rId12"/>
       <w:pgSz w:w="11906" w:h="16838"/>
       <w:pgMar w:top="766" w:right="567" w:bottom="766" w:left="567" w:header="709" w:footer="709" w:gutter="0"/>
       <w:cols w:space="720"/>
@@ -593,7 +1579,27 @@
   <w:p>
     <w:pPr>
       <w:pStyle w:val="Piedepgina"/>
+    </w:pPr>
+  </w:p>
+</w:ftr>
+</file>
+
+<file path=word/footer2.xml><?xml version="1.0" encoding="utf-8"?>
+<w:ftr xmlns:wpc="http://schemas.microsoft.com/office/word/2010/wordprocessingCanvas" xmlns:cx="http://schemas.microsoft.com/office/drawing/2014/chartex" xmlns:cx1="http://schemas.microsoft.com/office/drawing/2015/9/8/chartex" xmlns:cx2="http://schemas.microsoft.com/office/drawing/2015/10/21/chartex" xmlns:cx3="http://schemas.microsoft.com/office/drawing/2016/5/9/chartex" xmlns:cx4="http://schemas.microsoft.com/office/drawing/2016/5/10/chartex" xmlns:cx5="http://schemas.microsoft.com/office/drawing/2016/5/11/chartex" xmlns:cx6="http://schemas.microsoft.com/office/drawing/2016/5/12/chartex" xmlns:cx7="http://schemas.microsoft.com/office/drawing/2016/5/13/chartex" xmlns:cx8="http://schemas.microsoft.com/office/drawing/2016/5/14/chartex" xmlns:mc="http://schemas.openxmlformats.org/markup-compatibility/2006" xmlns:aink="http://schemas.microsoft.com/office/drawing/2016/ink" xmlns:am3d="http://schemas.microsoft.com/office/drawing/2017/model3d" xmlns:o="urn:schemas-microsoft-com:office:office" xmlns:oel="http://schemas.microsoft.com/office/2019/extlst" xmlns:r="http://schemas.openxmlformats.org/officeDocument/2006/relationships" xmlns:m="http://schemas.openxmlformats.org/officeDocument/2006/math" xmlns:v="urn:schemas-microsoft-com:vml" xmlns:wp14="http://schemas.microsoft.com/office/word/2010/wordprocessingDrawing" xmlns:wp="http://schemas.openxmlformats.org/drawingml/2006/wordprocessingDrawing" xmlns:w10="urn:schemas-microsoft-com:office:word" xmlns:w="http://schemas.openxmlformats.org/wordprocessingml/2006/main" xmlns:w14="http://schemas.microsoft.com/office/word/2010/wordml" xmlns:w15="http://schemas.microsoft.com/office/word/2012/wordml" xmlns:w16cex="http://schemas.microsoft.com/office/word/2018/wordml/cex" xmlns:w16cid="http://schemas.microsoft.com/office/word/2016/wordml/cid" xmlns:w16="http://schemas.microsoft.com/office/word/2018/wordml" xmlns:w16sdtdh="http://schemas.microsoft.com/office/word/2020/wordml/sdtdatahash" xmlns:w16se="http://schemas.microsoft.com/office/word/2015/wordml/symex" xmlns:wpg="http://schemas.microsoft.com/office/word/2010/wordprocessingGroup" xmlns:wpi="http://schemas.microsoft.com/office/word/2010/wordprocessingInk" xmlns:wne="http://schemas.microsoft.com/office/word/2006/wordml" xmlns:wps="http://schemas.microsoft.com/office/word/2010/wordprocessingShape" mc:Ignorable="w14 w15 w16se w16cid w16 w16cex w16sdtdh wp14">
+  <w:p>
+    <w:pPr>
+      <w:pStyle w:val="Piedepgina"/>
       <w:jc w:val="center"/>
+    </w:pPr>
+  </w:p>
+</w:ftr>
+</file>
+
+<file path=word/footer3.xml><?xml version="1.0" encoding="utf-8"?>
+<w:ftr xmlns:wpc="http://schemas.microsoft.com/office/word/2010/wordprocessingCanvas" xmlns:cx="http://schemas.microsoft.com/office/drawing/2014/chartex" xmlns:cx1="http://schemas.microsoft.com/office/drawing/2015/9/8/chartex" xmlns:cx2="http://schemas.microsoft.com/office/drawing/2015/10/21/chartex" xmlns:cx3="http://schemas.microsoft.com/office/drawing/2016/5/9/chartex" xmlns:cx4="http://schemas.microsoft.com/office/drawing/2016/5/10/chartex" xmlns:cx5="http://schemas.microsoft.com/office/drawing/2016/5/11/chartex" xmlns:cx6="http://schemas.microsoft.com/office/drawing/2016/5/12/chartex" xmlns:cx7="http://schemas.microsoft.com/office/drawing/2016/5/13/chartex" xmlns:cx8="http://schemas.microsoft.com/office/drawing/2016/5/14/chartex" xmlns:mc="http://schemas.openxmlformats.org/markup-compatibility/2006" xmlns:aink="http://schemas.microsoft.com/office/drawing/2016/ink" xmlns:am3d="http://schemas.microsoft.com/office/drawing/2017/model3d" xmlns:o="urn:schemas-microsoft-com:office:office" xmlns:oel="http://schemas.microsoft.com/office/2019/extlst" xmlns:r="http://schemas.openxmlformats.org/officeDocument/2006/relationships" xmlns:m="http://schemas.openxmlformats.org/officeDocument/2006/math" xmlns:v="urn:schemas-microsoft-com:vml" xmlns:wp14="http://schemas.microsoft.com/office/word/2010/wordprocessingDrawing" xmlns:wp="http://schemas.openxmlformats.org/drawingml/2006/wordprocessingDrawing" xmlns:w10="urn:schemas-microsoft-com:office:word" xmlns:w="http://schemas.openxmlformats.org/wordprocessingml/2006/main" xmlns:w14="http://schemas.microsoft.com/office/word/2010/wordml" xmlns:w15="http://schemas.microsoft.com/office/word/2012/wordml" xmlns:w16cex="http://schemas.microsoft.com/office/word/2018/wordml/cex" xmlns:w16cid="http://schemas.microsoft.com/office/word/2016/wordml/cid" xmlns:w16="http://schemas.microsoft.com/office/word/2018/wordml" xmlns:w16sdtdh="http://schemas.microsoft.com/office/word/2020/wordml/sdtdatahash" xmlns:w16se="http://schemas.microsoft.com/office/word/2015/wordml/symex" xmlns:wpg="http://schemas.microsoft.com/office/word/2010/wordprocessingGroup" xmlns:wpi="http://schemas.microsoft.com/office/word/2010/wordprocessingInk" xmlns:wne="http://schemas.microsoft.com/office/word/2006/wordml" xmlns:wps="http://schemas.microsoft.com/office/word/2010/wordprocessingShape" mc:Ignorable="w14 w15 w16se w16cid w16 w16cex w16sdtdh wp14">
+  <w:p>
+    <w:pPr>
+      <w:pStyle w:val="Piedepgina"/>
     </w:pPr>
   </w:p>
 </w:ftr>
@@ -629,12 +1635,80 @@
   <w:p>
     <w:pPr>
       <w:pStyle w:val="Encabezado"/>
+    </w:pPr>
+    <w:r>
+      <w:rPr>
+        <w:noProof/>
+      </w:rPr>
+      <w:pict w14:anchorId="7DBAA9B5">
+        <v:shapetype id="_x0000_t75" coordsize="21600,21600" o:spt="75" o:preferrelative="t" path="m@4@5l@4@11@9@11@9@5xe" filled="f" stroked="f">
+          <v:stroke joinstyle="miter"/>
+          <v:formulas>
+            <v:f eqn="if lineDrawn pixelLineWidth 0"/>
+            <v:f eqn="sum @0 1 0"/>
+            <v:f eqn="sum 0 0 @1"/>
+            <v:f eqn="prod @2 1 2"/>
+            <v:f eqn="prod @3 21600 pixelWidth"/>
+            <v:f eqn="prod @3 21600 pixelHeight"/>
+            <v:f eqn="sum @0 0 1"/>
+            <v:f eqn="prod @6 1 2"/>
+            <v:f eqn="prod @7 21600 pixelWidth"/>
+            <v:f eqn="sum @8 21600 0"/>
+            <v:f eqn="prod @7 21600 pixelHeight"/>
+            <v:f eqn="sum @10 21600 0"/>
+          </v:formulas>
+          <v:path o:extrusionok="f" gradientshapeok="t" o:connecttype="rect"/>
+          <o:lock v:ext="edit" aspectratio="t"/>
+        </v:shapetype>
+        <v:shape id="WordPictureWatermark247049938" o:spid="_x0000_s1026" type="#_x0000_t75" style="position:absolute;margin-left:0;margin-top:0;width:139.5pt;height:198.4pt;z-index:-251657216;mso-position-horizontal:center;mso-position-horizontal-relative:margin;mso-position-vertical:center;mso-position-vertical-relative:margin" o:allowincell="f">
+          <v:imagedata r:id="rId1" o:title="LOGO NEGRE" gain="19661f" blacklevel="22938f"/>
+        </v:shape>
+      </w:pict>
+    </w:r>
+  </w:p>
+</w:hdr>
+</file>
+
+<file path=word/header2.xml><?xml version="1.0" encoding="utf-8"?>
+<w:hdr xmlns:wpc="http://schemas.microsoft.com/office/word/2010/wordprocessingCanvas" xmlns:cx="http://schemas.microsoft.com/office/drawing/2014/chartex" xmlns:cx1="http://schemas.microsoft.com/office/drawing/2015/9/8/chartex" xmlns:cx2="http://schemas.microsoft.com/office/drawing/2015/10/21/chartex" xmlns:cx3="http://schemas.microsoft.com/office/drawing/2016/5/9/chartex" xmlns:cx4="http://schemas.microsoft.com/office/drawing/2016/5/10/chartex" xmlns:cx5="http://schemas.microsoft.com/office/drawing/2016/5/11/chartex" xmlns:cx6="http://schemas.microsoft.com/office/drawing/2016/5/12/chartex" xmlns:cx7="http://schemas.microsoft.com/office/drawing/2016/5/13/chartex" xmlns:cx8="http://schemas.microsoft.com/office/drawing/2016/5/14/chartex" xmlns:mc="http://schemas.openxmlformats.org/markup-compatibility/2006" xmlns:aink="http://schemas.microsoft.com/office/drawing/2016/ink" xmlns:am3d="http://schemas.microsoft.com/office/drawing/2017/model3d" xmlns:o="urn:schemas-microsoft-com:office:office" xmlns:oel="http://schemas.microsoft.com/office/2019/extlst" xmlns:r="http://schemas.openxmlformats.org/officeDocument/2006/relationships" xmlns:m="http://schemas.openxmlformats.org/officeDocument/2006/math" xmlns:v="urn:schemas-microsoft-com:vml" xmlns:wp14="http://schemas.microsoft.com/office/word/2010/wordprocessingDrawing" xmlns:wp="http://schemas.openxmlformats.org/drawingml/2006/wordprocessingDrawing" xmlns:w10="urn:schemas-microsoft-com:office:word" xmlns:w="http://schemas.openxmlformats.org/wordprocessingml/2006/main" xmlns:w14="http://schemas.microsoft.com/office/word/2010/wordml" xmlns:w15="http://schemas.microsoft.com/office/word/2012/wordml" xmlns:w16cex="http://schemas.microsoft.com/office/word/2018/wordml/cex" xmlns:w16cid="http://schemas.microsoft.com/office/word/2016/wordml/cid" xmlns:w16="http://schemas.microsoft.com/office/word/2018/wordml" xmlns:w16sdtdh="http://schemas.microsoft.com/office/word/2020/wordml/sdtdatahash" xmlns:w16se="http://schemas.microsoft.com/office/word/2015/wordml/symex" xmlns:wpg="http://schemas.microsoft.com/office/word/2010/wordprocessingGroup" xmlns:wpi="http://schemas.microsoft.com/office/word/2010/wordprocessingInk" xmlns:wne="http://schemas.microsoft.com/office/word/2006/wordml" xmlns:wps="http://schemas.microsoft.com/office/word/2010/wordprocessingShape" mc:Ignorable="w14 w15 w16se w16cid w16 w16cex w16sdtdh wp14">
+  <w:p>
+    <w:pPr>
+      <w:pStyle w:val="Encabezado"/>
       <w:tabs>
         <w:tab w:val="clear" w:pos="4252"/>
         <w:tab w:val="clear" w:pos="8504"/>
         <w:tab w:val="left" w:pos="4769"/>
       </w:tabs>
     </w:pPr>
+    <w:r>
+      <w:rPr>
+        <w:noProof/>
+      </w:rPr>
+      <w:pict w14:anchorId="0C64894D">
+        <v:shapetype id="_x0000_t75" coordsize="21600,21600" o:spt="75" o:preferrelative="t" path="m@4@5l@4@11@9@11@9@5xe" filled="f" stroked="f">
+          <v:stroke joinstyle="miter"/>
+          <v:formulas>
+            <v:f eqn="if lineDrawn pixelLineWidth 0"/>
+            <v:f eqn="sum @0 1 0"/>
+            <v:f eqn="sum 0 0 @1"/>
+            <v:f eqn="prod @2 1 2"/>
+            <v:f eqn="prod @3 21600 pixelWidth"/>
+            <v:f eqn="prod @3 21600 pixelHeight"/>
+            <v:f eqn="sum @0 0 1"/>
+            <v:f eqn="prod @6 1 2"/>
+            <v:f eqn="prod @7 21600 pixelWidth"/>
+            <v:f eqn="sum @8 21600 0"/>
+            <v:f eqn="prod @7 21600 pixelHeight"/>
+            <v:f eqn="sum @10 21600 0"/>
+          </v:formulas>
+          <v:path o:extrusionok="f" gradientshapeok="t" o:connecttype="rect"/>
+          <o:lock v:ext="edit" aspectratio="t"/>
+        </v:shapetype>
+        <v:shape id="WordPictureWatermark247049939" o:spid="_x0000_s1027" type="#_x0000_t75" style="position:absolute;margin-left:0;margin-top:0;width:139.5pt;height:198.4pt;z-index:-251656192;mso-position-horizontal:center;mso-position-horizontal-relative:margin;mso-position-vertical:center;mso-position-vertical-relative:margin" o:allowincell="f">
+          <v:imagedata r:id="rId1" o:title="LOGO NEGRE" gain="19661f" blacklevel="22938f"/>
+        </v:shape>
+      </w:pict>
+    </w:r>
     <w:r>
       <w:rPr>
         <w:noProof/>
@@ -665,7 +1739,7 @@
                   </pic:cNvPicPr>
                 </pic:nvPicPr>
                 <pic:blipFill>
-                  <a:blip r:embed="rId1"/>
+                  <a:blip r:embed="rId2"/>
                   <a:stretch>
                     <a:fillRect/>
                   </a:stretch>
@@ -944,7 +2018,23 @@
               <w:sz w:val="20"/>
               <w:szCs w:val="20"/>
             </w:rPr>
-            <w:t>{ d.deliveryNote.number }</w:t>
+            <w:t xml:space="preserve">{ </w:t>
+          </w:r>
+          <w:proofErr w:type="spellStart"/>
+          <w:r>
+            <w:rPr>
+              <w:sz w:val="20"/>
+              <w:szCs w:val="20"/>
+            </w:rPr>
+            <w:t>d.deliveryNote.number</w:t>
+          </w:r>
+          <w:proofErr w:type="spellEnd"/>
+          <w:r>
+            <w:rPr>
+              <w:sz w:val="20"/>
+              <w:szCs w:val="20"/>
+            </w:rPr>
+            <w:t xml:space="preserve"> }</w:t>
           </w:r>
         </w:p>
       </w:tc>
@@ -969,13 +2059,41 @@
               <w:lang w:val="en-US"/>
             </w:rPr>
           </w:pPr>
+          <w:proofErr w:type="gramStart"/>
           <w:r>
             <w:rPr>
               <w:sz w:val="20"/>
               <w:szCs w:val="20"/>
               <w:lang w:val="en-US"/>
             </w:rPr>
-            <w:t>{ d.deliveryNote.createdOn:formatD(DD/MM/YYYY) }</w:t>
+            <w:t xml:space="preserve">{ </w:t>
+          </w:r>
+          <w:proofErr w:type="spellStart"/>
+          <w:r>
+            <w:rPr>
+              <w:sz w:val="20"/>
+              <w:szCs w:val="20"/>
+              <w:lang w:val="en-US"/>
+            </w:rPr>
+            <w:t>d</w:t>
+          </w:r>
+          <w:proofErr w:type="gramEnd"/>
+          <w:r>
+            <w:rPr>
+              <w:sz w:val="20"/>
+              <w:szCs w:val="20"/>
+              <w:lang w:val="en-US"/>
+            </w:rPr>
+            <w:t>.deliveryNote.createdOn:formatD</w:t>
+          </w:r>
+          <w:proofErr w:type="spellEnd"/>
+          <w:r>
+            <w:rPr>
+              <w:sz w:val="20"/>
+              <w:szCs w:val="20"/>
+              <w:lang w:val="en-US"/>
+            </w:rPr>
+            <w:t>(DD/MM/YYYY) }</w:t>
           </w:r>
         </w:p>
       </w:tc>
@@ -1065,11 +2183,35 @@
                               <w:b/>
                               <w:bCs/>
                             </w:rPr>
-                            <w:t>{ d.customer.taxName }</w:t>
+                            <w:t xml:space="preserve">{ </w:t>
+                          </w:r>
+                          <w:proofErr w:type="spellStart"/>
+                          <w:r>
+                            <w:rPr>
+                              <w:b/>
+                              <w:bCs/>
+                            </w:rPr>
+                            <w:t>d.customer.taxName</w:t>
+                          </w:r>
+                          <w:proofErr w:type="spellEnd"/>
+                          <w:r>
+                            <w:rPr>
+                              <w:b/>
+                              <w:bCs/>
+                            </w:rPr>
+                            <w:t xml:space="preserve"> }</w:t>
                           </w:r>
                           <w:r>
                             <w:br/>
-                            <w:t>{ d.customer.comercialName }</w:t>
+                            <w:t xml:space="preserve">{ </w:t>
+                          </w:r>
+                          <w:proofErr w:type="spellStart"/>
+                          <w:r>
+                            <w:t>d.customer.comercialName</w:t>
+                          </w:r>
+                          <w:proofErr w:type="spellEnd"/>
+                          <w:r>
+                            <w:t xml:space="preserve"> }</w:t>
                           </w:r>
                           <w:r>
                             <w:br/>
@@ -1077,11 +2219,24 @@
                           <w:r>
                             <w:t xml:space="preserve">{ </w:t>
                           </w:r>
+                          <w:proofErr w:type="spellStart"/>
                           <w:r>
                             <w:t>d.customer.</w:t>
                           </w:r>
                           <w:r>
-                            <w:t>address[0].address }</w:t>
+                            <w:t>address</w:t>
+                          </w:r>
+                          <w:proofErr w:type="spellEnd"/>
+                          <w:r>
+                            <w:t>[0].</w:t>
+                          </w:r>
+                          <w:proofErr w:type="spellStart"/>
+                          <w:r>
+                            <w:t>address</w:t>
+                          </w:r>
+                          <w:proofErr w:type="spellEnd"/>
+                          <w:r>
+                            <w:t xml:space="preserve"> }</w:t>
                           </w:r>
                           <w:r>
                             <w:br/>
@@ -1089,11 +2244,24 @@
                           <w:r>
                             <w:t xml:space="preserve"> { </w:t>
                           </w:r>
+                          <w:proofErr w:type="spellStart"/>
                           <w:r>
                             <w:t>d.customer.</w:t>
                           </w:r>
                           <w:r>
-                            <w:t xml:space="preserve">address[0].postalCode } </w:t>
+                            <w:t>address</w:t>
+                          </w:r>
+                          <w:proofErr w:type="spellEnd"/>
+                          <w:r>
+                            <w:t>[0].</w:t>
+                          </w:r>
+                          <w:proofErr w:type="spellStart"/>
+                          <w:r>
+                            <w:t>postalCode</w:t>
+                          </w:r>
+                          <w:proofErr w:type="spellEnd"/>
+                          <w:r>
+                            <w:t xml:space="preserve"> } </w:t>
                           </w:r>
                           <w:r>
                             <w:t xml:space="preserve">– </w:t>
@@ -1101,11 +2269,24 @@
                           <w:r>
                             <w:t xml:space="preserve">{ </w:t>
                           </w:r>
+                          <w:proofErr w:type="spellStart"/>
                           <w:r>
                             <w:t>d.customer.</w:t>
                           </w:r>
                           <w:r>
-                            <w:t xml:space="preserve">address[0].city } </w:t>
+                            <w:t>address</w:t>
+                          </w:r>
+                          <w:proofErr w:type="spellEnd"/>
+                          <w:r>
+                            <w:t>[0].</w:t>
+                          </w:r>
+                          <w:proofErr w:type="spellStart"/>
+                          <w:r>
+                            <w:t>city</w:t>
+                          </w:r>
+                          <w:proofErr w:type="spellEnd"/>
+                          <w:r>
+                            <w:t xml:space="preserve"> } </w:t>
                           </w:r>
                           <w:r>
                             <w:t>(</w:t>
@@ -1113,11 +2294,24 @@
                           <w:r>
                             <w:t>{</w:t>
                           </w:r>
+                          <w:proofErr w:type="spellStart"/>
                           <w:r>
                             <w:t>d.customer.</w:t>
                           </w:r>
                           <w:r>
-                            <w:t>address[0].region }</w:t>
+                            <w:t>address</w:t>
+                          </w:r>
+                          <w:proofErr w:type="spellEnd"/>
+                          <w:r>
+                            <w:t>[0].</w:t>
+                          </w:r>
+                          <w:proofErr w:type="spellStart"/>
+                          <w:r>
+                            <w:t>region</w:t>
+                          </w:r>
+                          <w:proofErr w:type="spellEnd"/>
+                          <w:r>
+                            <w:t xml:space="preserve"> }</w:t>
                           </w:r>
                           <w:r>
                             <w:t>)</w:t>
@@ -1366,6 +2560,7 @@
                               <w:right w:val="single" w:sz="4" w:space="4" w:color="auto"/>
                             </w:pBdr>
                           </w:pPr>
+                          <w:proofErr w:type="spellStart"/>
                           <w:r>
                             <w:rPr>
                               <w:b/>
@@ -1373,31 +2568,73 @@
                               <w:sz w:val="24"/>
                               <w:szCs w:val="24"/>
                             </w:rPr>
-                            <w:t>Temges S.L.U.</w:t>
+                            <w:t>Temges</w:t>
+                          </w:r>
+                          <w:proofErr w:type="spellEnd"/>
+                          <w:r>
+                            <w:rPr>
+                              <w:b/>
+                              <w:bCs/>
+                              <w:sz w:val="24"/>
+                              <w:szCs w:val="24"/>
+                            </w:rPr>
+                            <w:t xml:space="preserve"> S.L.U.</w:t>
                           </w:r>
                           <w:r>
                             <w:br/>
                           </w:r>
                           <w:r>
-                            <w:t>{ d.site.address }</w:t>
+                            <w:t xml:space="preserve">{ </w:t>
+                          </w:r>
+                          <w:proofErr w:type="spellStart"/>
+                          <w:r>
+                            <w:t>d.site.address</w:t>
+                          </w:r>
+                          <w:proofErr w:type="spellEnd"/>
+                          <w:r>
+                            <w:t xml:space="preserve"> }</w:t>
                           </w:r>
                           <w:r>
                             <w:br/>
                           </w:r>
                           <w:r>
-                            <w:t xml:space="preserve">{ d.site.postalCode } </w:t>
+                            <w:t xml:space="preserve">{ </w:t>
+                          </w:r>
+                          <w:proofErr w:type="spellStart"/>
+                          <w:r>
+                            <w:t>d.site.postalCode</w:t>
+                          </w:r>
+                          <w:proofErr w:type="spellEnd"/>
+                          <w:r>
+                            <w:t xml:space="preserve"> } </w:t>
                           </w:r>
                           <w:r>
                             <w:t xml:space="preserve">– </w:t>
                           </w:r>
                           <w:r>
-                            <w:t xml:space="preserve">{ d.site.city } </w:t>
+                            <w:t xml:space="preserve">{ </w:t>
+                          </w:r>
+                          <w:proofErr w:type="spellStart"/>
+                          <w:r>
+                            <w:t>d.site.city</w:t>
+                          </w:r>
+                          <w:proofErr w:type="spellEnd"/>
+                          <w:r>
+                            <w:t xml:space="preserve"> } </w:t>
                           </w:r>
                           <w:r>
                             <w:t>(</w:t>
                           </w:r>
                           <w:r>
-                            <w:t>{d.site.region}</w:t>
+                            <w:t>{</w:t>
+                          </w:r>
+                          <w:proofErr w:type="spellStart"/>
+                          <w:r>
+                            <w:t>d.site.region</w:t>
+                          </w:r>
+                          <w:proofErr w:type="spellEnd"/>
+                          <w:r>
+                            <w:t>}</w:t>
                           </w:r>
                           <w:r>
                             <w:t>)</w:t>
@@ -1407,21 +2644,45 @@
                             <w:t xml:space="preserve">NIF: </w:t>
                           </w:r>
                           <w:r>
-                            <w:t>{ d.site.vatNumber }</w:t>
+                            <w:t xml:space="preserve">{ </w:t>
+                          </w:r>
+                          <w:proofErr w:type="spellStart"/>
+                          <w:r>
+                            <w:t>d.site.vatNumber</w:t>
+                          </w:r>
+                          <w:proofErr w:type="spellEnd"/>
+                          <w:r>
+                            <w:t xml:space="preserve"> }</w:t>
                           </w:r>
                           <w:r>
                             <w:br/>
                             <w:t xml:space="preserve">Tel: </w:t>
                           </w:r>
                           <w:r>
-                            <w:t>{ d.site.phoneNumber }</w:t>
+                            <w:t xml:space="preserve">{ </w:t>
+                          </w:r>
+                          <w:proofErr w:type="spellStart"/>
+                          <w:r>
+                            <w:t>d.site.phoneNumber</w:t>
+                          </w:r>
+                          <w:proofErr w:type="spellEnd"/>
+                          <w:r>
+                            <w:t xml:space="preserve"> }</w:t>
                           </w:r>
                           <w:r>
                             <w:br/>
                             <w:t xml:space="preserve">Email: </w:t>
                           </w:r>
                           <w:r>
-                            <w:t>{ d.site.email }</w:t>
+                            <w:t xml:space="preserve">{ </w:t>
+                          </w:r>
+                          <w:proofErr w:type="spellStart"/>
+                          <w:r>
+                            <w:t>d.site.email</w:t>
+                          </w:r>
+                          <w:proofErr w:type="spellEnd"/>
+                          <w:r>
+                            <w:t xml:space="preserve"> }</w:t>
                           </w:r>
                         </w:p>
                       </w:txbxContent>
@@ -1645,6 +2906,45 @@
         <w:lang w:val="en-US"/>
       </w:rPr>
     </w:pPr>
+  </w:p>
+</w:hdr>
+</file>
+
+<file path=word/header3.xml><?xml version="1.0" encoding="utf-8"?>
+<w:hdr xmlns:wpc="http://schemas.microsoft.com/office/word/2010/wordprocessingCanvas" xmlns:cx="http://schemas.microsoft.com/office/drawing/2014/chartex" xmlns:cx1="http://schemas.microsoft.com/office/drawing/2015/9/8/chartex" xmlns:cx2="http://schemas.microsoft.com/office/drawing/2015/10/21/chartex" xmlns:cx3="http://schemas.microsoft.com/office/drawing/2016/5/9/chartex" xmlns:cx4="http://schemas.microsoft.com/office/drawing/2016/5/10/chartex" xmlns:cx5="http://schemas.microsoft.com/office/drawing/2016/5/11/chartex" xmlns:cx6="http://schemas.microsoft.com/office/drawing/2016/5/12/chartex" xmlns:cx7="http://schemas.microsoft.com/office/drawing/2016/5/13/chartex" xmlns:cx8="http://schemas.microsoft.com/office/drawing/2016/5/14/chartex" xmlns:mc="http://schemas.openxmlformats.org/markup-compatibility/2006" xmlns:aink="http://schemas.microsoft.com/office/drawing/2016/ink" xmlns:am3d="http://schemas.microsoft.com/office/drawing/2017/model3d" xmlns:o="urn:schemas-microsoft-com:office:office" xmlns:oel="http://schemas.microsoft.com/office/2019/extlst" xmlns:r="http://schemas.openxmlformats.org/officeDocument/2006/relationships" xmlns:m="http://schemas.openxmlformats.org/officeDocument/2006/math" xmlns:v="urn:schemas-microsoft-com:vml" xmlns:wp14="http://schemas.microsoft.com/office/word/2010/wordprocessingDrawing" xmlns:wp="http://schemas.openxmlformats.org/drawingml/2006/wordprocessingDrawing" xmlns:w10="urn:schemas-microsoft-com:office:word" xmlns:w="http://schemas.openxmlformats.org/wordprocessingml/2006/main" xmlns:w14="http://schemas.microsoft.com/office/word/2010/wordml" xmlns:w15="http://schemas.microsoft.com/office/word/2012/wordml" xmlns:w16cex="http://schemas.microsoft.com/office/word/2018/wordml/cex" xmlns:w16cid="http://schemas.microsoft.com/office/word/2016/wordml/cid" xmlns:w16="http://schemas.microsoft.com/office/word/2018/wordml" xmlns:w16sdtdh="http://schemas.microsoft.com/office/word/2020/wordml/sdtdatahash" xmlns:w16se="http://schemas.microsoft.com/office/word/2015/wordml/symex" xmlns:wpg="http://schemas.microsoft.com/office/word/2010/wordprocessingGroup" xmlns:wpi="http://schemas.microsoft.com/office/word/2010/wordprocessingInk" xmlns:wne="http://schemas.microsoft.com/office/word/2006/wordml" xmlns:wps="http://schemas.microsoft.com/office/word/2010/wordprocessingShape" mc:Ignorable="w14 w15 w16se w16cid w16 w16cex w16sdtdh wp14">
+  <w:p>
+    <w:pPr>
+      <w:pStyle w:val="Encabezado"/>
+    </w:pPr>
+    <w:r>
+      <w:rPr>
+        <w:noProof/>
+      </w:rPr>
+      <w:pict w14:anchorId="6D140079">
+        <v:shapetype id="_x0000_t75" coordsize="21600,21600" o:spt="75" o:preferrelative="t" path="m@4@5l@4@11@9@11@9@5xe" filled="f" stroked="f">
+          <v:stroke joinstyle="miter"/>
+          <v:formulas>
+            <v:f eqn="if lineDrawn pixelLineWidth 0"/>
+            <v:f eqn="sum @0 1 0"/>
+            <v:f eqn="sum 0 0 @1"/>
+            <v:f eqn="prod @2 1 2"/>
+            <v:f eqn="prod @3 21600 pixelWidth"/>
+            <v:f eqn="prod @3 21600 pixelHeight"/>
+            <v:f eqn="sum @0 0 1"/>
+            <v:f eqn="prod @6 1 2"/>
+            <v:f eqn="prod @7 21600 pixelWidth"/>
+            <v:f eqn="sum @8 21600 0"/>
+            <v:f eqn="prod @7 21600 pixelHeight"/>
+            <v:f eqn="sum @10 21600 0"/>
+          </v:formulas>
+          <v:path o:extrusionok="f" gradientshapeok="t" o:connecttype="rect"/>
+          <o:lock v:ext="edit" aspectratio="t"/>
+        </v:shapetype>
+        <v:shape id="WordPictureWatermark247049937" o:spid="_x0000_s1025" type="#_x0000_t75" style="position:absolute;margin-left:0;margin-top:0;width:139.5pt;height:198.4pt;z-index:-251658240;mso-position-horizontal:center;mso-position-horizontal-relative:margin;mso-position-vertical:center;mso-position-vertical-relative:margin" o:allowincell="f">
+          <v:imagedata r:id="rId1" o:title="LOGO NEGRE" gain="19661f" blacklevel="22938f"/>
+        </v:shape>
+      </w:pict>
+    </w:r>
   </w:p>
 </w:hdr>
 </file>

</xml_diff>

<commit_message>
upgrade: delivery note & sales invoice templates
</commit_message>
<xml_diff>
--- a/templates/DeliveryNote.docx
+++ b/templates/DeliveryNote.docx
@@ -71,7 +71,16 @@
                 <w:bCs/>
                 <w:lang w:val="en-GB"/>
               </w:rPr>
-              <w:t xml:space="preserve"> {</w:t>
+              <w:t xml:space="preserve"> </w:t>
+            </w:r>
+            <w:proofErr w:type="gramStart"/>
+            <w:r>
+              <w:rPr>
+                <w:b/>
+                <w:bCs/>
+                <w:lang w:val="en-GB"/>
+              </w:rPr>
+              <w:t>{</w:t>
             </w:r>
             <w:r>
               <w:rPr>
@@ -88,7 +97,16 @@
                 <w:bCs/>
                 <w:lang w:val="en-GB"/>
               </w:rPr>
-              <w:t>d.orders</w:t>
+              <w:t>d</w:t>
+            </w:r>
+            <w:proofErr w:type="gramEnd"/>
+            <w:r>
+              <w:rPr>
+                <w:b/>
+                <w:bCs/>
+                <w:lang w:val="en-GB"/>
+              </w:rPr>
+              <w:t>.orders</w:t>
             </w:r>
             <w:proofErr w:type="spellEnd"/>
             <w:r>
@@ -295,6 +313,7 @@
               <w:trPr>
                 <w:gridAfter w:val="1"/>
                 <w:wAfter w:w="1628" w:type="dxa"/>
+                <w:trHeight w:val="567"/>
               </w:trPr>
               <w:tc>
                 <w:tcPr>
@@ -316,6 +335,14 @@
                       <w:lang w:val="en-GB"/>
                     </w:rPr>
                     <w:br/>
+                  </w:r>
+                  <w:proofErr w:type="gramStart"/>
+                  <w:r>
+                    <w:rPr>
+                      <w:sz w:val="20"/>
+                      <w:szCs w:val="20"/>
+                      <w:lang w:val="en-GB"/>
+                    </w:rPr>
                     <w:t xml:space="preserve">{ </w:t>
                   </w:r>
                   <w:proofErr w:type="spellStart"/>
@@ -325,7 +352,16 @@
                       <w:szCs w:val="20"/>
                       <w:lang w:val="en-GB"/>
                     </w:rPr>
-                    <w:t>d.orders</w:t>
+                    <w:t>d</w:t>
+                  </w:r>
+                  <w:proofErr w:type="gramEnd"/>
+                  <w:r>
+                    <w:rPr>
+                      <w:sz w:val="20"/>
+                      <w:szCs w:val="20"/>
+                      <w:lang w:val="en-GB"/>
+                    </w:rPr>
+                    <w:t>.orders</w:t>
                   </w:r>
                   <w:proofErr w:type="spellEnd"/>
                   <w:r>
@@ -418,6 +454,14 @@
                       <w:lang w:val="en-GB"/>
                     </w:rPr>
                     <w:br/>
+                  </w:r>
+                  <w:proofErr w:type="gramStart"/>
+                  <w:r>
+                    <w:rPr>
+                      <w:sz w:val="20"/>
+                      <w:szCs w:val="20"/>
+                      <w:lang w:val="en-GB"/>
+                    </w:rPr>
                     <w:t xml:space="preserve">{ </w:t>
                   </w:r>
                   <w:proofErr w:type="spellStart"/>
@@ -427,7 +471,16 @@
                       <w:szCs w:val="20"/>
                       <w:lang w:val="en-GB"/>
                     </w:rPr>
-                    <w:t>d.orders</w:t>
+                    <w:t>d</w:t>
+                  </w:r>
+                  <w:proofErr w:type="gramEnd"/>
+                  <w:r>
+                    <w:rPr>
+                      <w:sz w:val="20"/>
+                      <w:szCs w:val="20"/>
+                      <w:lang w:val="en-GB"/>
+                    </w:rPr>
+                    <w:t>.orders</w:t>
                   </w:r>
                   <w:proofErr w:type="spellEnd"/>
                   <w:r>
@@ -629,6 +682,7 @@
                     </w:rPr>
                     <w:br/>
                   </w:r>
+                  <w:proofErr w:type="gramStart"/>
                   <w:r>
                     <w:rPr>
                       <w:sz w:val="20"/>
@@ -644,7 +698,16 @@
                       <w:szCs w:val="20"/>
                       <w:lang w:val="en-GB"/>
                     </w:rPr>
-                    <w:t>d.orders</w:t>
+                    <w:t>d</w:t>
+                  </w:r>
+                  <w:proofErr w:type="gramEnd"/>
+                  <w:r>
+                    <w:rPr>
+                      <w:sz w:val="20"/>
+                      <w:szCs w:val="20"/>
+                      <w:lang w:val="en-GB"/>
+                    </w:rPr>
+                    <w:t>.orders</w:t>
                   </w:r>
                   <w:proofErr w:type="spellEnd"/>
                   <w:r>
@@ -758,6 +821,7 @@
                       <w:lang w:val="en-US"/>
                     </w:rPr>
                   </w:pPr>
+                  <w:proofErr w:type="gramStart"/>
                   <w:r>
                     <w:rPr>
                       <w:sz w:val="20"/>
@@ -773,7 +837,16 @@
                       <w:szCs w:val="20"/>
                       <w:lang w:val="en-GB"/>
                     </w:rPr>
-                    <w:t>d.orders</w:t>
+                    <w:t>d</w:t>
+                  </w:r>
+                  <w:proofErr w:type="gramEnd"/>
+                  <w:r>
+                    <w:rPr>
+                      <w:sz w:val="20"/>
+                      <w:szCs w:val="20"/>
+                      <w:lang w:val="en-GB"/>
+                    </w:rPr>
+                    <w:t>.orders</w:t>
                   </w:r>
                   <w:proofErr w:type="spellEnd"/>
                   <w:r>
@@ -869,6 +942,7 @@
               <w:trPr>
                 <w:gridAfter w:val="1"/>
                 <w:wAfter w:w="1628" w:type="dxa"/>
+                <w:trHeight w:val="567"/>
               </w:trPr>
               <w:tc>
                 <w:tcPr>
@@ -890,6 +964,14 @@
                       <w:lang w:val="en-GB"/>
                     </w:rPr>
                     <w:br/>
+                  </w:r>
+                  <w:proofErr w:type="gramStart"/>
+                  <w:r>
+                    <w:rPr>
+                      <w:sz w:val="20"/>
+                      <w:szCs w:val="20"/>
+                      <w:lang w:val="en-GB"/>
+                    </w:rPr>
                     <w:t xml:space="preserve">{ </w:t>
                   </w:r>
                   <w:proofErr w:type="spellStart"/>
@@ -899,7 +981,16 @@
                       <w:szCs w:val="20"/>
                       <w:lang w:val="en-GB"/>
                     </w:rPr>
-                    <w:t>d.orders</w:t>
+                    <w:t>d</w:t>
+                  </w:r>
+                  <w:proofErr w:type="gramEnd"/>
+                  <w:r>
+                    <w:rPr>
+                      <w:sz w:val="20"/>
+                      <w:szCs w:val="20"/>
+                      <w:lang w:val="en-GB"/>
+                    </w:rPr>
+                    <w:t>.orders</w:t>
                   </w:r>
                   <w:proofErr w:type="spellEnd"/>
                   <w:r>
@@ -966,6 +1057,14 @@
                       <w:lang w:val="en-GB"/>
                     </w:rPr>
                     <w:br/>
+                  </w:r>
+                  <w:proofErr w:type="gramStart"/>
+                  <w:r>
+                    <w:rPr>
+                      <w:sz w:val="20"/>
+                      <w:szCs w:val="20"/>
+                      <w:lang w:val="en-GB"/>
+                    </w:rPr>
                     <w:t xml:space="preserve">{ </w:t>
                   </w:r>
                   <w:proofErr w:type="spellStart"/>
@@ -975,7 +1074,16 @@
                       <w:szCs w:val="20"/>
                       <w:lang w:val="en-GB"/>
                     </w:rPr>
-                    <w:t>d.orders</w:t>
+                    <w:t>d</w:t>
+                  </w:r>
+                  <w:proofErr w:type="gramEnd"/>
+                  <w:r>
+                    <w:rPr>
+                      <w:sz w:val="20"/>
+                      <w:szCs w:val="20"/>
+                      <w:lang w:val="en-GB"/>
+                    </w:rPr>
+                    <w:t>.orders</w:t>
                   </w:r>
                   <w:proofErr w:type="spellEnd"/>
                   <w:r>
@@ -1133,6 +1241,7 @@
                       <w:lang w:val="en-US"/>
                     </w:rPr>
                   </w:pPr>
+                  <w:proofErr w:type="gramStart"/>
                   <w:r>
                     <w:rPr>
                       <w:sz w:val="20"/>
@@ -1156,7 +1265,16 @@
                       <w:szCs w:val="20"/>
                       <w:lang w:val="en-GB"/>
                     </w:rPr>
-                    <w:t>d.orders</w:t>
+                    <w:t>d</w:t>
+                  </w:r>
+                  <w:proofErr w:type="gramEnd"/>
+                  <w:r>
+                    <w:rPr>
+                      <w:sz w:val="20"/>
+                      <w:szCs w:val="20"/>
+                      <w:lang w:val="en-GB"/>
+                    </w:rPr>
+                    <w:t>.orders</w:t>
                   </w:r>
                   <w:proofErr w:type="spellEnd"/>
                   <w:r>
@@ -1252,6 +1370,7 @@
                       <w:lang w:val="en-US"/>
                     </w:rPr>
                   </w:pPr>
+                  <w:proofErr w:type="gramStart"/>
                   <w:r>
                     <w:rPr>
                       <w:sz w:val="20"/>
@@ -1275,7 +1394,16 @@
                       <w:szCs w:val="20"/>
                       <w:lang w:val="en-GB"/>
                     </w:rPr>
-                    <w:t>d.orders</w:t>
+                    <w:t>d</w:t>
+                  </w:r>
+                  <w:proofErr w:type="gramEnd"/>
+                  <w:r>
+                    <w:rPr>
+                      <w:sz w:val="20"/>
+                      <w:szCs w:val="20"/>
+                      <w:lang w:val="en-GB"/>
+                    </w:rPr>
+                    <w:t>.orders</w:t>
                   </w:r>
                   <w:proofErr w:type="spellEnd"/>
                   <w:r>
@@ -1426,6 +1554,7 @@
                       <w:lang w:val="en-US"/>
                     </w:rPr>
                   </w:pPr>
+                  <w:proofErr w:type="gramStart"/>
                   <w:r>
                     <w:rPr>
                       <w:b/>
@@ -1445,7 +1574,18 @@
                       <w:szCs w:val="20"/>
                       <w:lang w:val="en-GB"/>
                     </w:rPr>
-                    <w:t>d.orders</w:t>
+                    <w:t>d</w:t>
+                  </w:r>
+                  <w:proofErr w:type="gramEnd"/>
+                  <w:r>
+                    <w:rPr>
+                      <w:b/>
+                      <w:bCs/>
+                      <w:sz w:val="20"/>
+                      <w:szCs w:val="20"/>
+                      <w:lang w:val="en-GB"/>
+                    </w:rPr>
+                    <w:t>.orders</w:t>
                   </w:r>
                   <w:proofErr w:type="spellEnd"/>
                   <w:r>
@@ -1546,7 +1686,16 @@
                 <w:bCs/>
                 <w:lang w:val="en-GB"/>
               </w:rPr>
-              <w:t xml:space="preserve"> Client { </w:t>
+              <w:t xml:space="preserve"> Client </w:t>
+            </w:r>
+            <w:proofErr w:type="gramStart"/>
+            <w:r>
+              <w:rPr>
+                <w:b/>
+                <w:bCs/>
+                <w:lang w:val="en-GB"/>
+              </w:rPr>
+              <w:t xml:space="preserve">{ </w:t>
             </w:r>
             <w:proofErr w:type="spellStart"/>
             <w:r>
@@ -1555,7 +1704,16 @@
                 <w:bCs/>
                 <w:lang w:val="en-GB"/>
               </w:rPr>
-              <w:t>d.orders</w:t>
+              <w:t>d</w:t>
+            </w:r>
+            <w:proofErr w:type="gramEnd"/>
+            <w:r>
+              <w:rPr>
+                <w:b/>
+                <w:bCs/>
+                <w:lang w:val="en-GB"/>
+              </w:rPr>
+              <w:t>.orders</w:t>
             </w:r>
             <w:proofErr w:type="spellEnd"/>
             <w:r>
@@ -1670,6 +1828,7 @@
                       <w:bCs/>
                     </w:rPr>
                   </w:pPr>
+                  <w:proofErr w:type="gramStart"/>
                   <w:r>
                     <w:rPr>
                       <w:b/>
@@ -1677,6 +1836,7 @@
                     </w:rPr>
                     <w:t>Total</w:t>
                   </w:r>
+                  <w:proofErr w:type="gramEnd"/>
                   <w:r>
                     <w:rPr>
                       <w:b/>
@@ -1734,6 +1894,7 @@
                       <w:lang w:val="en-GB"/>
                     </w:rPr>
                   </w:pPr>
+                  <w:proofErr w:type="gramStart"/>
                   <w:r>
                     <w:rPr>
                       <w:b/>
@@ -1749,7 +1910,16 @@
                       <w:bCs/>
                       <w:lang w:val="en-GB"/>
                     </w:rPr>
-                    <w:t>d.</w:t>
+                    <w:t>d</w:t>
+                  </w:r>
+                  <w:proofErr w:type="gramEnd"/>
+                  <w:r>
+                    <w:rPr>
+                      <w:b/>
+                      <w:bCs/>
+                      <w:lang w:val="en-GB"/>
+                    </w:rPr>
+                    <w:t>.</w:t>
                   </w:r>
                   <w:r>
                     <w:rPr>
@@ -2605,6 +2775,7 @@
               <w:lang w:val="en-US"/>
             </w:rPr>
           </w:pPr>
+          <w:proofErr w:type="gramStart"/>
           <w:r>
             <w:rPr>
               <w:sz w:val="20"/>
@@ -2620,7 +2791,16 @@
               <w:szCs w:val="20"/>
               <w:lang w:val="en-US"/>
             </w:rPr>
-            <w:t>d.deliveryNote.</w:t>
+            <w:t>d</w:t>
+          </w:r>
+          <w:proofErr w:type="gramEnd"/>
+          <w:r>
+            <w:rPr>
+              <w:sz w:val="20"/>
+              <w:szCs w:val="20"/>
+              <w:lang w:val="en-US"/>
+            </w:rPr>
+            <w:t>.deliveryNote.</w:t>
           </w:r>
           <w:r>
             <w:rPr>
@@ -3973,6 +4153,7 @@
   <w:style w:type="character" w:default="1" w:styleId="Fuentedeprrafopredeter">
     <w:name w:val="Default Paragraph Font"/>
     <w:uiPriority w:val="1"/>
+    <w:semiHidden/>
     <w:unhideWhenUsed/>
   </w:style>
   <w:style w:type="table" w:default="1" w:styleId="Tablanormal">

</xml_diff>

<commit_message>
changed: updated templates to include conditional price display for Delivery Note and Sales Order
</commit_message>
<xml_diff>
--- a/templates/DeliveryNote.docx
+++ b/templates/DeliveryNote.docx
@@ -40,6 +40,7 @@
               <w:t>{</w:t>
             </w:r>
             <w:proofErr w:type="spellStart"/>
+            <w:proofErr w:type="gramStart"/>
             <w:r>
               <w:rPr>
                 <w:b/>
@@ -49,6 +50,7 @@
               <w:t>d.tableCustomerOrder</w:t>
             </w:r>
             <w:proofErr w:type="spellEnd"/>
+            <w:proofErr w:type="gramEnd"/>
             <w:r>
               <w:rPr>
                 <w:b/>
@@ -63,7 +65,16 @@
                 <w:bCs/>
                 <w:lang w:val="en-GB"/>
               </w:rPr>
-              <w:t xml:space="preserve"> {</w:t>
+              <w:t xml:space="preserve"> </w:t>
+            </w:r>
+            <w:proofErr w:type="gramStart"/>
+            <w:r>
+              <w:rPr>
+                <w:b/>
+                <w:bCs/>
+                <w:lang w:val="en-GB"/>
+              </w:rPr>
+              <w:t>{</w:t>
             </w:r>
             <w:r>
               <w:rPr>
@@ -80,7 +91,16 @@
                 <w:bCs/>
                 <w:lang w:val="en-GB"/>
               </w:rPr>
-              <w:t>d.orders</w:t>
+              <w:t>d</w:t>
+            </w:r>
+            <w:proofErr w:type="gramEnd"/>
+            <w:r>
+              <w:rPr>
+                <w:b/>
+                <w:bCs/>
+                <w:lang w:val="en-GB"/>
+              </w:rPr>
+              <w:t>.orders</w:t>
             </w:r>
             <w:proofErr w:type="spellEnd"/>
             <w:r>
@@ -101,6 +121,7 @@
               <w:t>i</w:t>
             </w:r>
             <w:proofErr w:type="spellEnd"/>
+            <w:proofErr w:type="gramStart"/>
             <w:r>
               <w:rPr>
                 <w:b/>
@@ -119,6 +140,7 @@
               <w:t>customerNumber</w:t>
             </w:r>
             <w:proofErr w:type="spellEnd"/>
+            <w:proofErr w:type="gramEnd"/>
             <w:r>
               <w:rPr>
                 <w:b/>
@@ -309,6 +331,14 @@
                       <w:lang w:val="en-GB"/>
                     </w:rPr>
                     <w:br/>
+                  </w:r>
+                  <w:proofErr w:type="gramStart"/>
+                  <w:r>
+                    <w:rPr>
+                      <w:sz w:val="20"/>
+                      <w:szCs w:val="20"/>
+                      <w:lang w:val="en-GB"/>
+                    </w:rPr>
                     <w:t xml:space="preserve">{ </w:t>
                   </w:r>
                   <w:proofErr w:type="spellStart"/>
@@ -318,7 +348,16 @@
                       <w:szCs w:val="20"/>
                       <w:lang w:val="en-GB"/>
                     </w:rPr>
-                    <w:t>d.orders</w:t>
+                    <w:t>d</w:t>
+                  </w:r>
+                  <w:proofErr w:type="gramEnd"/>
+                  <w:r>
+                    <w:rPr>
+                      <w:sz w:val="20"/>
+                      <w:szCs w:val="20"/>
+                      <w:lang w:val="en-GB"/>
+                    </w:rPr>
+                    <w:t>.orders</w:t>
                   </w:r>
                   <w:proofErr w:type="spellEnd"/>
                   <w:r>
@@ -339,6 +378,7 @@
                     <w:t>i</w:t>
                   </w:r>
                   <w:proofErr w:type="spellEnd"/>
+                  <w:proofErr w:type="gramStart"/>
                   <w:r>
                     <w:rPr>
                       <w:sz w:val="20"/>
@@ -355,6 +395,7 @@
                     </w:rPr>
                     <w:t>details</w:t>
                   </w:r>
+                  <w:proofErr w:type="gramEnd"/>
                   <w:r>
                     <w:rPr>
                       <w:sz w:val="20"/>
@@ -373,13 +414,23 @@
                     <w:t>i</w:t>
                   </w:r>
                   <w:proofErr w:type="spellEnd"/>
-                  <w:r>
-                    <w:rPr>
-                      <w:sz w:val="20"/>
-                      <w:szCs w:val="20"/>
-                      <w:lang w:val="en-GB"/>
-                    </w:rPr>
-                    <w:t>].quantity }</w:t>
+                  <w:proofErr w:type="gramStart"/>
+                  <w:r>
+                    <w:rPr>
+                      <w:sz w:val="20"/>
+                      <w:szCs w:val="20"/>
+                      <w:lang w:val="en-GB"/>
+                    </w:rPr>
+                    <w:t>].quantity</w:t>
+                  </w:r>
+                  <w:proofErr w:type="gramEnd"/>
+                  <w:r>
+                    <w:rPr>
+                      <w:sz w:val="20"/>
+                      <w:szCs w:val="20"/>
+                      <w:lang w:val="en-GB"/>
+                    </w:rPr>
+                    <w:t xml:space="preserve"> }</w:t>
                   </w:r>
                   <w:r>
                     <w:rPr>
@@ -411,6 +462,14 @@
                       <w:lang w:val="en-GB"/>
                     </w:rPr>
                     <w:br/>
+                  </w:r>
+                  <w:proofErr w:type="gramStart"/>
+                  <w:r>
+                    <w:rPr>
+                      <w:sz w:val="20"/>
+                      <w:szCs w:val="20"/>
+                      <w:lang w:val="en-GB"/>
+                    </w:rPr>
                     <w:t xml:space="preserve">{ </w:t>
                   </w:r>
                   <w:proofErr w:type="spellStart"/>
@@ -420,7 +479,16 @@
                       <w:szCs w:val="20"/>
                       <w:lang w:val="en-GB"/>
                     </w:rPr>
-                    <w:t>d.orders</w:t>
+                    <w:t>d</w:t>
+                  </w:r>
+                  <w:proofErr w:type="gramEnd"/>
+                  <w:r>
+                    <w:rPr>
+                      <w:sz w:val="20"/>
+                      <w:szCs w:val="20"/>
+                      <w:lang w:val="en-GB"/>
+                    </w:rPr>
+                    <w:t>.orders</w:t>
                   </w:r>
                   <w:proofErr w:type="spellEnd"/>
                   <w:r>
@@ -441,6 +509,7 @@
                     <w:t>i</w:t>
                   </w:r>
                   <w:proofErr w:type="spellEnd"/>
+                  <w:proofErr w:type="gramStart"/>
                   <w:r>
                     <w:rPr>
                       <w:sz w:val="20"/>
@@ -457,6 +526,7 @@
                     </w:rPr>
                     <w:t>details</w:t>
                   </w:r>
+                  <w:proofErr w:type="gramEnd"/>
                   <w:r>
                     <w:rPr>
                       <w:sz w:val="20"/>
@@ -475,6 +545,7 @@
                     <w:t>i</w:t>
                   </w:r>
                   <w:proofErr w:type="spellEnd"/>
+                  <w:proofErr w:type="gramStart"/>
                   <w:r>
                     <w:rPr>
                       <w:sz w:val="20"/>
@@ -490,25 +561,70 @@
                       <w:szCs w:val="20"/>
                       <w:lang w:val="en-GB"/>
                     </w:rPr>
-                    <w:t>reference.code</w:t>
-                  </w:r>
-                  <w:proofErr w:type="spellEnd"/>
-                  <w:r>
-                    <w:rPr>
-                      <w:sz w:val="20"/>
-                      <w:szCs w:val="20"/>
-                      <w:lang w:val="en-GB"/>
-                    </w:rPr>
-                    <w:t xml:space="preserve"> } - { </w:t>
-                  </w:r>
-                  <w:proofErr w:type="spellStart"/>
-                  <w:r>
-                    <w:rPr>
-                      <w:sz w:val="20"/>
-                      <w:szCs w:val="20"/>
-                      <w:lang w:val="en-GB"/>
-                    </w:rPr>
-                    <w:t>d.orders</w:t>
+                    <w:t>reference</w:t>
+                  </w:r>
+                  <w:proofErr w:type="gramEnd"/>
+                  <w:r>
+                    <w:rPr>
+                      <w:sz w:val="20"/>
+                      <w:szCs w:val="20"/>
+                      <w:lang w:val="en-GB"/>
+                    </w:rPr>
+                    <w:t>.</w:t>
+                  </w:r>
+                  <w:proofErr w:type="gramStart"/>
+                  <w:r>
+                    <w:rPr>
+                      <w:sz w:val="20"/>
+                      <w:szCs w:val="20"/>
+                      <w:lang w:val="en-GB"/>
+                    </w:rPr>
+                    <w:t>code</w:t>
+                  </w:r>
+                  <w:proofErr w:type="spellEnd"/>
+                  <w:r>
+                    <w:rPr>
+                      <w:sz w:val="20"/>
+                      <w:szCs w:val="20"/>
+                      <w:lang w:val="en-GB"/>
+                    </w:rPr>
+                    <w:t xml:space="preserve"> }</w:t>
+                  </w:r>
+                  <w:proofErr w:type="gramEnd"/>
+                  <w:r>
+                    <w:rPr>
+                      <w:sz w:val="20"/>
+                      <w:szCs w:val="20"/>
+                      <w:lang w:val="en-GB"/>
+                    </w:rPr>
+                    <w:t xml:space="preserve"> - </w:t>
+                  </w:r>
+                  <w:proofErr w:type="gramStart"/>
+                  <w:r>
+                    <w:rPr>
+                      <w:sz w:val="20"/>
+                      <w:szCs w:val="20"/>
+                      <w:lang w:val="en-GB"/>
+                    </w:rPr>
+                    <w:t xml:space="preserve">{ </w:t>
+                  </w:r>
+                  <w:proofErr w:type="spellStart"/>
+                  <w:r>
+                    <w:rPr>
+                      <w:sz w:val="20"/>
+                      <w:szCs w:val="20"/>
+                      <w:lang w:val="en-GB"/>
+                    </w:rPr>
+                    <w:t>d</w:t>
+                  </w:r>
+                  <w:proofErr w:type="gramEnd"/>
+                  <w:r>
+                    <w:rPr>
+                      <w:sz w:val="20"/>
+                      <w:szCs w:val="20"/>
+                      <w:lang w:val="en-GB"/>
+                    </w:rPr>
+                    <w:t>.orders</w:t>
                   </w:r>
                   <w:proofErr w:type="spellEnd"/>
                   <w:r>
@@ -529,6 +645,7 @@
                     <w:t>i</w:t>
                   </w:r>
                   <w:proofErr w:type="spellEnd"/>
+                  <w:proofErr w:type="gramStart"/>
                   <w:r>
                     <w:rPr>
                       <w:sz w:val="20"/>
@@ -545,6 +662,7 @@
                     </w:rPr>
                     <w:t>details</w:t>
                   </w:r>
+                  <w:proofErr w:type="gramEnd"/>
                   <w:r>
                     <w:rPr>
                       <w:sz w:val="20"/>
@@ -563,6 +681,7 @@
                     <w:t>i</w:t>
                   </w:r>
                   <w:proofErr w:type="spellEnd"/>
+                  <w:proofErr w:type="gramStart"/>
                   <w:r>
                     <w:rPr>
                       <w:sz w:val="20"/>
@@ -578,7 +697,25 @@
                       <w:szCs w:val="20"/>
                       <w:lang w:val="en-GB"/>
                     </w:rPr>
-                    <w:t>reference.description</w:t>
+                    <w:t>reference</w:t>
+                  </w:r>
+                  <w:proofErr w:type="gramEnd"/>
+                  <w:r>
+                    <w:rPr>
+                      <w:sz w:val="20"/>
+                      <w:szCs w:val="20"/>
+                      <w:lang w:val="en-GB"/>
+                    </w:rPr>
+                    <w:t>.</w:t>
+                  </w:r>
+                  <w:proofErr w:type="gramStart"/>
+                  <w:r>
+                    <w:rPr>
+                      <w:sz w:val="20"/>
+                      <w:szCs w:val="20"/>
+                      <w:lang w:val="en-GB"/>
+                    </w:rPr>
+                    <w:t>description</w:t>
                   </w:r>
                   <w:proofErr w:type="spellEnd"/>
                   <w:r>
@@ -589,6 +726,7 @@
                     </w:rPr>
                     <w:t xml:space="preserve"> }</w:t>
                   </w:r>
+                  <w:proofErr w:type="gramEnd"/>
                   <w:r>
                     <w:rPr>
                       <w:sz w:val="20"/>
@@ -614,6 +752,96 @@
                       <w:lang w:val="en-US"/>
                     </w:rPr>
                   </w:pPr>
+                  <w:proofErr w:type="gramStart"/>
+                  <w:r>
+                    <w:rPr>
+                      <w:sz w:val="20"/>
+                      <w:szCs w:val="20"/>
+                      <w:lang w:val="en-GB"/>
+                    </w:rPr>
+                    <w:t>{</w:t>
+                  </w:r>
+                  <w:r>
+                    <w:rPr>
+                      <w:sz w:val="20"/>
+                      <w:szCs w:val="20"/>
+                      <w:lang w:val="en-GB"/>
+                    </w:rPr>
+                    <w:t xml:space="preserve"> </w:t>
+                  </w:r>
+                  <w:proofErr w:type="spellStart"/>
+                  <w:r>
+                    <w:rPr>
+                      <w:sz w:val="20"/>
+                      <w:szCs w:val="20"/>
+                      <w:lang w:val="en-GB"/>
+                    </w:rPr>
+                    <w:t>d</w:t>
+                  </w:r>
+                  <w:proofErr w:type="gramEnd"/>
+                  <w:r>
+                    <w:rPr>
+                      <w:sz w:val="20"/>
+                      <w:szCs w:val="20"/>
+                      <w:lang w:val="en-GB"/>
+                    </w:rPr>
+                    <w:t>.</w:t>
+                  </w:r>
+                  <w:proofErr w:type="gramStart"/>
+                  <w:r>
+                    <w:rPr>
+                      <w:sz w:val="20"/>
+                      <w:szCs w:val="20"/>
+                      <w:lang w:val="en-GB"/>
+                    </w:rPr>
+                    <w:t>showPrices:ifEQ</w:t>
+                  </w:r>
+                  <w:proofErr w:type="spellEnd"/>
+                  <w:proofErr w:type="gramEnd"/>
+                  <w:r>
+                    <w:rPr>
+                      <w:sz w:val="20"/>
+                      <w:szCs w:val="20"/>
+                      <w:lang w:val="en-GB"/>
+                    </w:rPr>
+                    <w:t>(true</w:t>
+                  </w:r>
+                  <w:proofErr w:type="gramStart"/>
+                  <w:r>
+                    <w:rPr>
+                      <w:sz w:val="20"/>
+                      <w:szCs w:val="20"/>
+                      <w:lang w:val="en-GB"/>
+                    </w:rPr>
+                    <w:t>):</w:t>
+                  </w:r>
+                  <w:proofErr w:type="spellStart"/>
+                  <w:r>
+                    <w:rPr>
+                      <w:sz w:val="20"/>
+                      <w:szCs w:val="20"/>
+                      <w:lang w:val="en-GB"/>
+                    </w:rPr>
+                    <w:t>showBegin</w:t>
+                  </w:r>
+                  <w:proofErr w:type="spellEnd"/>
+                  <w:proofErr w:type="gramEnd"/>
+                  <w:r>
+                    <w:rPr>
+                      <w:sz w:val="20"/>
+                      <w:szCs w:val="20"/>
+                      <w:lang w:val="en-GB"/>
+                    </w:rPr>
+                    <w:t xml:space="preserve"> </w:t>
+                  </w:r>
+                  <w:r>
+                    <w:rPr>
+                      <w:sz w:val="20"/>
+                      <w:szCs w:val="20"/>
+                      <w:lang w:val="en-GB"/>
+                    </w:rPr>
+                    <w:t>}</w:t>
+                  </w:r>
                   <w:r>
                     <w:rPr>
                       <w:sz w:val="20"/>
@@ -658,6 +886,7 @@
                     <w:t>i</w:t>
                   </w:r>
                   <w:proofErr w:type="spellEnd"/>
+                  <w:proofErr w:type="gramStart"/>
                   <w:r>
                     <w:rPr>
                       <w:sz w:val="20"/>
@@ -674,6 +903,7 @@
                     </w:rPr>
                     <w:t>details</w:t>
                   </w:r>
+                  <w:proofErr w:type="gramEnd"/>
                   <w:r>
                     <w:rPr>
                       <w:sz w:val="20"/>
@@ -692,6 +922,7 @@
                     <w:t>i</w:t>
                   </w:r>
                   <w:proofErr w:type="spellEnd"/>
+                  <w:proofErr w:type="gramStart"/>
                   <w:r>
                     <w:rPr>
                       <w:sz w:val="20"/>
@@ -707,16 +938,52 @@
                       <w:szCs w:val="20"/>
                       <w:lang w:val="en-GB"/>
                     </w:rPr>
-                    <w:t>unitPrice:formatN</w:t>
-                  </w:r>
-                  <w:proofErr w:type="spellEnd"/>
-                  <w:r>
-                    <w:rPr>
-                      <w:sz w:val="20"/>
-                      <w:szCs w:val="20"/>
-                      <w:lang w:val="en-GB"/>
-                    </w:rPr>
-                    <w:t xml:space="preserve">(2) </w:t>
+                    <w:t>unitPrice</w:t>
+                  </w:r>
+                  <w:proofErr w:type="gramEnd"/>
+                  <w:r>
+                    <w:rPr>
+                      <w:sz w:val="20"/>
+                      <w:szCs w:val="20"/>
+                      <w:lang w:val="en-GB"/>
+                    </w:rPr>
+                    <w:t>:</w:t>
+                  </w:r>
+                  <w:proofErr w:type="gramStart"/>
+                  <w:r>
+                    <w:rPr>
+                      <w:sz w:val="20"/>
+                      <w:szCs w:val="20"/>
+                      <w:lang w:val="en-GB"/>
+                    </w:rPr>
+                    <w:t>formatN</w:t>
+                  </w:r>
+                  <w:proofErr w:type="spellEnd"/>
+                  <w:r>
+                    <w:rPr>
+                      <w:sz w:val="20"/>
+                      <w:szCs w:val="20"/>
+                      <w:lang w:val="en-GB"/>
+                    </w:rPr>
+                    <w:t>(</w:t>
+                  </w:r>
+                  <w:proofErr w:type="gramEnd"/>
+                  <w:r>
+                    <w:rPr>
+                      <w:sz w:val="20"/>
+                      <w:szCs w:val="20"/>
+                      <w:lang w:val="en-GB"/>
+                    </w:rPr>
+                    <w:t>2</w:t>
+                  </w:r>
+                  <w:proofErr w:type="gramStart"/>
+                  <w:r>
+                    <w:rPr>
+                      <w:sz w:val="20"/>
+                      <w:szCs w:val="20"/>
+                      <w:lang w:val="en-GB"/>
+                    </w:rPr>
+                    <w:t xml:space="preserve">) </w:t>
                   </w:r>
                   <w:r>
                     <w:rPr>
@@ -724,7 +991,88 @@
                       <w:szCs w:val="20"/>
                       <w:lang w:val="en-US"/>
                     </w:rPr>
-                    <w:t>} €</w:t>
+                    <w:t>}</w:t>
+                  </w:r>
+                  <w:proofErr w:type="gramEnd"/>
+                  <w:r>
+                    <w:rPr>
+                      <w:sz w:val="20"/>
+                      <w:szCs w:val="20"/>
+                      <w:lang w:val="en-US"/>
+                    </w:rPr>
+                    <w:t xml:space="preserve"> €</w:t>
+                  </w:r>
+                  <w:r>
+                    <w:rPr>
+                      <w:sz w:val="20"/>
+                      <w:szCs w:val="20"/>
+                      <w:lang w:val="en-GB"/>
+                    </w:rPr>
+                    <w:t>{</w:t>
+                  </w:r>
+                  <w:proofErr w:type="spellStart"/>
+                  <w:proofErr w:type="gramStart"/>
+                  <w:r>
+                    <w:rPr>
+                      <w:sz w:val="20"/>
+                      <w:szCs w:val="20"/>
+                      <w:lang w:val="en-GB"/>
+                    </w:rPr>
+                    <w:t>d.showPrices</w:t>
+                  </w:r>
+                  <w:proofErr w:type="gramEnd"/>
+                  <w:r>
+                    <w:rPr>
+                      <w:sz w:val="20"/>
+                      <w:szCs w:val="20"/>
+                      <w:lang w:val="en-GB"/>
+                    </w:rPr>
+                    <w:t>:ifEQ</w:t>
+                  </w:r>
+                  <w:proofErr w:type="spellEnd"/>
+                  <w:r>
+                    <w:rPr>
+                      <w:sz w:val="20"/>
+                      <w:szCs w:val="20"/>
+                      <w:lang w:val="en-GB"/>
+                    </w:rPr>
+                    <w:t>(true</w:t>
+                  </w:r>
+                  <w:proofErr w:type="gramStart"/>
+                  <w:r>
+                    <w:rPr>
+                      <w:sz w:val="20"/>
+                      <w:szCs w:val="20"/>
+                      <w:lang w:val="en-GB"/>
+                    </w:rPr>
+                    <w:t>):</w:t>
+                  </w:r>
+                  <w:proofErr w:type="spellStart"/>
+                  <w:r>
+                    <w:rPr>
+                      <w:sz w:val="20"/>
+                      <w:szCs w:val="20"/>
+                      <w:lang w:val="en-GB"/>
+                    </w:rPr>
+                    <w:t>show</w:t>
+                  </w:r>
+                  <w:r>
+                    <w:rPr>
+                      <w:sz w:val="20"/>
+                      <w:szCs w:val="20"/>
+                      <w:lang w:val="en-GB"/>
+                    </w:rPr>
+                    <w:t>End</w:t>
+                  </w:r>
+                  <w:proofErr w:type="spellEnd"/>
+                  <w:proofErr w:type="gramEnd"/>
+                  <w:r>
+                    <w:rPr>
+                      <w:sz w:val="20"/>
+                      <w:szCs w:val="20"/>
+                      <w:lang w:val="en-GB"/>
+                    </w:rPr>
+                    <w:t>}</w:t>
                   </w:r>
                   <w:r>
                     <w:rPr>
@@ -751,15 +1099,114 @@
                       <w:lang w:val="en-US"/>
                     </w:rPr>
                   </w:pPr>
+                  <w:proofErr w:type="gramStart"/>
+                  <w:r>
+                    <w:rPr>
+                      <w:sz w:val="20"/>
+                      <w:szCs w:val="20"/>
+                      <w:lang w:val="en-GB"/>
+                    </w:rPr>
+                    <w:t>{</w:t>
+                  </w:r>
+                  <w:r>
+                    <w:rPr>
+                      <w:sz w:val="20"/>
+                      <w:szCs w:val="20"/>
+                      <w:lang w:val="en-GB"/>
+                    </w:rPr>
+                    <w:t xml:space="preserve"> </w:t>
+                  </w:r>
+                  <w:proofErr w:type="spellStart"/>
+                  <w:r>
+                    <w:rPr>
+                      <w:sz w:val="20"/>
+                      <w:szCs w:val="20"/>
+                      <w:lang w:val="en-GB"/>
+                    </w:rPr>
+                    <w:t>d</w:t>
+                  </w:r>
+                  <w:proofErr w:type="gramEnd"/>
+                  <w:r>
+                    <w:rPr>
+                      <w:sz w:val="20"/>
+                      <w:szCs w:val="20"/>
+                      <w:lang w:val="en-GB"/>
+                    </w:rPr>
+                    <w:t>.</w:t>
+                  </w:r>
+                  <w:proofErr w:type="gramStart"/>
+                  <w:r>
+                    <w:rPr>
+                      <w:sz w:val="20"/>
+                      <w:szCs w:val="20"/>
+                      <w:lang w:val="en-GB"/>
+                    </w:rPr>
+                    <w:t>showPrices:ifEQ</w:t>
+                  </w:r>
+                  <w:proofErr w:type="spellEnd"/>
+                  <w:proofErr w:type="gramEnd"/>
+                  <w:r>
+                    <w:rPr>
+                      <w:sz w:val="20"/>
+                      <w:szCs w:val="20"/>
+                      <w:lang w:val="en-GB"/>
+                    </w:rPr>
+                    <w:t>(true</w:t>
+                  </w:r>
+                  <w:proofErr w:type="gramStart"/>
+                  <w:r>
+                    <w:rPr>
+                      <w:sz w:val="20"/>
+                      <w:szCs w:val="20"/>
+                      <w:lang w:val="en-GB"/>
+                    </w:rPr>
+                    <w:t>):</w:t>
+                  </w:r>
+                  <w:proofErr w:type="spellStart"/>
+                  <w:r>
+                    <w:rPr>
+                      <w:sz w:val="20"/>
+                      <w:szCs w:val="20"/>
+                      <w:lang w:val="en-GB"/>
+                    </w:rPr>
+                    <w:t>showBegin</w:t>
+                  </w:r>
+                  <w:proofErr w:type="spellEnd"/>
+                  <w:r>
+                    <w:rPr>
+                      <w:sz w:val="20"/>
+                      <w:szCs w:val="20"/>
+                      <w:lang w:val="en-GB"/>
+                    </w:rPr>
+                    <w:t xml:space="preserve"> </w:t>
+                  </w:r>
+                  <w:r>
+                    <w:rPr>
+                      <w:sz w:val="20"/>
+                      <w:szCs w:val="20"/>
+                      <w:lang w:val="en-GB"/>
+                    </w:rPr>
+                    <w:t>}</w:t>
+                  </w:r>
                   <w:r>
                     <w:rPr>
                       <w:sz w:val="20"/>
                       <w:szCs w:val="20"/>
                       <w:lang w:val="en-US"/>
                     </w:rPr>
-                    <w:t xml:space="preserve">{ </w:t>
-                  </w:r>
-                  <w:proofErr w:type="spellStart"/>
+                    <w:t>{</w:t>
+                  </w:r>
+                  <w:proofErr w:type="gramEnd"/>
+                  <w:r>
+                    <w:rPr>
+                      <w:sz w:val="20"/>
+                      <w:szCs w:val="20"/>
+                      <w:lang w:val="en-US"/>
+                    </w:rPr>
+                    <w:t xml:space="preserve"> </w:t>
+                  </w:r>
+                  <w:proofErr w:type="spellStart"/>
+                  <w:proofErr w:type="gramStart"/>
                   <w:r>
                     <w:rPr>
                       <w:sz w:val="20"/>
@@ -769,6 +1216,7 @@
                     <w:t>d.orders</w:t>
                   </w:r>
                   <w:proofErr w:type="spellEnd"/>
+                  <w:proofErr w:type="gramEnd"/>
                   <w:r>
                     <w:rPr>
                       <w:sz w:val="20"/>
@@ -787,6 +1235,7 @@
                     <w:t>i</w:t>
                   </w:r>
                   <w:proofErr w:type="spellEnd"/>
+                  <w:proofErr w:type="gramStart"/>
                   <w:r>
                     <w:rPr>
                       <w:sz w:val="20"/>
@@ -803,6 +1252,7 @@
                     </w:rPr>
                     <w:t>details</w:t>
                   </w:r>
+                  <w:proofErr w:type="gramEnd"/>
                   <w:r>
                     <w:rPr>
                       <w:sz w:val="20"/>
@@ -821,6 +1271,7 @@
                     <w:t>i</w:t>
                   </w:r>
                   <w:proofErr w:type="spellEnd"/>
+                  <w:proofErr w:type="gramStart"/>
                   <w:r>
                     <w:rPr>
                       <w:sz w:val="20"/>
@@ -836,16 +1287,52 @@
                       <w:szCs w:val="20"/>
                       <w:lang w:val="en-GB"/>
                     </w:rPr>
-                    <w:t>amount:formatN</w:t>
-                  </w:r>
-                  <w:proofErr w:type="spellEnd"/>
-                  <w:r>
-                    <w:rPr>
-                      <w:sz w:val="20"/>
-                      <w:szCs w:val="20"/>
-                      <w:lang w:val="en-GB"/>
-                    </w:rPr>
-                    <w:t xml:space="preserve">(2) </w:t>
+                    <w:t>amount</w:t>
+                  </w:r>
+                  <w:proofErr w:type="gramEnd"/>
+                  <w:r>
+                    <w:rPr>
+                      <w:sz w:val="20"/>
+                      <w:szCs w:val="20"/>
+                      <w:lang w:val="en-GB"/>
+                    </w:rPr>
+                    <w:t>:</w:t>
+                  </w:r>
+                  <w:proofErr w:type="gramStart"/>
+                  <w:r>
+                    <w:rPr>
+                      <w:sz w:val="20"/>
+                      <w:szCs w:val="20"/>
+                      <w:lang w:val="en-GB"/>
+                    </w:rPr>
+                    <w:t>formatN</w:t>
+                  </w:r>
+                  <w:proofErr w:type="spellEnd"/>
+                  <w:r>
+                    <w:rPr>
+                      <w:sz w:val="20"/>
+                      <w:szCs w:val="20"/>
+                      <w:lang w:val="en-GB"/>
+                    </w:rPr>
+                    <w:t>(</w:t>
+                  </w:r>
+                  <w:proofErr w:type="gramEnd"/>
+                  <w:r>
+                    <w:rPr>
+                      <w:sz w:val="20"/>
+                      <w:szCs w:val="20"/>
+                      <w:lang w:val="en-GB"/>
+                    </w:rPr>
+                    <w:t>2</w:t>
+                  </w:r>
+                  <w:proofErr w:type="gramStart"/>
+                  <w:r>
+                    <w:rPr>
+                      <w:sz w:val="20"/>
+                      <w:szCs w:val="20"/>
+                      <w:lang w:val="en-GB"/>
+                    </w:rPr>
+                    <w:t xml:space="preserve">) </w:t>
                   </w:r>
                   <w:r>
                     <w:rPr>
@@ -853,7 +1340,88 @@
                       <w:szCs w:val="20"/>
                       <w:lang w:val="en-US"/>
                     </w:rPr>
-                    <w:t>} €</w:t>
+                    <w:t>}</w:t>
+                  </w:r>
+                  <w:proofErr w:type="gramEnd"/>
+                  <w:r>
+                    <w:rPr>
+                      <w:sz w:val="20"/>
+                      <w:szCs w:val="20"/>
+                      <w:lang w:val="en-US"/>
+                    </w:rPr>
+                    <w:t xml:space="preserve"> €</w:t>
+                  </w:r>
+                  <w:r>
+                    <w:rPr>
+                      <w:sz w:val="20"/>
+                      <w:szCs w:val="20"/>
+                      <w:lang w:val="en-GB"/>
+                    </w:rPr>
+                    <w:t>{</w:t>
+                  </w:r>
+                  <w:proofErr w:type="spellStart"/>
+                  <w:proofErr w:type="gramStart"/>
+                  <w:r>
+                    <w:rPr>
+                      <w:sz w:val="20"/>
+                      <w:szCs w:val="20"/>
+                      <w:lang w:val="en-GB"/>
+                    </w:rPr>
+                    <w:t>d.showPrices</w:t>
+                  </w:r>
+                  <w:proofErr w:type="gramEnd"/>
+                  <w:r>
+                    <w:rPr>
+                      <w:sz w:val="20"/>
+                      <w:szCs w:val="20"/>
+                      <w:lang w:val="en-GB"/>
+                    </w:rPr>
+                    <w:t>:ifEQ</w:t>
+                  </w:r>
+                  <w:proofErr w:type="spellEnd"/>
+                  <w:r>
+                    <w:rPr>
+                      <w:sz w:val="20"/>
+                      <w:szCs w:val="20"/>
+                      <w:lang w:val="en-GB"/>
+                    </w:rPr>
+                    <w:t>(true</w:t>
+                  </w:r>
+                  <w:proofErr w:type="gramStart"/>
+                  <w:r>
+                    <w:rPr>
+                      <w:sz w:val="20"/>
+                      <w:szCs w:val="20"/>
+                      <w:lang w:val="en-GB"/>
+                    </w:rPr>
+                    <w:t>):</w:t>
+                  </w:r>
+                  <w:proofErr w:type="spellStart"/>
+                  <w:r>
+                    <w:rPr>
+                      <w:sz w:val="20"/>
+                      <w:szCs w:val="20"/>
+                      <w:lang w:val="en-GB"/>
+                    </w:rPr>
+                    <w:t>show</w:t>
+                  </w:r>
+                  <w:r>
+                    <w:rPr>
+                      <w:sz w:val="20"/>
+                      <w:szCs w:val="20"/>
+                      <w:lang w:val="en-GB"/>
+                    </w:rPr>
+                    <w:t>End</w:t>
+                  </w:r>
+                  <w:proofErr w:type="spellEnd"/>
+                  <w:proofErr w:type="gramEnd"/>
+                  <w:r>
+                    <w:rPr>
+                      <w:sz w:val="20"/>
+                      <w:szCs w:val="20"/>
+                      <w:lang w:val="en-GB"/>
+                    </w:rPr>
+                    <w:t>}</w:t>
                   </w:r>
                 </w:p>
               </w:tc>
@@ -884,6 +1452,14 @@
                       <w:lang w:val="en-GB"/>
                     </w:rPr>
                     <w:br/>
+                  </w:r>
+                  <w:proofErr w:type="gramStart"/>
+                  <w:r>
+                    <w:rPr>
+                      <w:sz w:val="20"/>
+                      <w:szCs w:val="20"/>
+                      <w:lang w:val="en-GB"/>
+                    </w:rPr>
                     <w:t xml:space="preserve">{ </w:t>
                   </w:r>
                   <w:proofErr w:type="spellStart"/>
@@ -893,7 +1469,16 @@
                       <w:szCs w:val="20"/>
                       <w:lang w:val="en-GB"/>
                     </w:rPr>
-                    <w:t>d.orders</w:t>
+                    <w:t>d</w:t>
+                  </w:r>
+                  <w:proofErr w:type="gramEnd"/>
+                  <w:r>
+                    <w:rPr>
+                      <w:sz w:val="20"/>
+                      <w:szCs w:val="20"/>
+                      <w:lang w:val="en-GB"/>
+                    </w:rPr>
+                    <w:t>.orders</w:t>
                   </w:r>
                   <w:proofErr w:type="spellEnd"/>
                   <w:r>
@@ -914,6 +1499,7 @@
                     <w:t>i</w:t>
                   </w:r>
                   <w:proofErr w:type="spellEnd"/>
+                  <w:proofErr w:type="gramStart"/>
                   <w:r>
                     <w:rPr>
                       <w:sz w:val="20"/>
@@ -930,13 +1516,32 @@
                     </w:rPr>
                     <w:t>details</w:t>
                   </w:r>
-                  <w:r>
-                    <w:rPr>
-                      <w:sz w:val="20"/>
-                      <w:szCs w:val="20"/>
-                      <w:lang w:val="en-GB"/>
-                    </w:rPr>
-                    <w:t>[i+1].quantity }</w:t>
+                  <w:proofErr w:type="gramEnd"/>
+                  <w:r>
+                    <w:rPr>
+                      <w:sz w:val="20"/>
+                      <w:szCs w:val="20"/>
+                      <w:lang w:val="en-GB"/>
+                    </w:rPr>
+                    <w:t>[i+1</w:t>
+                  </w:r>
+                  <w:proofErr w:type="gramStart"/>
+                  <w:r>
+                    <w:rPr>
+                      <w:sz w:val="20"/>
+                      <w:szCs w:val="20"/>
+                      <w:lang w:val="en-GB"/>
+                    </w:rPr>
+                    <w:t>].quantity</w:t>
+                  </w:r>
+                  <w:proofErr w:type="gramEnd"/>
+                  <w:r>
+                    <w:rPr>
+                      <w:sz w:val="20"/>
+                      <w:szCs w:val="20"/>
+                      <w:lang w:val="en-GB"/>
+                    </w:rPr>
+                    <w:t xml:space="preserve"> }</w:t>
                   </w:r>
                 </w:p>
               </w:tc>
@@ -960,6 +1565,14 @@
                       <w:lang w:val="en-GB"/>
                     </w:rPr>
                     <w:br/>
+                  </w:r>
+                  <w:proofErr w:type="gramStart"/>
+                  <w:r>
+                    <w:rPr>
+                      <w:sz w:val="20"/>
+                      <w:szCs w:val="20"/>
+                      <w:lang w:val="en-GB"/>
+                    </w:rPr>
                     <w:t xml:space="preserve">{ </w:t>
                   </w:r>
                   <w:proofErr w:type="spellStart"/>
@@ -969,7 +1582,16 @@
                       <w:szCs w:val="20"/>
                       <w:lang w:val="en-GB"/>
                     </w:rPr>
-                    <w:t>d.orders</w:t>
+                    <w:t>d</w:t>
+                  </w:r>
+                  <w:proofErr w:type="gramEnd"/>
+                  <w:r>
+                    <w:rPr>
+                      <w:sz w:val="20"/>
+                      <w:szCs w:val="20"/>
+                      <w:lang w:val="en-GB"/>
+                    </w:rPr>
+                    <w:t>.orders</w:t>
                   </w:r>
                   <w:proofErr w:type="spellEnd"/>
                   <w:r>
@@ -990,6 +1612,7 @@
                     <w:t>i</w:t>
                   </w:r>
                   <w:proofErr w:type="spellEnd"/>
+                  <w:proofErr w:type="gramStart"/>
                   <w:r>
                     <w:rPr>
                       <w:sz w:val="20"/>
@@ -1006,40 +1629,95 @@
                     </w:rPr>
                     <w:t>details</w:t>
                   </w:r>
-                  <w:r>
-                    <w:rPr>
-                      <w:sz w:val="20"/>
-                      <w:szCs w:val="20"/>
-                      <w:lang w:val="en-GB"/>
-                    </w:rPr>
-                    <w:t>[i+1].</w:t>
-                  </w:r>
-                  <w:proofErr w:type="spellStart"/>
-                  <w:r>
-                    <w:rPr>
-                      <w:sz w:val="20"/>
-                      <w:szCs w:val="20"/>
-                      <w:lang w:val="en-GB"/>
-                    </w:rPr>
-                    <w:t>reference.code</w:t>
-                  </w:r>
-                  <w:proofErr w:type="spellEnd"/>
-                  <w:r>
-                    <w:rPr>
-                      <w:sz w:val="20"/>
-                      <w:szCs w:val="20"/>
-                      <w:lang w:val="en-GB"/>
-                    </w:rPr>
-                    <w:t xml:space="preserve"> } - { </w:t>
-                  </w:r>
-                  <w:proofErr w:type="spellStart"/>
-                  <w:r>
-                    <w:rPr>
-                      <w:sz w:val="20"/>
-                      <w:szCs w:val="20"/>
-                      <w:lang w:val="en-GB"/>
-                    </w:rPr>
-                    <w:t>d.orders</w:t>
+                  <w:proofErr w:type="gramEnd"/>
+                  <w:r>
+                    <w:rPr>
+                      <w:sz w:val="20"/>
+                      <w:szCs w:val="20"/>
+                      <w:lang w:val="en-GB"/>
+                    </w:rPr>
+                    <w:t>[i+1</w:t>
+                  </w:r>
+                  <w:proofErr w:type="gramStart"/>
+                  <w:r>
+                    <w:rPr>
+                      <w:sz w:val="20"/>
+                      <w:szCs w:val="20"/>
+                      <w:lang w:val="en-GB"/>
+                    </w:rPr>
+                    <w:t>].</w:t>
+                  </w:r>
+                  <w:proofErr w:type="spellStart"/>
+                  <w:r>
+                    <w:rPr>
+                      <w:sz w:val="20"/>
+                      <w:szCs w:val="20"/>
+                      <w:lang w:val="en-GB"/>
+                    </w:rPr>
+                    <w:t>reference</w:t>
+                  </w:r>
+                  <w:proofErr w:type="gramEnd"/>
+                  <w:r>
+                    <w:rPr>
+                      <w:sz w:val="20"/>
+                      <w:szCs w:val="20"/>
+                      <w:lang w:val="en-GB"/>
+                    </w:rPr>
+                    <w:t>.</w:t>
+                  </w:r>
+                  <w:proofErr w:type="gramStart"/>
+                  <w:r>
+                    <w:rPr>
+                      <w:sz w:val="20"/>
+                      <w:szCs w:val="20"/>
+                      <w:lang w:val="en-GB"/>
+                    </w:rPr>
+                    <w:t>code</w:t>
+                  </w:r>
+                  <w:proofErr w:type="spellEnd"/>
+                  <w:r>
+                    <w:rPr>
+                      <w:sz w:val="20"/>
+                      <w:szCs w:val="20"/>
+                      <w:lang w:val="en-GB"/>
+                    </w:rPr>
+                    <w:t xml:space="preserve"> }</w:t>
+                  </w:r>
+                  <w:proofErr w:type="gramEnd"/>
+                  <w:r>
+                    <w:rPr>
+                      <w:sz w:val="20"/>
+                      <w:szCs w:val="20"/>
+                      <w:lang w:val="en-GB"/>
+                    </w:rPr>
+                    <w:t xml:space="preserve"> - </w:t>
+                  </w:r>
+                  <w:proofErr w:type="gramStart"/>
+                  <w:r>
+                    <w:rPr>
+                      <w:sz w:val="20"/>
+                      <w:szCs w:val="20"/>
+                      <w:lang w:val="en-GB"/>
+                    </w:rPr>
+                    <w:t xml:space="preserve">{ </w:t>
+                  </w:r>
+                  <w:proofErr w:type="spellStart"/>
+                  <w:r>
+                    <w:rPr>
+                      <w:sz w:val="20"/>
+                      <w:szCs w:val="20"/>
+                      <w:lang w:val="en-GB"/>
+                    </w:rPr>
+                    <w:t>d</w:t>
+                  </w:r>
+                  <w:proofErr w:type="gramEnd"/>
+                  <w:r>
+                    <w:rPr>
+                      <w:sz w:val="20"/>
+                      <w:szCs w:val="20"/>
+                      <w:lang w:val="en-GB"/>
+                    </w:rPr>
+                    <w:t>.orders</w:t>
                   </w:r>
                   <w:proofErr w:type="spellEnd"/>
                   <w:r>
@@ -1060,6 +1738,7 @@
                     <w:t>i</w:t>
                   </w:r>
                   <w:proofErr w:type="spellEnd"/>
+                  <w:proofErr w:type="gramStart"/>
                   <w:r>
                     <w:rPr>
                       <w:sz w:val="20"/>
@@ -1076,22 +1755,50 @@
                     </w:rPr>
                     <w:t>details</w:t>
                   </w:r>
-                  <w:r>
-                    <w:rPr>
-                      <w:sz w:val="20"/>
-                      <w:szCs w:val="20"/>
-                      <w:lang w:val="en-GB"/>
-                    </w:rPr>
-                    <w:t>[i+1].</w:t>
-                  </w:r>
-                  <w:proofErr w:type="spellStart"/>
-                  <w:r>
-                    <w:rPr>
-                      <w:sz w:val="20"/>
-                      <w:szCs w:val="20"/>
-                      <w:lang w:val="en-GB"/>
-                    </w:rPr>
-                    <w:t>reference.description</w:t>
+                  <w:proofErr w:type="gramEnd"/>
+                  <w:r>
+                    <w:rPr>
+                      <w:sz w:val="20"/>
+                      <w:szCs w:val="20"/>
+                      <w:lang w:val="en-GB"/>
+                    </w:rPr>
+                    <w:t>[i+1</w:t>
+                  </w:r>
+                  <w:proofErr w:type="gramStart"/>
+                  <w:r>
+                    <w:rPr>
+                      <w:sz w:val="20"/>
+                      <w:szCs w:val="20"/>
+                      <w:lang w:val="en-GB"/>
+                    </w:rPr>
+                    <w:t>].</w:t>
+                  </w:r>
+                  <w:proofErr w:type="spellStart"/>
+                  <w:r>
+                    <w:rPr>
+                      <w:sz w:val="20"/>
+                      <w:szCs w:val="20"/>
+                      <w:lang w:val="en-GB"/>
+                    </w:rPr>
+                    <w:t>reference</w:t>
+                  </w:r>
+                  <w:proofErr w:type="gramEnd"/>
+                  <w:r>
+                    <w:rPr>
+                      <w:sz w:val="20"/>
+                      <w:szCs w:val="20"/>
+                      <w:lang w:val="en-GB"/>
+                    </w:rPr>
+                    <w:t>.</w:t>
+                  </w:r>
+                  <w:proofErr w:type="gramStart"/>
+                  <w:r>
+                    <w:rPr>
+                      <w:sz w:val="20"/>
+                      <w:szCs w:val="20"/>
+                      <w:lang w:val="en-GB"/>
+                    </w:rPr>
+                    <w:t>description</w:t>
                   </w:r>
                   <w:proofErr w:type="spellEnd"/>
                   <w:r>
@@ -1102,6 +1809,7 @@
                     </w:rPr>
                     <w:t xml:space="preserve"> }</w:t>
                   </w:r>
+                  <w:proofErr w:type="gramEnd"/>
                   <w:r>
                     <w:rPr>
                       <w:sz w:val="20"/>
@@ -1127,6 +1835,95 @@
                       <w:lang w:val="en-US"/>
                     </w:rPr>
                   </w:pPr>
+                  <w:proofErr w:type="gramStart"/>
+                  <w:r>
+                    <w:rPr>
+                      <w:sz w:val="20"/>
+                      <w:szCs w:val="20"/>
+                      <w:lang w:val="en-GB"/>
+                    </w:rPr>
+                    <w:t>{</w:t>
+                  </w:r>
+                  <w:r>
+                    <w:rPr>
+                      <w:sz w:val="20"/>
+                      <w:szCs w:val="20"/>
+                      <w:lang w:val="en-GB"/>
+                    </w:rPr>
+                    <w:t xml:space="preserve"> </w:t>
+                  </w:r>
+                  <w:proofErr w:type="spellStart"/>
+                  <w:r>
+                    <w:rPr>
+                      <w:sz w:val="20"/>
+                      <w:szCs w:val="20"/>
+                      <w:lang w:val="en-GB"/>
+                    </w:rPr>
+                    <w:t>d</w:t>
+                  </w:r>
+                  <w:proofErr w:type="gramEnd"/>
+                  <w:r>
+                    <w:rPr>
+                      <w:sz w:val="20"/>
+                      <w:szCs w:val="20"/>
+                      <w:lang w:val="en-GB"/>
+                    </w:rPr>
+                    <w:t>.</w:t>
+                  </w:r>
+                  <w:proofErr w:type="gramStart"/>
+                  <w:r>
+                    <w:rPr>
+                      <w:sz w:val="20"/>
+                      <w:szCs w:val="20"/>
+                      <w:lang w:val="en-GB"/>
+                    </w:rPr>
+                    <w:t>showPrices:ifEQ</w:t>
+                  </w:r>
+                  <w:proofErr w:type="spellEnd"/>
+                  <w:proofErr w:type="gramEnd"/>
+                  <w:r>
+                    <w:rPr>
+                      <w:sz w:val="20"/>
+                      <w:szCs w:val="20"/>
+                      <w:lang w:val="en-GB"/>
+                    </w:rPr>
+                    <w:t>(true</w:t>
+                  </w:r>
+                  <w:proofErr w:type="gramStart"/>
+                  <w:r>
+                    <w:rPr>
+                      <w:sz w:val="20"/>
+                      <w:szCs w:val="20"/>
+                      <w:lang w:val="en-GB"/>
+                    </w:rPr>
+                    <w:t>):</w:t>
+                  </w:r>
+                  <w:proofErr w:type="spellStart"/>
+                  <w:r>
+                    <w:rPr>
+                      <w:sz w:val="20"/>
+                      <w:szCs w:val="20"/>
+                      <w:lang w:val="en-GB"/>
+                    </w:rPr>
+                    <w:t>showBegin</w:t>
+                  </w:r>
+                  <w:proofErr w:type="spellEnd"/>
+                  <w:r>
+                    <w:rPr>
+                      <w:sz w:val="20"/>
+                      <w:szCs w:val="20"/>
+                      <w:lang w:val="en-GB"/>
+                    </w:rPr>
+                    <w:t xml:space="preserve"> </w:t>
+                  </w:r>
+                  <w:r>
+                    <w:rPr>
+                      <w:sz w:val="20"/>
+                      <w:szCs w:val="20"/>
+                      <w:lang w:val="en-GB"/>
+                    </w:rPr>
+                    <w:t>}</w:t>
+                  </w:r>
                   <w:r>
                     <w:rPr>
                       <w:sz w:val="20"/>
@@ -1135,6 +1932,7 @@
                     </w:rPr>
                     <w:t>{</w:t>
                   </w:r>
+                  <w:proofErr w:type="gramEnd"/>
                   <w:r>
                     <w:rPr>
                       <w:sz w:val="20"/>
@@ -1144,6 +1942,7 @@
                     <w:t xml:space="preserve"> </w:t>
                   </w:r>
                   <w:proofErr w:type="spellStart"/>
+                  <w:proofErr w:type="gramStart"/>
                   <w:r>
                     <w:rPr>
                       <w:sz w:val="20"/>
@@ -1153,6 +1952,7 @@
                     <w:t>d.orders</w:t>
                   </w:r>
                   <w:proofErr w:type="spellEnd"/>
+                  <w:proofErr w:type="gramEnd"/>
                   <w:r>
                     <w:rPr>
                       <w:sz w:val="20"/>
@@ -1171,6 +1971,7 @@
                     <w:t>i</w:t>
                   </w:r>
                   <w:proofErr w:type="spellEnd"/>
+                  <w:proofErr w:type="gramStart"/>
                   <w:r>
                     <w:rPr>
                       <w:sz w:val="20"/>
@@ -1187,31 +1988,77 @@
                     </w:rPr>
                     <w:t>details</w:t>
                   </w:r>
-                  <w:r>
-                    <w:rPr>
-                      <w:sz w:val="20"/>
-                      <w:szCs w:val="20"/>
-                      <w:lang w:val="en-GB"/>
-                    </w:rPr>
-                    <w:t>[i+1].</w:t>
-                  </w:r>
-                  <w:proofErr w:type="spellStart"/>
-                  <w:r>
-                    <w:rPr>
-                      <w:sz w:val="20"/>
-                      <w:szCs w:val="20"/>
-                      <w:lang w:val="en-GB"/>
-                    </w:rPr>
-                    <w:t>unitPrice:formatN</w:t>
-                  </w:r>
-                  <w:proofErr w:type="spellEnd"/>
-                  <w:r>
-                    <w:rPr>
-                      <w:sz w:val="20"/>
-                      <w:szCs w:val="20"/>
-                      <w:lang w:val="en-GB"/>
-                    </w:rPr>
-                    <w:t xml:space="preserve">(2) </w:t>
+                  <w:proofErr w:type="gramEnd"/>
+                  <w:r>
+                    <w:rPr>
+                      <w:sz w:val="20"/>
+                      <w:szCs w:val="20"/>
+                      <w:lang w:val="en-GB"/>
+                    </w:rPr>
+                    <w:t>[i+1</w:t>
+                  </w:r>
+                  <w:proofErr w:type="gramStart"/>
+                  <w:r>
+                    <w:rPr>
+                      <w:sz w:val="20"/>
+                      <w:szCs w:val="20"/>
+                      <w:lang w:val="en-GB"/>
+                    </w:rPr>
+                    <w:t>].</w:t>
+                  </w:r>
+                  <w:proofErr w:type="spellStart"/>
+                  <w:r>
+                    <w:rPr>
+                      <w:sz w:val="20"/>
+                      <w:szCs w:val="20"/>
+                      <w:lang w:val="en-GB"/>
+                    </w:rPr>
+                    <w:t>unitPrice</w:t>
+                  </w:r>
+                  <w:proofErr w:type="gramEnd"/>
+                  <w:r>
+                    <w:rPr>
+                      <w:sz w:val="20"/>
+                      <w:szCs w:val="20"/>
+                      <w:lang w:val="en-GB"/>
+                    </w:rPr>
+                    <w:t>:</w:t>
+                  </w:r>
+                  <w:proofErr w:type="gramStart"/>
+                  <w:r>
+                    <w:rPr>
+                      <w:sz w:val="20"/>
+                      <w:szCs w:val="20"/>
+                      <w:lang w:val="en-GB"/>
+                    </w:rPr>
+                    <w:t>formatN</w:t>
+                  </w:r>
+                  <w:proofErr w:type="spellEnd"/>
+                  <w:r>
+                    <w:rPr>
+                      <w:sz w:val="20"/>
+                      <w:szCs w:val="20"/>
+                      <w:lang w:val="en-GB"/>
+                    </w:rPr>
+                    <w:t>(</w:t>
+                  </w:r>
+                  <w:proofErr w:type="gramEnd"/>
+                  <w:r>
+                    <w:rPr>
+                      <w:sz w:val="20"/>
+                      <w:szCs w:val="20"/>
+                      <w:lang w:val="en-GB"/>
+                    </w:rPr>
+                    <w:t>2</w:t>
+                  </w:r>
+                  <w:proofErr w:type="gramStart"/>
+                  <w:r>
+                    <w:rPr>
+                      <w:sz w:val="20"/>
+                      <w:szCs w:val="20"/>
+                      <w:lang w:val="en-GB"/>
+                    </w:rPr>
+                    <w:t xml:space="preserve">) </w:t>
                   </w:r>
                   <w:r>
                     <w:rPr>
@@ -1219,7 +2066,88 @@
                       <w:szCs w:val="20"/>
                       <w:lang w:val="en-US"/>
                     </w:rPr>
-                    <w:t>} €</w:t>
+                    <w:t>}</w:t>
+                  </w:r>
+                  <w:proofErr w:type="gramEnd"/>
+                  <w:r>
+                    <w:rPr>
+                      <w:sz w:val="20"/>
+                      <w:szCs w:val="20"/>
+                      <w:lang w:val="en-US"/>
+                    </w:rPr>
+                    <w:t xml:space="preserve"> €</w:t>
+                  </w:r>
+                  <w:r>
+                    <w:rPr>
+                      <w:sz w:val="20"/>
+                      <w:szCs w:val="20"/>
+                      <w:lang w:val="en-GB"/>
+                    </w:rPr>
+                    <w:t>{</w:t>
+                  </w:r>
+                  <w:proofErr w:type="spellStart"/>
+                  <w:proofErr w:type="gramStart"/>
+                  <w:r>
+                    <w:rPr>
+                      <w:sz w:val="20"/>
+                      <w:szCs w:val="20"/>
+                      <w:lang w:val="en-GB"/>
+                    </w:rPr>
+                    <w:t>d.showPrices</w:t>
+                  </w:r>
+                  <w:proofErr w:type="gramEnd"/>
+                  <w:r>
+                    <w:rPr>
+                      <w:sz w:val="20"/>
+                      <w:szCs w:val="20"/>
+                      <w:lang w:val="en-GB"/>
+                    </w:rPr>
+                    <w:t>:ifEQ</w:t>
+                  </w:r>
+                  <w:proofErr w:type="spellEnd"/>
+                  <w:r>
+                    <w:rPr>
+                      <w:sz w:val="20"/>
+                      <w:szCs w:val="20"/>
+                      <w:lang w:val="en-GB"/>
+                    </w:rPr>
+                    <w:t>(true</w:t>
+                  </w:r>
+                  <w:proofErr w:type="gramStart"/>
+                  <w:r>
+                    <w:rPr>
+                      <w:sz w:val="20"/>
+                      <w:szCs w:val="20"/>
+                      <w:lang w:val="en-GB"/>
+                    </w:rPr>
+                    <w:t>):</w:t>
+                  </w:r>
+                  <w:proofErr w:type="spellStart"/>
+                  <w:r>
+                    <w:rPr>
+                      <w:sz w:val="20"/>
+                      <w:szCs w:val="20"/>
+                      <w:lang w:val="en-GB"/>
+                    </w:rPr>
+                    <w:t>show</w:t>
+                  </w:r>
+                  <w:r>
+                    <w:rPr>
+                      <w:sz w:val="20"/>
+                      <w:szCs w:val="20"/>
+                      <w:lang w:val="en-GB"/>
+                    </w:rPr>
+                    <w:t>End</w:t>
+                  </w:r>
+                  <w:proofErr w:type="spellEnd"/>
+                  <w:proofErr w:type="gramEnd"/>
+                  <w:r>
+                    <w:rPr>
+                      <w:sz w:val="20"/>
+                      <w:szCs w:val="20"/>
+                      <w:lang w:val="en-GB"/>
+                    </w:rPr>
+                    <w:t>}</w:t>
                   </w:r>
                   <w:r>
                     <w:rPr>
@@ -1246,6 +2174,95 @@
                       <w:lang w:val="en-US"/>
                     </w:rPr>
                   </w:pPr>
+                  <w:proofErr w:type="gramStart"/>
+                  <w:r>
+                    <w:rPr>
+                      <w:sz w:val="20"/>
+                      <w:szCs w:val="20"/>
+                      <w:lang w:val="en-GB"/>
+                    </w:rPr>
+                    <w:t>{</w:t>
+                  </w:r>
+                  <w:r>
+                    <w:rPr>
+                      <w:sz w:val="20"/>
+                      <w:szCs w:val="20"/>
+                      <w:lang w:val="en-GB"/>
+                    </w:rPr>
+                    <w:t xml:space="preserve"> </w:t>
+                  </w:r>
+                  <w:proofErr w:type="spellStart"/>
+                  <w:r>
+                    <w:rPr>
+                      <w:sz w:val="20"/>
+                      <w:szCs w:val="20"/>
+                      <w:lang w:val="en-GB"/>
+                    </w:rPr>
+                    <w:t>d</w:t>
+                  </w:r>
+                  <w:proofErr w:type="gramEnd"/>
+                  <w:r>
+                    <w:rPr>
+                      <w:sz w:val="20"/>
+                      <w:szCs w:val="20"/>
+                      <w:lang w:val="en-GB"/>
+                    </w:rPr>
+                    <w:t>.</w:t>
+                  </w:r>
+                  <w:proofErr w:type="gramStart"/>
+                  <w:r>
+                    <w:rPr>
+                      <w:sz w:val="20"/>
+                      <w:szCs w:val="20"/>
+                      <w:lang w:val="en-GB"/>
+                    </w:rPr>
+                    <w:t>showPrices:ifEQ</w:t>
+                  </w:r>
+                  <w:proofErr w:type="spellEnd"/>
+                  <w:proofErr w:type="gramEnd"/>
+                  <w:r>
+                    <w:rPr>
+                      <w:sz w:val="20"/>
+                      <w:szCs w:val="20"/>
+                      <w:lang w:val="en-GB"/>
+                    </w:rPr>
+                    <w:t>(true</w:t>
+                  </w:r>
+                  <w:proofErr w:type="gramStart"/>
+                  <w:r>
+                    <w:rPr>
+                      <w:sz w:val="20"/>
+                      <w:szCs w:val="20"/>
+                      <w:lang w:val="en-GB"/>
+                    </w:rPr>
+                    <w:t>):</w:t>
+                  </w:r>
+                  <w:proofErr w:type="spellStart"/>
+                  <w:r>
+                    <w:rPr>
+                      <w:sz w:val="20"/>
+                      <w:szCs w:val="20"/>
+                      <w:lang w:val="en-GB"/>
+                    </w:rPr>
+                    <w:t>showBegin</w:t>
+                  </w:r>
+                  <w:proofErr w:type="spellEnd"/>
+                  <w:r>
+                    <w:rPr>
+                      <w:sz w:val="20"/>
+                      <w:szCs w:val="20"/>
+                      <w:lang w:val="en-GB"/>
+                    </w:rPr>
+                    <w:t xml:space="preserve"> </w:t>
+                  </w:r>
+                  <w:r>
+                    <w:rPr>
+                      <w:sz w:val="20"/>
+                      <w:szCs w:val="20"/>
+                      <w:lang w:val="en-GB"/>
+                    </w:rPr>
+                    <w:t>}</w:t>
+                  </w:r>
                   <w:r>
                     <w:rPr>
                       <w:sz w:val="20"/>
@@ -1254,6 +2271,7 @@
                     </w:rPr>
                     <w:t>{</w:t>
                   </w:r>
+                  <w:proofErr w:type="gramEnd"/>
                   <w:r>
                     <w:rPr>
                       <w:sz w:val="20"/>
@@ -1263,6 +2281,7 @@
                     <w:t xml:space="preserve"> </w:t>
                   </w:r>
                   <w:proofErr w:type="spellStart"/>
+                  <w:proofErr w:type="gramStart"/>
                   <w:r>
                     <w:rPr>
                       <w:sz w:val="20"/>
@@ -1272,6 +2291,7 @@
                     <w:t>d.orders</w:t>
                   </w:r>
                   <w:proofErr w:type="spellEnd"/>
+                  <w:proofErr w:type="gramEnd"/>
                   <w:r>
                     <w:rPr>
                       <w:sz w:val="20"/>
@@ -1290,6 +2310,7 @@
                     <w:t>i</w:t>
                   </w:r>
                   <w:proofErr w:type="spellEnd"/>
+                  <w:proofErr w:type="gramStart"/>
                   <w:r>
                     <w:rPr>
                       <w:sz w:val="20"/>
@@ -1306,31 +2327,77 @@
                     </w:rPr>
                     <w:t>details</w:t>
                   </w:r>
-                  <w:r>
-                    <w:rPr>
-                      <w:sz w:val="20"/>
-                      <w:szCs w:val="20"/>
-                      <w:lang w:val="en-GB"/>
-                    </w:rPr>
-                    <w:t>[i+1].</w:t>
-                  </w:r>
-                  <w:proofErr w:type="spellStart"/>
-                  <w:r>
-                    <w:rPr>
-                      <w:sz w:val="20"/>
-                      <w:szCs w:val="20"/>
-                      <w:lang w:val="en-GB"/>
-                    </w:rPr>
-                    <w:t>amount:formatN</w:t>
-                  </w:r>
-                  <w:proofErr w:type="spellEnd"/>
-                  <w:r>
-                    <w:rPr>
-                      <w:sz w:val="20"/>
-                      <w:szCs w:val="20"/>
-                      <w:lang w:val="en-GB"/>
-                    </w:rPr>
-                    <w:t>(2)</w:t>
+                  <w:proofErr w:type="gramEnd"/>
+                  <w:r>
+                    <w:rPr>
+                      <w:sz w:val="20"/>
+                      <w:szCs w:val="20"/>
+                      <w:lang w:val="en-GB"/>
+                    </w:rPr>
+                    <w:t>[i+1</w:t>
+                  </w:r>
+                  <w:proofErr w:type="gramStart"/>
+                  <w:r>
+                    <w:rPr>
+                      <w:sz w:val="20"/>
+                      <w:szCs w:val="20"/>
+                      <w:lang w:val="en-GB"/>
+                    </w:rPr>
+                    <w:t>].</w:t>
+                  </w:r>
+                  <w:proofErr w:type="spellStart"/>
+                  <w:r>
+                    <w:rPr>
+                      <w:sz w:val="20"/>
+                      <w:szCs w:val="20"/>
+                      <w:lang w:val="en-GB"/>
+                    </w:rPr>
+                    <w:t>amount</w:t>
+                  </w:r>
+                  <w:proofErr w:type="gramEnd"/>
+                  <w:r>
+                    <w:rPr>
+                      <w:sz w:val="20"/>
+                      <w:szCs w:val="20"/>
+                      <w:lang w:val="en-GB"/>
+                    </w:rPr>
+                    <w:t>:</w:t>
+                  </w:r>
+                  <w:proofErr w:type="gramStart"/>
+                  <w:r>
+                    <w:rPr>
+                      <w:sz w:val="20"/>
+                      <w:szCs w:val="20"/>
+                      <w:lang w:val="en-GB"/>
+                    </w:rPr>
+                    <w:t>formatN</w:t>
+                  </w:r>
+                  <w:proofErr w:type="spellEnd"/>
+                  <w:r>
+                    <w:rPr>
+                      <w:sz w:val="20"/>
+                      <w:szCs w:val="20"/>
+                      <w:lang w:val="en-GB"/>
+                    </w:rPr>
+                    <w:t>(</w:t>
+                  </w:r>
+                  <w:proofErr w:type="gramEnd"/>
+                  <w:r>
+                    <w:rPr>
+                      <w:sz w:val="20"/>
+                      <w:szCs w:val="20"/>
+                      <w:lang w:val="en-GB"/>
+                    </w:rPr>
+                    <w:t>2</w:t>
+                  </w:r>
+                  <w:proofErr w:type="gramStart"/>
+                  <w:r>
+                    <w:rPr>
+                      <w:sz w:val="20"/>
+                      <w:szCs w:val="20"/>
+                      <w:lang w:val="en-GB"/>
+                    </w:rPr>
+                    <w:t>)</w:t>
                   </w:r>
                   <w:r>
                     <w:rPr>
@@ -1346,7 +2413,88 @@
                       <w:szCs w:val="20"/>
                       <w:lang w:val="en-US"/>
                     </w:rPr>
-                    <w:t>} €</w:t>
+                    <w:t>}</w:t>
+                  </w:r>
+                  <w:proofErr w:type="gramEnd"/>
+                  <w:r>
+                    <w:rPr>
+                      <w:sz w:val="20"/>
+                      <w:szCs w:val="20"/>
+                      <w:lang w:val="en-US"/>
+                    </w:rPr>
+                    <w:t xml:space="preserve"> €</w:t>
+                  </w:r>
+                  <w:r>
+                    <w:rPr>
+                      <w:sz w:val="20"/>
+                      <w:szCs w:val="20"/>
+                      <w:lang w:val="en-GB"/>
+                    </w:rPr>
+                    <w:t>{</w:t>
+                  </w:r>
+                  <w:proofErr w:type="spellStart"/>
+                  <w:proofErr w:type="gramStart"/>
+                  <w:r>
+                    <w:rPr>
+                      <w:sz w:val="20"/>
+                      <w:szCs w:val="20"/>
+                      <w:lang w:val="en-GB"/>
+                    </w:rPr>
+                    <w:t>d.showPrices</w:t>
+                  </w:r>
+                  <w:proofErr w:type="gramEnd"/>
+                  <w:r>
+                    <w:rPr>
+                      <w:sz w:val="20"/>
+                      <w:szCs w:val="20"/>
+                      <w:lang w:val="en-GB"/>
+                    </w:rPr>
+                    <w:t>:ifEQ</w:t>
+                  </w:r>
+                  <w:proofErr w:type="spellEnd"/>
+                  <w:r>
+                    <w:rPr>
+                      <w:sz w:val="20"/>
+                      <w:szCs w:val="20"/>
+                      <w:lang w:val="en-GB"/>
+                    </w:rPr>
+                    <w:t>(true</w:t>
+                  </w:r>
+                  <w:proofErr w:type="gramStart"/>
+                  <w:r>
+                    <w:rPr>
+                      <w:sz w:val="20"/>
+                      <w:szCs w:val="20"/>
+                      <w:lang w:val="en-GB"/>
+                    </w:rPr>
+                    <w:t>):</w:t>
+                  </w:r>
+                  <w:proofErr w:type="spellStart"/>
+                  <w:r>
+                    <w:rPr>
+                      <w:sz w:val="20"/>
+                      <w:szCs w:val="20"/>
+                      <w:lang w:val="en-GB"/>
+                    </w:rPr>
+                    <w:t>show</w:t>
+                  </w:r>
+                  <w:r>
+                    <w:rPr>
+                      <w:sz w:val="20"/>
+                      <w:szCs w:val="20"/>
+                      <w:lang w:val="en-GB"/>
+                    </w:rPr>
+                    <w:t>End</w:t>
+                  </w:r>
+                  <w:proofErr w:type="spellEnd"/>
+                  <w:proofErr w:type="gramEnd"/>
+                  <w:r>
+                    <w:rPr>
+                      <w:sz w:val="20"/>
+                      <w:szCs w:val="20"/>
+                      <w:lang w:val="en-GB"/>
+                    </w:rPr>
+                    <w:t>}</w:t>
                   </w:r>
                   <w:r>
                     <w:rPr>
@@ -1420,6 +2568,95 @@
                       <w:lang w:val="en-US"/>
                     </w:rPr>
                   </w:pPr>
+                  <w:proofErr w:type="gramStart"/>
+                  <w:r>
+                    <w:rPr>
+                      <w:sz w:val="20"/>
+                      <w:szCs w:val="20"/>
+                      <w:lang w:val="en-GB"/>
+                    </w:rPr>
+                    <w:t>{</w:t>
+                  </w:r>
+                  <w:r>
+                    <w:rPr>
+                      <w:sz w:val="20"/>
+                      <w:szCs w:val="20"/>
+                      <w:lang w:val="en-GB"/>
+                    </w:rPr>
+                    <w:t xml:space="preserve"> </w:t>
+                  </w:r>
+                  <w:proofErr w:type="spellStart"/>
+                  <w:r>
+                    <w:rPr>
+                      <w:sz w:val="20"/>
+                      <w:szCs w:val="20"/>
+                      <w:lang w:val="en-GB"/>
+                    </w:rPr>
+                    <w:t>d</w:t>
+                  </w:r>
+                  <w:proofErr w:type="gramEnd"/>
+                  <w:r>
+                    <w:rPr>
+                      <w:sz w:val="20"/>
+                      <w:szCs w:val="20"/>
+                      <w:lang w:val="en-GB"/>
+                    </w:rPr>
+                    <w:t>.</w:t>
+                  </w:r>
+                  <w:proofErr w:type="gramStart"/>
+                  <w:r>
+                    <w:rPr>
+                      <w:sz w:val="20"/>
+                      <w:szCs w:val="20"/>
+                      <w:lang w:val="en-GB"/>
+                    </w:rPr>
+                    <w:t>showPrices:ifEQ</w:t>
+                  </w:r>
+                  <w:proofErr w:type="spellEnd"/>
+                  <w:proofErr w:type="gramEnd"/>
+                  <w:r>
+                    <w:rPr>
+                      <w:sz w:val="20"/>
+                      <w:szCs w:val="20"/>
+                      <w:lang w:val="en-GB"/>
+                    </w:rPr>
+                    <w:t>(true</w:t>
+                  </w:r>
+                  <w:proofErr w:type="gramStart"/>
+                  <w:r>
+                    <w:rPr>
+                      <w:sz w:val="20"/>
+                      <w:szCs w:val="20"/>
+                      <w:lang w:val="en-GB"/>
+                    </w:rPr>
+                    <w:t>):</w:t>
+                  </w:r>
+                  <w:proofErr w:type="spellStart"/>
+                  <w:r>
+                    <w:rPr>
+                      <w:sz w:val="20"/>
+                      <w:szCs w:val="20"/>
+                      <w:lang w:val="en-GB"/>
+                    </w:rPr>
+                    <w:t>showBegin</w:t>
+                  </w:r>
+                  <w:proofErr w:type="spellEnd"/>
+                  <w:r>
+                    <w:rPr>
+                      <w:sz w:val="20"/>
+                      <w:szCs w:val="20"/>
+                      <w:lang w:val="en-GB"/>
+                    </w:rPr>
+                    <w:t xml:space="preserve"> </w:t>
+                  </w:r>
+                  <w:r>
+                    <w:rPr>
+                      <w:sz w:val="20"/>
+                      <w:szCs w:val="20"/>
+                      <w:lang w:val="en-GB"/>
+                    </w:rPr>
+                    <w:t>}</w:t>
+                  </w:r>
                   <w:r>
                     <w:rPr>
                       <w:b/>
@@ -1428,9 +2665,9 @@
                       <w:szCs w:val="20"/>
                       <w:lang w:val="en-GB"/>
                     </w:rPr>
-                    <w:t xml:space="preserve">{ </w:t>
-                  </w:r>
-                  <w:proofErr w:type="spellStart"/>
+                    <w:t>{</w:t>
+                  </w:r>
+                  <w:proofErr w:type="gramEnd"/>
                   <w:r>
                     <w:rPr>
                       <w:b/>
@@ -1439,9 +2676,10 @@
                       <w:szCs w:val="20"/>
                       <w:lang w:val="en-GB"/>
                     </w:rPr>
-                    <w:t>d.orders</w:t>
-                  </w:r>
-                  <w:proofErr w:type="spellEnd"/>
+                    <w:t xml:space="preserve"> </w:t>
+                  </w:r>
+                  <w:proofErr w:type="spellStart"/>
+                  <w:proofErr w:type="gramStart"/>
                   <w:r>
                     <w:rPr>
                       <w:b/>
@@ -1450,9 +2688,10 @@
                       <w:szCs w:val="20"/>
                       <w:lang w:val="en-GB"/>
                     </w:rPr>
-                    <w:t>[</w:t>
-                  </w:r>
-                  <w:proofErr w:type="spellStart"/>
+                    <w:t>d.orders</w:t>
+                  </w:r>
+                  <w:proofErr w:type="spellEnd"/>
+                  <w:proofErr w:type="gramEnd"/>
                   <w:r>
                     <w:rPr>
                       <w:b/>
@@ -1461,9 +2700,9 @@
                       <w:szCs w:val="20"/>
                       <w:lang w:val="en-GB"/>
                     </w:rPr>
-                    <w:t>i</w:t>
-                  </w:r>
-                  <w:proofErr w:type="spellEnd"/>
+                    <w:t>[</w:t>
+                  </w:r>
+                  <w:proofErr w:type="spellStart"/>
                   <w:r>
                     <w:rPr>
                       <w:b/>
@@ -1472,9 +2711,10 @@
                       <w:szCs w:val="20"/>
                       <w:lang w:val="en-GB"/>
                     </w:rPr>
-                    <w:t>].</w:t>
-                  </w:r>
-                  <w:proofErr w:type="spellStart"/>
+                    <w:t>i</w:t>
+                  </w:r>
+                  <w:proofErr w:type="spellEnd"/>
+                  <w:proofErr w:type="gramStart"/>
                   <w:r>
                     <w:rPr>
                       <w:b/>
@@ -1483,9 +2723,9 @@
                       <w:szCs w:val="20"/>
                       <w:lang w:val="en-GB"/>
                     </w:rPr>
-                    <w:t>total:formatN</w:t>
-                  </w:r>
-                  <w:proofErr w:type="spellEnd"/>
+                    <w:t>].</w:t>
+                  </w:r>
+                  <w:proofErr w:type="spellStart"/>
                   <w:r>
                     <w:rPr>
                       <w:b/>
@@ -1494,7 +2734,156 @@
                       <w:szCs w:val="20"/>
                       <w:lang w:val="en-GB"/>
                     </w:rPr>
-                    <w:t>(2) }€</w:t>
+                    <w:t>total</w:t>
+                  </w:r>
+                  <w:proofErr w:type="gramEnd"/>
+                  <w:r>
+                    <w:rPr>
+                      <w:b/>
+                      <w:bCs/>
+                      <w:sz w:val="20"/>
+                      <w:szCs w:val="20"/>
+                      <w:lang w:val="en-GB"/>
+                    </w:rPr>
+                    <w:t>:</w:t>
+                  </w:r>
+                  <w:proofErr w:type="gramStart"/>
+                  <w:r>
+                    <w:rPr>
+                      <w:b/>
+                      <w:bCs/>
+                      <w:sz w:val="20"/>
+                      <w:szCs w:val="20"/>
+                      <w:lang w:val="en-GB"/>
+                    </w:rPr>
+                    <w:t>format</w:t>
+                  </w:r>
+                  <w:r>
+                    <w:rPr>
+                      <w:b/>
+                      <w:bCs/>
+                      <w:sz w:val="20"/>
+                      <w:szCs w:val="20"/>
+                      <w:lang w:val="en-GB"/>
+                    </w:rPr>
+                    <w:lastRenderedPageBreak/>
+                    <w:t>N</w:t>
+                  </w:r>
+                  <w:proofErr w:type="spellEnd"/>
+                  <w:r>
+                    <w:rPr>
+                      <w:b/>
+                      <w:bCs/>
+                      <w:sz w:val="20"/>
+                      <w:szCs w:val="20"/>
+                      <w:lang w:val="en-GB"/>
+                    </w:rPr>
+                    <w:t>(</w:t>
+                  </w:r>
+                  <w:proofErr w:type="gramEnd"/>
+                  <w:r>
+                    <w:rPr>
+                      <w:b/>
+                      <w:bCs/>
+                      <w:sz w:val="20"/>
+                      <w:szCs w:val="20"/>
+                      <w:lang w:val="en-GB"/>
+                    </w:rPr>
+                    <w:t>2</w:t>
+                  </w:r>
+                  <w:proofErr w:type="gramStart"/>
+                  <w:r>
+                    <w:rPr>
+                      <w:b/>
+                      <w:bCs/>
+                      <w:sz w:val="20"/>
+                      <w:szCs w:val="20"/>
+                      <w:lang w:val="en-GB"/>
+                    </w:rPr>
+                    <w:t>) }</w:t>
+                  </w:r>
+                  <w:proofErr w:type="gramEnd"/>
+                  <w:r>
+                    <w:rPr>
+                      <w:b/>
+                      <w:bCs/>
+                      <w:sz w:val="20"/>
+                      <w:szCs w:val="20"/>
+                      <w:lang w:val="en-GB"/>
+                    </w:rPr>
+                    <w:t>€</w:t>
+                  </w:r>
+                  <w:r>
+                    <w:rPr>
+                      <w:sz w:val="20"/>
+                      <w:szCs w:val="20"/>
+                      <w:lang w:val="en-GB"/>
+                    </w:rPr>
+                    <w:t>{</w:t>
+                  </w:r>
+                  <w:proofErr w:type="spellStart"/>
+                  <w:proofErr w:type="gramStart"/>
+                  <w:r>
+                    <w:rPr>
+                      <w:sz w:val="20"/>
+                      <w:szCs w:val="20"/>
+                      <w:lang w:val="en-GB"/>
+                    </w:rPr>
+                    <w:t>d.showPrices</w:t>
+                  </w:r>
+                  <w:proofErr w:type="gramEnd"/>
+                  <w:r>
+                    <w:rPr>
+                      <w:sz w:val="20"/>
+                      <w:szCs w:val="20"/>
+                      <w:lang w:val="en-GB"/>
+                    </w:rPr>
+                    <w:t>:ifEQ</w:t>
+                  </w:r>
+                  <w:proofErr w:type="spellEnd"/>
+                  <w:r>
+                    <w:rPr>
+                      <w:sz w:val="20"/>
+                      <w:szCs w:val="20"/>
+                      <w:lang w:val="en-GB"/>
+                    </w:rPr>
+                    <w:t>(true</w:t>
+                  </w:r>
+                  <w:proofErr w:type="gramStart"/>
+                  <w:r>
+                    <w:rPr>
+                      <w:sz w:val="20"/>
+                      <w:szCs w:val="20"/>
+                      <w:lang w:val="en-GB"/>
+                    </w:rPr>
+                    <w:t>):</w:t>
+                  </w:r>
+                  <w:proofErr w:type="spellStart"/>
+                  <w:r>
+                    <w:rPr>
+                      <w:sz w:val="20"/>
+                      <w:szCs w:val="20"/>
+                      <w:lang w:val="en-GB"/>
+                    </w:rPr>
+                    <w:t>show</w:t>
+                  </w:r>
+                  <w:r>
+                    <w:rPr>
+                      <w:sz w:val="20"/>
+                      <w:szCs w:val="20"/>
+                      <w:lang w:val="en-GB"/>
+                    </w:rPr>
+                    <w:t>End</w:t>
+                  </w:r>
+                  <w:proofErr w:type="spellEnd"/>
+                  <w:proofErr w:type="gramEnd"/>
+                  <w:r>
+                    <w:rPr>
+                      <w:sz w:val="20"/>
+                      <w:szCs w:val="20"/>
+                      <w:lang w:val="en-GB"/>
+                    </w:rPr>
+                    <w:t>}</w:t>
                   </w:r>
                 </w:p>
               </w:tc>
@@ -1530,9 +2919,11 @@
                 <w:bCs/>
                 <w:lang w:val="en-GB"/>
               </w:rPr>
+              <w:lastRenderedPageBreak/>
               <w:t>{</w:t>
             </w:r>
             <w:proofErr w:type="spellStart"/>
+            <w:proofErr w:type="gramStart"/>
             <w:r>
               <w:rPr>
                 <w:b/>
@@ -1542,6 +2933,7 @@
               <w:t>d.tableCustomerOrder</w:t>
             </w:r>
             <w:proofErr w:type="spellEnd"/>
+            <w:proofErr w:type="gramEnd"/>
             <w:r>
               <w:rPr>
                 <w:b/>
@@ -1556,7 +2948,16 @@
                 <w:bCs/>
                 <w:lang w:val="en-GB"/>
               </w:rPr>
-              <w:t xml:space="preserve"> { </w:t>
+              <w:t xml:space="preserve"> </w:t>
+            </w:r>
+            <w:proofErr w:type="gramStart"/>
+            <w:r>
+              <w:rPr>
+                <w:b/>
+                <w:bCs/>
+                <w:lang w:val="en-GB"/>
+              </w:rPr>
+              <w:t xml:space="preserve">{ </w:t>
             </w:r>
             <w:proofErr w:type="spellStart"/>
             <w:r>
@@ -1565,7 +2966,16 @@
                 <w:bCs/>
                 <w:lang w:val="en-GB"/>
               </w:rPr>
-              <w:t>d.orders</w:t>
+              <w:t>d</w:t>
+            </w:r>
+            <w:proofErr w:type="gramEnd"/>
+            <w:r>
+              <w:rPr>
+                <w:b/>
+                <w:bCs/>
+                <w:lang w:val="en-GB"/>
+              </w:rPr>
+              <w:t>.orders</w:t>
             </w:r>
             <w:proofErr w:type="spellEnd"/>
             <w:r>
@@ -1584,6 +2994,7 @@
               </w:rPr>
               <w:t>+1</w:t>
             </w:r>
+            <w:proofErr w:type="gramStart"/>
             <w:r>
               <w:rPr>
                 <w:b/>
@@ -1602,6 +3013,7 @@
               <w:t>customerNumber</w:t>
             </w:r>
             <w:proofErr w:type="spellEnd"/>
+            <w:proofErr w:type="gramEnd"/>
             <w:r>
               <w:rPr>
                 <w:b/>
@@ -1718,14 +3130,51 @@
                     <w:rPr>
                       <w:b/>
                       <w:bCs/>
-                      <w:lang w:val="en-GB"/>
                     </w:rPr>
                   </w:pPr>
+                  <w:r>
+                    <w:rPr>
+                      <w:sz w:val="20"/>
+                      <w:szCs w:val="20"/>
+                    </w:rPr>
+                    <w:t>{</w:t>
+                  </w:r>
+                  <w:proofErr w:type="spellStart"/>
+                  <w:r>
+                    <w:rPr>
+                      <w:sz w:val="20"/>
+                      <w:szCs w:val="20"/>
+                    </w:rPr>
+                    <w:t>d.showPrices:ifEQ</w:t>
+                  </w:r>
+                  <w:proofErr w:type="spellEnd"/>
+                  <w:r>
+                    <w:rPr>
+                      <w:sz w:val="20"/>
+                      <w:szCs w:val="20"/>
+                    </w:rPr>
+                    <w:t>(true):</w:t>
+                  </w:r>
+                  <w:proofErr w:type="spellStart"/>
+                  <w:r>
+                    <w:rPr>
+                      <w:sz w:val="20"/>
+                      <w:szCs w:val="20"/>
+                    </w:rPr>
+                    <w:t>showBegin</w:t>
+                  </w:r>
+                  <w:proofErr w:type="spellEnd"/>
+                  <w:r>
+                    <w:rPr>
+                      <w:sz w:val="20"/>
+                      <w:szCs w:val="20"/>
+                    </w:rPr>
+                    <w:t>}</w:t>
+                  </w:r>
                   <w:r>
                     <w:rPr>
                       <w:b/>
                       <w:bCs/>
-                      <w:lang w:val="en-GB"/>
                     </w:rPr>
                     <w:t xml:space="preserve">{ </w:t>
                   </w:r>
@@ -1734,50 +3183,55 @@
                     <w:rPr>
                       <w:b/>
                       <w:bCs/>
-                      <w:lang w:val="en-GB"/>
-                    </w:rPr>
-                    <w:t>d.</w:t>
-                  </w:r>
+                    </w:rPr>
+                    <w:t>d.total:formatN</w:t>
+                  </w:r>
+                  <w:proofErr w:type="spellEnd"/>
                   <w:r>
                     <w:rPr>
                       <w:b/>
                       <w:bCs/>
-                      <w:lang w:val="en-GB"/>
-                    </w:rPr>
-                    <w:t>total</w:t>
-                  </w:r>
-                  <w:r>
-                    <w:rPr>
-                      <w:b/>
-                      <w:bCs/>
-                      <w:lang w:val="en-GB"/>
-                    </w:rPr>
-                    <w:t>:formatN</w:t>
-                  </w:r>
-                  <w:proofErr w:type="spellEnd"/>
-                  <w:r>
-                    <w:rPr>
-                      <w:b/>
-                      <w:bCs/>
-                      <w:lang w:val="en-GB"/>
-                    </w:rPr>
-                    <w:t>(2)</w:t>
-                  </w:r>
-                  <w:r>
-                    <w:rPr>
-                      <w:b/>
-                      <w:bCs/>
-                      <w:lang w:val="en-GB"/>
-                    </w:rPr>
-                    <w:t xml:space="preserve"> }</w:t>
-                  </w:r>
-                  <w:r>
-                    <w:rPr>
-                      <w:b/>
-                      <w:bCs/>
-                      <w:lang w:val="en-GB"/>
-                    </w:rPr>
-                    <w:t xml:space="preserve"> €</w:t>
+                    </w:rPr>
+                    <w:t>(2) } €</w:t>
+                  </w:r>
+                  <w:r>
+                    <w:rPr>
+                      <w:sz w:val="20"/>
+                      <w:szCs w:val="20"/>
+                    </w:rPr>
+                    <w:t>{</w:t>
+                  </w:r>
+                  <w:proofErr w:type="spellStart"/>
+                  <w:r>
+                    <w:rPr>
+                      <w:sz w:val="20"/>
+                      <w:szCs w:val="20"/>
+                    </w:rPr>
+                    <w:t>d.showPrices:ifEQ</w:t>
+                  </w:r>
+                  <w:proofErr w:type="spellEnd"/>
+                  <w:r>
+                    <w:rPr>
+                      <w:sz w:val="20"/>
+                      <w:szCs w:val="20"/>
+                    </w:rPr>
+                    <w:t>(true):</w:t>
+                  </w:r>
+                  <w:proofErr w:type="spellStart"/>
+                  <w:r>
+                    <w:rPr>
+                      <w:sz w:val="20"/>
+                      <w:szCs w:val="20"/>
+                    </w:rPr>
+                    <w:t>showEnd</w:t>
+                  </w:r>
+                  <w:proofErr w:type="spellEnd"/>
+                  <w:r>
+                    <w:rPr>
+                      <w:sz w:val="20"/>
+                      <w:szCs w:val="20"/>
+                    </w:rPr>
+                    <w:t>}</w:t>
                   </w:r>
                 </w:p>
               </w:tc>
@@ -1788,7 +3242,6 @@
               <w:rPr>
                 <w:b/>
                 <w:bCs/>
-                <w:lang w:val="en-GB"/>
               </w:rPr>
             </w:pPr>
           </w:p>
@@ -1800,9 +3253,6 @@
         <w:tabs>
           <w:tab w:val="left" w:pos="1005"/>
         </w:tabs>
-        <w:rPr>
-          <w:lang w:val="en-GB"/>
-        </w:rPr>
       </w:pPr>
     </w:p>
     <w:sectPr>
@@ -2394,6 +3844,7 @@
                             <w:t>{</w:t>
                           </w:r>
                           <w:proofErr w:type="spellStart"/>
+                          <w:proofErr w:type="gramStart"/>
                           <w:r>
                             <w:rPr>
                               <w:b/>
@@ -2405,6 +3856,7 @@
                             <w:t>d.title</w:t>
                           </w:r>
                           <w:proofErr w:type="spellEnd"/>
+                          <w:proofErr w:type="gramEnd"/>
                           <w:r>
                             <w:rPr>
                               <w:b/>
@@ -2720,6 +4172,7 @@
               <w:lang w:val="en-US"/>
             </w:rPr>
           </w:pPr>
+          <w:proofErr w:type="gramStart"/>
           <w:r>
             <w:rPr>
               <w:sz w:val="20"/>
@@ -2735,7 +4188,25 @@
               <w:szCs w:val="20"/>
               <w:lang w:val="en-US"/>
             </w:rPr>
-            <w:t>d.deliveryNote.</w:t>
+            <w:t>d</w:t>
+          </w:r>
+          <w:proofErr w:type="gramEnd"/>
+          <w:r>
+            <w:rPr>
+              <w:sz w:val="20"/>
+              <w:szCs w:val="20"/>
+              <w:lang w:val="en-US"/>
+            </w:rPr>
+            <w:t>.</w:t>
+          </w:r>
+          <w:proofErr w:type="gramStart"/>
+          <w:r>
+            <w:rPr>
+              <w:sz w:val="20"/>
+              <w:szCs w:val="20"/>
+              <w:lang w:val="en-US"/>
+            </w:rPr>
+            <w:t>deliveryNote.</w:t>
           </w:r>
           <w:r>
             <w:rPr>
@@ -2754,14 +4225,25 @@
             <w:t>:formatD</w:t>
           </w:r>
           <w:proofErr w:type="spellEnd"/>
+          <w:proofErr w:type="gramEnd"/>
           <w:r>
             <w:rPr>
               <w:sz w:val="20"/>
               <w:szCs w:val="20"/>
               <w:lang w:val="en-US"/>
             </w:rPr>
-            <w:t>(DD/MM/YYYY) }</w:t>
+            <w:t>(DD/MM/YYYY</w:t>
           </w:r>
+          <w:proofErr w:type="gramStart"/>
+          <w:r>
+            <w:rPr>
+              <w:sz w:val="20"/>
+              <w:szCs w:val="20"/>
+              <w:lang w:val="en-US"/>
+            </w:rPr>
+            <w:t>) }</w:t>
+          </w:r>
+          <w:proofErr w:type="gramEnd"/>
         </w:p>
       </w:tc>
     </w:tr>

</xml_diff>